<commit_message>
update ppt for thirdpresentaion
</commit_message>
<xml_diff>
--- a/Document/GIANTS_Sprint_4 .0.docx
+++ b/Document/GIANTS_Sprint_4 .0.docx
@@ -826,7 +826,7 @@
           <w:p>
             <w:pPr>
               <w:rPr>
-                <w:rFonts w:cstheme="minorHAnsi" w:hint="eastAsia"/>
+                <w:rFonts w:cstheme="minorHAnsi"/>
               </w:rPr>
             </w:pPr>
             <w:proofErr w:type="spellStart"/>
@@ -994,7 +994,7 @@
           <w:p>
             <w:pPr>
               <w:rPr>
-                <w:rFonts w:cstheme="minorHAnsi" w:hint="eastAsia"/>
+                <w:rFonts w:cstheme="minorHAnsi"/>
               </w:rPr>
             </w:pPr>
             <w:proofErr w:type="spellStart"/>
@@ -1074,10 +1074,7 @@
           </w:tcPr>
           <w:p>
             <w:r>
-              <w:t xml:space="preserve">Develop GUI for adding </w:t>
-            </w:r>
-            <w:r>
-              <w:t>agents</w:t>
+              <w:t>Develop GUI for adding agents</w:t>
             </w:r>
           </w:p>
         </w:tc>
@@ -1166,7 +1163,7 @@
           <w:p>
             <w:pPr>
               <w:rPr>
-                <w:rFonts w:cstheme="minorHAnsi" w:hint="eastAsia"/>
+                <w:rFonts w:cstheme="minorHAnsi"/>
               </w:rPr>
             </w:pPr>
             <w:proofErr w:type="spellStart"/>
@@ -1245,13 +1242,7 @@
           </w:tcPr>
           <w:p>
             <w:r>
-              <w:t>Test</w:t>
-            </w:r>
-            <w:r>
-              <w:t xml:space="preserve"> </w:t>
-            </w:r>
-            <w:r>
-              <w:t>GUI for adding agents</w:t>
+              <w:t>Test GUI for adding agents</w:t>
             </w:r>
           </w:p>
         </w:tc>
@@ -1322,7 +1313,7 @@
           <w:p>
             <w:pPr>
               <w:rPr>
-                <w:rFonts w:cstheme="minorHAnsi" w:hint="eastAsia"/>
+                <w:rFonts w:cstheme="minorHAnsi"/>
               </w:rPr>
             </w:pPr>
             <w:proofErr w:type="spellStart"/>
@@ -1402,10 +1393,7 @@
           </w:tcPr>
           <w:p>
             <w:r>
-              <w:t xml:space="preserve">Develop GUI for </w:t>
-            </w:r>
-            <w:r>
-              <w:t>confirming regions and gents</w:t>
+              <w:t>Develop GUI for confirming regions and gents</w:t>
             </w:r>
           </w:p>
         </w:tc>
@@ -1494,7 +1482,7 @@
           <w:p>
             <w:pPr>
               <w:rPr>
-                <w:rFonts w:cstheme="minorHAnsi" w:hint="eastAsia"/>
+                <w:rFonts w:cstheme="minorHAnsi"/>
               </w:rPr>
             </w:pPr>
             <w:proofErr w:type="spellStart"/>
@@ -1573,10 +1561,7 @@
           </w:tcPr>
           <w:p>
             <w:r>
-              <w:t xml:space="preserve">Test </w:t>
-            </w:r>
-            <w:r>
-              <w:t>GUI for confirming regions and gents</w:t>
+              <w:t>Test GUI for confirming regions and gents</w:t>
             </w:r>
           </w:p>
         </w:tc>
@@ -1647,7 +1632,7 @@
           <w:p>
             <w:pPr>
               <w:rPr>
-                <w:rFonts w:cstheme="minorHAnsi" w:hint="eastAsia"/>
+                <w:rFonts w:cstheme="minorHAnsi"/>
               </w:rPr>
             </w:pPr>
             <w:proofErr w:type="spellStart"/>
@@ -1766,19 +1751,7 @@
               <w:rPr>
                 <w:rFonts w:cstheme="minorHAnsi"/>
               </w:rPr>
-              <w:t>2/</w:t>
-            </w:r>
-            <w:r>
-              <w:rPr>
-                <w:rFonts w:cstheme="minorHAnsi"/>
-              </w:rPr>
-              <w:t>5</w:t>
-            </w:r>
-            <w:r>
-              <w:rPr>
-                <w:rFonts w:cstheme="minorHAnsi"/>
-              </w:rPr>
-              <w:t>/2017</w:t>
+              <w:t>2/5/2017</w:t>
             </w:r>
           </w:p>
         </w:tc>
@@ -1796,19 +1769,7 @@
               <w:rPr>
                 <w:rFonts w:cstheme="minorHAnsi"/>
               </w:rPr>
-              <w:t>2/</w:t>
-            </w:r>
-            <w:r>
-              <w:rPr>
-                <w:rFonts w:cstheme="minorHAnsi"/>
-              </w:rPr>
-              <w:t>6</w:t>
-            </w:r>
-            <w:r>
-              <w:rPr>
-                <w:rFonts w:cstheme="minorHAnsi"/>
-              </w:rPr>
-              <w:t>/2017</w:t>
+              <w:t>2/6/2017</w:t>
             </w:r>
           </w:p>
         </w:tc>
@@ -1819,7 +1780,7 @@
           <w:p>
             <w:pPr>
               <w:rPr>
-                <w:rFonts w:cstheme="minorHAnsi" w:hint="eastAsia"/>
+                <w:rFonts w:cstheme="minorHAnsi"/>
               </w:rPr>
             </w:pPr>
             <w:proofErr w:type="spellStart"/>
@@ -1901,10 +1862,7 @@
           </w:tcPr>
           <w:p>
             <w:r>
-              <w:t xml:space="preserve">Test GUI </w:t>
-            </w:r>
-            <w:r>
-              <w:t>for drawing agent trace</w:t>
+              <w:t>Test GUI for drawing agent trace</w:t>
             </w:r>
           </w:p>
         </w:tc>
@@ -1940,19 +1898,7 @@
               <w:rPr>
                 <w:rFonts w:cstheme="minorHAnsi"/>
               </w:rPr>
-              <w:t>2/</w:t>
-            </w:r>
-            <w:r>
-              <w:rPr>
-                <w:rFonts w:cstheme="minorHAnsi"/>
-              </w:rPr>
-              <w:t>6</w:t>
-            </w:r>
-            <w:r>
-              <w:rPr>
-                <w:rFonts w:cstheme="minorHAnsi"/>
-              </w:rPr>
-              <w:t>/2017</w:t>
+              <w:t>2/6/2017</w:t>
             </w:r>
           </w:p>
         </w:tc>
@@ -1970,19 +1916,7 @@
               <w:rPr>
                 <w:rFonts w:cstheme="minorHAnsi"/>
               </w:rPr>
-              <w:t>2/</w:t>
-            </w:r>
-            <w:r>
-              <w:rPr>
-                <w:rFonts w:cstheme="minorHAnsi"/>
-              </w:rPr>
-              <w:t>6</w:t>
-            </w:r>
-            <w:r>
-              <w:rPr>
-                <w:rFonts w:cstheme="minorHAnsi"/>
-              </w:rPr>
-              <w:t>/2017</w:t>
+              <w:t>2/6/2017</w:t>
             </w:r>
           </w:p>
         </w:tc>
@@ -1993,7 +1927,7 @@
           <w:p>
             <w:pPr>
               <w:rPr>
-                <w:rFonts w:cstheme="minorHAnsi" w:hint="eastAsia"/>
+                <w:rFonts w:cstheme="minorHAnsi"/>
               </w:rPr>
             </w:pPr>
             <w:proofErr w:type="spellStart"/>
@@ -2420,13 +2354,7 @@
           </w:tcPr>
           <w:p>
             <w:r>
-              <w:t xml:space="preserve">Develop algorithm for moving </w:t>
-            </w:r>
-            <w:r>
-              <w:t xml:space="preserve">multiple </w:t>
-            </w:r>
-            <w:r>
-              <w:t>steps</w:t>
+              <w:t>Develop algorithm for moving multiple steps</w:t>
             </w:r>
           </w:p>
         </w:tc>
@@ -2751,13 +2679,7 @@
           </w:tcPr>
           <w:p>
             <w:r>
-              <w:t xml:space="preserve">Integrate block view and </w:t>
-            </w:r>
-            <w:r>
-              <w:t>algorithm</w:t>
-            </w:r>
-            <w:r>
-              <w:t xml:space="preserve"> of moving one step </w:t>
+              <w:t xml:space="preserve">Integrate block view and algorithm of moving one step </w:t>
             </w:r>
           </w:p>
         </w:tc>
@@ -3108,16 +3030,7 @@
           </w:tcPr>
           <w:p>
             <w:r>
-              <w:t>I</w:t>
-            </w:r>
-            <w:r>
-              <w:t>ntegrat</w:t>
-            </w:r>
-            <w:r>
-              <w:t xml:space="preserve">e </w:t>
-            </w:r>
-            <w:r>
-              <w:t>block view and algorithm of moving multiple steps</w:t>
+              <w:t>Integrate block view and algorithm of moving multiple steps</w:t>
             </w:r>
           </w:p>
         </w:tc>
@@ -3274,13 +3187,7 @@
           </w:tcPr>
           <w:p>
             <w:r>
-              <w:t xml:space="preserve">Testing after integrating block view and </w:t>
-            </w:r>
-            <w:r>
-              <w:t>algorithm</w:t>
-            </w:r>
-            <w:r>
-              <w:t xml:space="preserve"> of moving multiple</w:t>
+              <w:t>Testing after integrating block view and algorithm of moving multiple</w:t>
             </w:r>
             <w:r>
               <w:t xml:space="preserve"> step</w:t>
@@ -3693,7 +3600,7 @@
           <w:p>
             <w:pPr>
               <w:rPr>
-                <w:rFonts w:cstheme="minorHAnsi" w:hint="eastAsia"/>
+                <w:rFonts w:cstheme="minorHAnsi"/>
               </w:rPr>
             </w:pPr>
             <w:proofErr w:type="spellStart"/>
@@ -4144,7 +4051,13 @@
               <w:rPr>
                 <w:color w:val="5B9BD5" w:themeColor="accent5"/>
               </w:rPr>
-              <w:t>Parse the file user loaded</w:t>
+              <w:t xml:space="preserve">Parse the </w:t>
+            </w:r>
+            <w:r>
+              <w:rPr>
+                <w:color w:val="5B9BD5" w:themeColor="accent5"/>
+              </w:rPr>
+              <w:t>loaded file</w:t>
             </w:r>
           </w:p>
         </w:tc>
@@ -4438,12 +4351,16 @@
                 <w:color w:val="5B9BD5" w:themeColor="accent5"/>
               </w:rPr>
             </w:pPr>
+            <w:bookmarkStart w:id="0" w:name="OLE_LINK2"/>
+            <w:bookmarkStart w:id="1" w:name="OLE_LINK3"/>
             <w:r>
               <w:rPr>
                 <w:color w:val="5B9BD5" w:themeColor="accent5"/>
               </w:rPr>
               <w:t>In progress</w:t>
             </w:r>
+            <w:bookmarkEnd w:id="0"/>
+            <w:bookmarkEnd w:id="1"/>
           </w:p>
         </w:tc>
       </w:tr>
@@ -4484,17 +4401,8 @@
                 <w:rFonts w:cstheme="minorHAnsi"/>
                 <w:color w:val="5B9BD5" w:themeColor="accent5"/>
               </w:rPr>
-              <w:t>1</w:t>
-            </w:r>
-            <w:r>
-              <w:rPr>
-                <w:rFonts w:cstheme="minorHAnsi"/>
-                <w:color w:val="5B9BD5" w:themeColor="accent5"/>
-              </w:rPr>
-              <w:t>0</w:t>
-            </w:r>
-            <w:bookmarkStart w:id="0" w:name="_GoBack"/>
-            <w:bookmarkEnd w:id="0"/>
+              <w:t>5</w:t>
+            </w:r>
           </w:p>
         </w:tc>
         <w:tc>
@@ -4507,18 +4415,29 @@
                 <w:color w:val="5B9BD5" w:themeColor="accent5"/>
               </w:rPr>
             </w:pPr>
-            <w:r>
-              <w:rPr>
-                <w:color w:val="5B9BD5" w:themeColor="accent5"/>
-              </w:rPr>
-              <w:t>Get all the information of each run</w:t>
-            </w:r>
-            <w:r>
-              <w:rPr>
-                <w:color w:val="5B9BD5" w:themeColor="accent5"/>
-              </w:rPr>
-              <w:t xml:space="preserve"> and write it into file</w:t>
-            </w:r>
+            <w:bookmarkStart w:id="2" w:name="OLE_LINK4"/>
+            <w:bookmarkStart w:id="3" w:name="OLE_LINK5"/>
+            <w:r>
+              <w:rPr>
+                <w:color w:val="5B9BD5" w:themeColor="accent5"/>
+              </w:rPr>
+              <w:t>T</w:t>
+            </w:r>
+            <w:r>
+              <w:rPr>
+                <w:rFonts w:hint="eastAsia"/>
+                <w:color w:val="5B9BD5" w:themeColor="accent5"/>
+              </w:rPr>
+              <w:t>est</w:t>
+            </w:r>
+            <w:r>
+              <w:rPr>
+                <w:color w:val="5B9BD5" w:themeColor="accent5"/>
+              </w:rPr>
+              <w:t xml:space="preserve"> loading file process </w:t>
+            </w:r>
+            <w:bookmarkEnd w:id="2"/>
+            <w:bookmarkEnd w:id="3"/>
           </w:p>
         </w:tc>
         <w:tc>
@@ -4557,14 +4476,7 @@
                 <w:rFonts w:cstheme="minorHAnsi"/>
                 <w:color w:val="5B9BD5" w:themeColor="accent5"/>
               </w:rPr>
-              <w:t>3/</w:t>
-            </w:r>
-            <w:r>
-              <w:rPr>
-                <w:rFonts w:cstheme="minorHAnsi"/>
-                <w:color w:val="5B9BD5" w:themeColor="accent5"/>
-              </w:rPr>
-              <w:t>2</w:t>
+              <w:t>3/2</w:t>
             </w:r>
             <w:r>
               <w:rPr>
@@ -4591,14 +4503,7 @@
                 <w:rFonts w:cstheme="minorHAnsi"/>
                 <w:color w:val="5B9BD5" w:themeColor="accent5"/>
               </w:rPr>
-              <w:t>3/</w:t>
-            </w:r>
-            <w:r>
-              <w:rPr>
-                <w:rFonts w:cstheme="minorHAnsi"/>
-                <w:color w:val="5B9BD5" w:themeColor="accent5"/>
-              </w:rPr>
-              <w:t>3</w:t>
+              <w:t>3/2</w:t>
             </w:r>
             <w:r>
               <w:rPr>
@@ -4620,12 +4525,21 @@
                 <w:color w:val="5B9BD5" w:themeColor="accent5"/>
               </w:rPr>
             </w:pPr>
-            <w:r>
-              <w:rPr>
-                <w:rFonts w:cstheme="minorHAnsi"/>
-                <w:color w:val="5B9BD5" w:themeColor="accent5"/>
-              </w:rPr>
-              <w:t>Ying Jiang</w:t>
+            <w:proofErr w:type="spellStart"/>
+            <w:r>
+              <w:rPr>
+                <w:rFonts w:cstheme="minorHAnsi"/>
+                <w:color w:val="5B9BD5" w:themeColor="accent5"/>
+              </w:rPr>
+              <w:t>Dezheng</w:t>
+            </w:r>
+            <w:proofErr w:type="spellEnd"/>
+            <w:r>
+              <w:rPr>
+                <w:rFonts w:cstheme="minorHAnsi"/>
+                <w:color w:val="5B9BD5" w:themeColor="accent5"/>
+              </w:rPr>
+              <w:t xml:space="preserve"> Wang</w:t>
             </w:r>
           </w:p>
         </w:tc>
@@ -4687,6 +4601,20 @@
                 <w:color w:val="5B9BD5" w:themeColor="accent5"/>
               </w:rPr>
             </w:pPr>
+            <w:r>
+              <w:rPr>
+                <w:rFonts w:cstheme="minorHAnsi"/>
+                <w:color w:val="5B9BD5" w:themeColor="accent5"/>
+              </w:rPr>
+              <w:t>1</w:t>
+            </w:r>
+            <w:r>
+              <w:rPr>
+                <w:rFonts w:cstheme="minorHAnsi"/>
+                <w:color w:val="5B9BD5" w:themeColor="accent5"/>
+              </w:rPr>
+              <w:t>0</w:t>
+            </w:r>
           </w:p>
         </w:tc>
         <w:tc>
@@ -4703,7 +4631,13 @@
               <w:rPr>
                 <w:color w:val="5B9BD5" w:themeColor="accent5"/>
               </w:rPr>
-              <w:t>Choose target</w:t>
+              <w:t>Get all the information of each run</w:t>
+            </w:r>
+            <w:r>
+              <w:rPr>
+                <w:color w:val="5B9BD5" w:themeColor="accent5"/>
+              </w:rPr>
+              <w:t xml:space="preserve"> and write it into file</w:t>
             </w:r>
           </w:p>
         </w:tc>
@@ -4750,41 +4684,41 @@
                 <w:rFonts w:cstheme="minorHAnsi"/>
                 <w:color w:val="5B9BD5" w:themeColor="accent5"/>
               </w:rPr>
+              <w:t>2</w:t>
+            </w:r>
+            <w:r>
+              <w:rPr>
+                <w:rFonts w:cstheme="minorHAnsi"/>
+                <w:color w:val="5B9BD5" w:themeColor="accent5"/>
+              </w:rPr>
+              <w:t>/2017</w:t>
+            </w:r>
+          </w:p>
+        </w:tc>
+        <w:tc>
+          <w:tcPr>
+            <w:tcW w:w="1276" w:type="dxa"/>
+          </w:tcPr>
+          <w:p>
+            <w:pPr>
+              <w:rPr>
+                <w:rFonts w:cstheme="minorHAnsi"/>
+                <w:color w:val="5B9BD5" w:themeColor="accent5"/>
+              </w:rPr>
+            </w:pPr>
+            <w:r>
+              <w:rPr>
+                <w:rFonts w:cstheme="minorHAnsi"/>
+                <w:color w:val="5B9BD5" w:themeColor="accent5"/>
+              </w:rPr>
+              <w:t>3/</w:t>
+            </w:r>
+            <w:r>
+              <w:rPr>
+                <w:rFonts w:cstheme="minorHAnsi"/>
+                <w:color w:val="5B9BD5" w:themeColor="accent5"/>
+              </w:rPr>
               <w:t>3</w:t>
-            </w:r>
-            <w:r>
-              <w:rPr>
-                <w:rFonts w:cstheme="minorHAnsi"/>
-                <w:color w:val="5B9BD5" w:themeColor="accent5"/>
-              </w:rPr>
-              <w:t>/2017</w:t>
-            </w:r>
-          </w:p>
-        </w:tc>
-        <w:tc>
-          <w:tcPr>
-            <w:tcW w:w="1276" w:type="dxa"/>
-          </w:tcPr>
-          <w:p>
-            <w:pPr>
-              <w:rPr>
-                <w:rFonts w:cstheme="minorHAnsi"/>
-                <w:color w:val="5B9BD5" w:themeColor="accent5"/>
-              </w:rPr>
-            </w:pPr>
-            <w:r>
-              <w:rPr>
-                <w:rFonts w:cstheme="minorHAnsi"/>
-                <w:color w:val="5B9BD5" w:themeColor="accent5"/>
-              </w:rPr>
-              <w:t>3/</w:t>
-            </w:r>
-            <w:r>
-              <w:rPr>
-                <w:rFonts w:cstheme="minorHAnsi"/>
-                <w:color w:val="5B9BD5" w:themeColor="accent5"/>
-              </w:rPr>
-              <w:t>4</w:t>
             </w:r>
             <w:r>
               <w:rPr>
@@ -4889,8 +4823,10 @@
               <w:rPr>
                 <w:color w:val="5B9BD5" w:themeColor="accent5"/>
               </w:rPr>
-              <w:t>Find the shortest path between start position and target</w:t>
-            </w:r>
+              <w:t>Choose target</w:t>
+            </w:r>
+            <w:bookmarkStart w:id="4" w:name="_GoBack"/>
+            <w:bookmarkEnd w:id="4"/>
           </w:p>
         </w:tc>
         <w:tc>
@@ -4936,41 +4872,41 @@
                 <w:rFonts w:cstheme="minorHAnsi"/>
                 <w:color w:val="5B9BD5" w:themeColor="accent5"/>
               </w:rPr>
+              <w:t>3</w:t>
+            </w:r>
+            <w:r>
+              <w:rPr>
+                <w:rFonts w:cstheme="minorHAnsi"/>
+                <w:color w:val="5B9BD5" w:themeColor="accent5"/>
+              </w:rPr>
+              <w:t>/2017</w:t>
+            </w:r>
+          </w:p>
+        </w:tc>
+        <w:tc>
+          <w:tcPr>
+            <w:tcW w:w="1276" w:type="dxa"/>
+          </w:tcPr>
+          <w:p>
+            <w:pPr>
+              <w:rPr>
+                <w:rFonts w:cstheme="minorHAnsi"/>
+                <w:color w:val="5B9BD5" w:themeColor="accent5"/>
+              </w:rPr>
+            </w:pPr>
+            <w:r>
+              <w:rPr>
+                <w:rFonts w:cstheme="minorHAnsi"/>
+                <w:color w:val="5B9BD5" w:themeColor="accent5"/>
+              </w:rPr>
+              <w:t>3/</w:t>
+            </w:r>
+            <w:r>
+              <w:rPr>
+                <w:rFonts w:cstheme="minorHAnsi"/>
+                <w:color w:val="5B9BD5" w:themeColor="accent5"/>
+              </w:rPr>
               <w:t>4</w:t>
-            </w:r>
-            <w:r>
-              <w:rPr>
-                <w:rFonts w:cstheme="minorHAnsi"/>
-                <w:color w:val="5B9BD5" w:themeColor="accent5"/>
-              </w:rPr>
-              <w:t>/2017</w:t>
-            </w:r>
-          </w:p>
-        </w:tc>
-        <w:tc>
-          <w:tcPr>
-            <w:tcW w:w="1276" w:type="dxa"/>
-          </w:tcPr>
-          <w:p>
-            <w:pPr>
-              <w:rPr>
-                <w:rFonts w:cstheme="minorHAnsi"/>
-                <w:color w:val="5B9BD5" w:themeColor="accent5"/>
-              </w:rPr>
-            </w:pPr>
-            <w:r>
-              <w:rPr>
-                <w:rFonts w:cstheme="minorHAnsi"/>
-                <w:color w:val="5B9BD5" w:themeColor="accent5"/>
-              </w:rPr>
-              <w:t>3/</w:t>
-            </w:r>
-            <w:r>
-              <w:rPr>
-                <w:rFonts w:cstheme="minorHAnsi"/>
-                <w:color w:val="5B9BD5" w:themeColor="accent5"/>
-              </w:rPr>
-              <w:t>5</w:t>
             </w:r>
             <w:r>
               <w:rPr>
@@ -5037,7 +4973,14 @@
                 <w:rFonts w:cstheme="minorHAnsi"/>
                 <w:color w:val="5B9BD5" w:themeColor="accent5"/>
               </w:rPr>
-              <w:t>29</w:t>
+              <w:t>2</w:t>
+            </w:r>
+            <w:r>
+              <w:rPr>
+                <w:rFonts w:cstheme="minorHAnsi"/>
+                <w:color w:val="5B9BD5" w:themeColor="accent5"/>
+              </w:rPr>
+              <w:t>9</w:t>
             </w:r>
           </w:p>
         </w:tc>
@@ -5052,13 +4995,6 @@
                 <w:color w:val="5B9BD5" w:themeColor="accent5"/>
               </w:rPr>
             </w:pPr>
-            <w:r>
-              <w:rPr>
-                <w:rFonts w:cstheme="minorHAnsi"/>
-                <w:color w:val="5B9BD5" w:themeColor="accent5"/>
-              </w:rPr>
-              <w:t>9</w:t>
-            </w:r>
           </w:p>
         </w:tc>
         <w:tc>
@@ -5075,13 +5011,7 @@
               <w:rPr>
                 <w:color w:val="5B9BD5" w:themeColor="accent5"/>
               </w:rPr>
-              <w:t>Test algorithm</w:t>
-            </w:r>
-            <w:r>
-              <w:rPr>
-                <w:color w:val="5B9BD5" w:themeColor="accent5"/>
-              </w:rPr>
-              <w:t xml:space="preserve"> of both moving one step and multiple steps</w:t>
+              <w:t>Find the shortest path between start position and target</w:t>
             </w:r>
           </w:p>
         </w:tc>
@@ -5128,6 +5058,40 @@
                 <w:rFonts w:cstheme="minorHAnsi"/>
                 <w:color w:val="5B9BD5" w:themeColor="accent5"/>
               </w:rPr>
+              <w:t>4</w:t>
+            </w:r>
+            <w:r>
+              <w:rPr>
+                <w:rFonts w:cstheme="minorHAnsi"/>
+                <w:color w:val="5B9BD5" w:themeColor="accent5"/>
+              </w:rPr>
+              <w:t>/2017</w:t>
+            </w:r>
+          </w:p>
+        </w:tc>
+        <w:tc>
+          <w:tcPr>
+            <w:tcW w:w="1276" w:type="dxa"/>
+          </w:tcPr>
+          <w:p>
+            <w:pPr>
+              <w:rPr>
+                <w:rFonts w:cstheme="minorHAnsi"/>
+                <w:color w:val="5B9BD5" w:themeColor="accent5"/>
+              </w:rPr>
+            </w:pPr>
+            <w:r>
+              <w:rPr>
+                <w:rFonts w:cstheme="minorHAnsi"/>
+                <w:color w:val="5B9BD5" w:themeColor="accent5"/>
+              </w:rPr>
+              <w:t>3/</w:t>
+            </w:r>
+            <w:r>
+              <w:rPr>
+                <w:rFonts w:cstheme="minorHAnsi"/>
+                <w:color w:val="5B9BD5" w:themeColor="accent5"/>
+              </w:rPr>
               <w:t>5</w:t>
             </w:r>
             <w:r>
@@ -5141,40 +5105,6 @@
         </w:tc>
         <w:tc>
           <w:tcPr>
-            <w:tcW w:w="1276" w:type="dxa"/>
-          </w:tcPr>
-          <w:p>
-            <w:pPr>
-              <w:rPr>
-                <w:rFonts w:cstheme="minorHAnsi"/>
-                <w:color w:val="5B9BD5" w:themeColor="accent5"/>
-              </w:rPr>
-            </w:pPr>
-            <w:r>
-              <w:rPr>
-                <w:rFonts w:cstheme="minorHAnsi"/>
-                <w:color w:val="5B9BD5" w:themeColor="accent5"/>
-              </w:rPr>
-              <w:t>3/</w:t>
-            </w:r>
-            <w:r>
-              <w:rPr>
-                <w:rFonts w:cstheme="minorHAnsi"/>
-                <w:color w:val="5B9BD5" w:themeColor="accent5"/>
-              </w:rPr>
-              <w:t>5</w:t>
-            </w:r>
-            <w:r>
-              <w:rPr>
-                <w:rFonts w:cstheme="minorHAnsi"/>
-                <w:color w:val="5B9BD5" w:themeColor="accent5"/>
-              </w:rPr>
-              <w:t>/2017</w:t>
-            </w:r>
-          </w:p>
-        </w:tc>
-        <w:tc>
-          <w:tcPr>
             <w:tcW w:w="1701" w:type="dxa"/>
           </w:tcPr>
           <w:p>
@@ -5184,21 +5114,12 @@
                 <w:color w:val="5B9BD5" w:themeColor="accent5"/>
               </w:rPr>
             </w:pPr>
-            <w:proofErr w:type="spellStart"/>
-            <w:r>
-              <w:rPr>
-                <w:rFonts w:cstheme="minorHAnsi"/>
-                <w:color w:val="5B9BD5" w:themeColor="accent5"/>
-              </w:rPr>
-              <w:t>Weikang</w:t>
-            </w:r>
-            <w:proofErr w:type="spellEnd"/>
-            <w:r>
-              <w:rPr>
-                <w:rFonts w:cstheme="minorHAnsi"/>
-                <w:color w:val="5B9BD5" w:themeColor="accent5"/>
-              </w:rPr>
-              <w:t xml:space="preserve"> Wang</w:t>
+            <w:r>
+              <w:rPr>
+                <w:rFonts w:cstheme="minorHAnsi"/>
+                <w:color w:val="5B9BD5" w:themeColor="accent5"/>
+              </w:rPr>
+              <w:t>Ying Jiang</w:t>
             </w:r>
           </w:p>
         </w:tc>
@@ -5238,14 +5159,7 @@
                 <w:rFonts w:cstheme="minorHAnsi"/>
                 <w:color w:val="5B9BD5" w:themeColor="accent5"/>
               </w:rPr>
-              <w:t>3</w:t>
-            </w:r>
-            <w:r>
-              <w:rPr>
-                <w:rFonts w:cstheme="minorHAnsi"/>
-                <w:color w:val="5B9BD5" w:themeColor="accent5"/>
-              </w:rPr>
-              <w:t>0</w:t>
+              <w:t>30</w:t>
             </w:r>
           </w:p>
         </w:tc>
@@ -5283,19 +5197,13 @@
               <w:rPr>
                 <w:color w:val="5B9BD5" w:themeColor="accent5"/>
               </w:rPr>
-              <w:t xml:space="preserve">Integrate block view </w:t>
-            </w:r>
-            <w:r>
-              <w:rPr>
-                <w:color w:val="5B9BD5" w:themeColor="accent5"/>
-              </w:rPr>
-              <w:t>and</w:t>
-            </w:r>
-            <w:r>
-              <w:rPr>
-                <w:color w:val="5B9BD5" w:themeColor="accent5"/>
-              </w:rPr>
-              <w:t xml:space="preserve"> algorithm</w:t>
+              <w:t>Test algorithm</w:t>
+            </w:r>
+            <w:r>
+              <w:rPr>
+                <w:color w:val="5B9BD5" w:themeColor="accent5"/>
+              </w:rPr>
+              <w:t xml:space="preserve"> of both moving one step and multiple steps</w:t>
             </w:r>
           </w:p>
         </w:tc>
@@ -5335,14 +5243,7 @@
                 <w:rFonts w:cstheme="minorHAnsi"/>
                 <w:color w:val="5B9BD5" w:themeColor="accent5"/>
               </w:rPr>
-              <w:t>3/</w:t>
-            </w:r>
-            <w:r>
-              <w:rPr>
-                <w:rFonts w:cstheme="minorHAnsi"/>
-                <w:color w:val="5B9BD5" w:themeColor="accent5"/>
-              </w:rPr>
-              <w:t>5</w:t>
+              <w:t>3/5</w:t>
             </w:r>
             <w:r>
               <w:rPr>
@@ -5369,14 +5270,7 @@
                 <w:rFonts w:cstheme="minorHAnsi"/>
                 <w:color w:val="5B9BD5" w:themeColor="accent5"/>
               </w:rPr>
-              <w:t>3/</w:t>
-            </w:r>
-            <w:r>
-              <w:rPr>
-                <w:rFonts w:cstheme="minorHAnsi"/>
-                <w:color w:val="5B9BD5" w:themeColor="accent5"/>
-              </w:rPr>
-              <w:t>6</w:t>
+              <w:t>3/5</w:t>
             </w:r>
             <w:r>
               <w:rPr>
@@ -5498,19 +5392,19 @@
               <w:rPr>
                 <w:color w:val="5B9BD5" w:themeColor="accent5"/>
               </w:rPr>
-              <w:t xml:space="preserve">Test </w:t>
-            </w:r>
-            <w:r>
-              <w:rPr>
-                <w:color w:val="5B9BD5" w:themeColor="accent5"/>
-              </w:rPr>
-              <w:t>after integrati</w:t>
-            </w:r>
-            <w:r>
-              <w:rPr>
-                <w:color w:val="5B9BD5" w:themeColor="accent5"/>
-              </w:rPr>
-              <w:t>ng algorithm and block view</w:t>
+              <w:t xml:space="preserve">Integrate block view </w:t>
+            </w:r>
+            <w:r>
+              <w:rPr>
+                <w:color w:val="5B9BD5" w:themeColor="accent5"/>
+              </w:rPr>
+              <w:t>and</w:t>
+            </w:r>
+            <w:r>
+              <w:rPr>
+                <w:color w:val="5B9BD5" w:themeColor="accent5"/>
+              </w:rPr>
+              <w:t xml:space="preserve"> algorithm</w:t>
             </w:r>
           </w:p>
         </w:tc>
@@ -5550,6 +5444,33 @@
                 <w:rFonts w:cstheme="minorHAnsi"/>
                 <w:color w:val="5B9BD5" w:themeColor="accent5"/>
               </w:rPr>
+              <w:t>3/5</w:t>
+            </w:r>
+            <w:r>
+              <w:rPr>
+                <w:rFonts w:cstheme="minorHAnsi"/>
+                <w:color w:val="5B9BD5" w:themeColor="accent5"/>
+              </w:rPr>
+              <w:t>/2017</w:t>
+            </w:r>
+          </w:p>
+        </w:tc>
+        <w:tc>
+          <w:tcPr>
+            <w:tcW w:w="1276" w:type="dxa"/>
+          </w:tcPr>
+          <w:p>
+            <w:pPr>
+              <w:rPr>
+                <w:rFonts w:cstheme="minorHAnsi"/>
+                <w:color w:val="5B9BD5" w:themeColor="accent5"/>
+              </w:rPr>
+            </w:pPr>
+            <w:r>
+              <w:rPr>
+                <w:rFonts w:cstheme="minorHAnsi"/>
+                <w:color w:val="5B9BD5" w:themeColor="accent5"/>
+              </w:rPr>
               <w:t>3/6</w:t>
             </w:r>
             <w:r>
@@ -5563,40 +5484,6 @@
         </w:tc>
         <w:tc>
           <w:tcPr>
-            <w:tcW w:w="1276" w:type="dxa"/>
-          </w:tcPr>
-          <w:p>
-            <w:pPr>
-              <w:rPr>
-                <w:rFonts w:cstheme="minorHAnsi"/>
-                <w:color w:val="5B9BD5" w:themeColor="accent5"/>
-              </w:rPr>
-            </w:pPr>
-            <w:r>
-              <w:rPr>
-                <w:rFonts w:cstheme="minorHAnsi"/>
-                <w:color w:val="5B9BD5" w:themeColor="accent5"/>
-              </w:rPr>
-              <w:t>3/</w:t>
-            </w:r>
-            <w:r>
-              <w:rPr>
-                <w:rFonts w:cstheme="minorHAnsi"/>
-                <w:color w:val="5B9BD5" w:themeColor="accent5"/>
-              </w:rPr>
-              <w:t>6</w:t>
-            </w:r>
-            <w:r>
-              <w:rPr>
-                <w:rFonts w:cstheme="minorHAnsi"/>
-                <w:color w:val="5B9BD5" w:themeColor="accent5"/>
-              </w:rPr>
-              <w:t>/2017</w:t>
-            </w:r>
-          </w:p>
-        </w:tc>
-        <w:tc>
-          <w:tcPr>
             <w:tcW w:w="1701" w:type="dxa"/>
           </w:tcPr>
           <w:p>
@@ -5606,12 +5493,21 @@
                 <w:color w:val="5B9BD5" w:themeColor="accent5"/>
               </w:rPr>
             </w:pPr>
-            <w:r>
-              <w:rPr>
-                <w:rFonts w:cstheme="minorHAnsi"/>
-                <w:color w:val="5B9BD5" w:themeColor="accent5"/>
-              </w:rPr>
-              <w:t>Ying Jiang</w:t>
+            <w:proofErr w:type="spellStart"/>
+            <w:r>
+              <w:rPr>
+                <w:rFonts w:cstheme="minorHAnsi"/>
+                <w:color w:val="5B9BD5" w:themeColor="accent5"/>
+              </w:rPr>
+              <w:t>Weikang</w:t>
+            </w:r>
+            <w:proofErr w:type="spellEnd"/>
+            <w:r>
+              <w:rPr>
+                <w:rFonts w:cstheme="minorHAnsi"/>
+                <w:color w:val="5B9BD5" w:themeColor="accent5"/>
+              </w:rPr>
+              <w:t xml:space="preserve"> Wang</w:t>
             </w:r>
           </w:p>
         </w:tc>
@@ -5678,7 +5574,7 @@
                 <w:rFonts w:cstheme="minorHAnsi"/>
                 <w:color w:val="5B9BD5" w:themeColor="accent5"/>
               </w:rPr>
-              <w:t>7</w:t>
+              <w:t>9</w:t>
             </w:r>
           </w:p>
         </w:tc>
@@ -5692,12 +5588,30 @@
                 <w:color w:val="5B9BD5" w:themeColor="accent5"/>
               </w:rPr>
             </w:pPr>
-            <w:r>
-              <w:rPr>
-                <w:color w:val="5B9BD5" w:themeColor="accent5"/>
-              </w:rPr>
-              <w:t>Identify the region and develop GUI for the region</w:t>
-            </w:r>
+            <w:bookmarkStart w:id="5" w:name="OLE_LINK6"/>
+            <w:bookmarkStart w:id="6" w:name="OLE_LINK7"/>
+            <w:bookmarkStart w:id="7" w:name="OLE_LINK8"/>
+            <w:r>
+              <w:rPr>
+                <w:color w:val="5B9BD5" w:themeColor="accent5"/>
+              </w:rPr>
+              <w:t xml:space="preserve">Test </w:t>
+            </w:r>
+            <w:r>
+              <w:rPr>
+                <w:color w:val="5B9BD5" w:themeColor="accent5"/>
+              </w:rPr>
+              <w:t>after integrati</w:t>
+            </w:r>
+            <w:r>
+              <w:rPr>
+                <w:color w:val="5B9BD5" w:themeColor="accent5"/>
+              </w:rPr>
+              <w:t>ng algorithm and block view</w:t>
+            </w:r>
+            <w:bookmarkEnd w:id="5"/>
+            <w:bookmarkEnd w:id="6"/>
+            <w:bookmarkEnd w:id="7"/>
           </w:p>
         </w:tc>
         <w:tc>
@@ -5736,14 +5650,7 @@
                 <w:rFonts w:cstheme="minorHAnsi"/>
                 <w:color w:val="5B9BD5" w:themeColor="accent5"/>
               </w:rPr>
-              <w:t>2/2</w:t>
-            </w:r>
-            <w:r>
-              <w:rPr>
-                <w:rFonts w:cstheme="minorHAnsi"/>
-                <w:color w:val="5B9BD5" w:themeColor="accent5"/>
-              </w:rPr>
-              <w:t>8</w:t>
+              <w:t>3/6</w:t>
             </w:r>
             <w:r>
               <w:rPr>
@@ -5770,7 +5677,7 @@
                 <w:rFonts w:cstheme="minorHAnsi"/>
                 <w:color w:val="5B9BD5" w:themeColor="accent5"/>
               </w:rPr>
-              <w:t>3/1</w:t>
+              <w:t>3/6</w:t>
             </w:r>
             <w:r>
               <w:rPr>
@@ -5792,21 +5699,12 @@
                 <w:color w:val="5B9BD5" w:themeColor="accent5"/>
               </w:rPr>
             </w:pPr>
-            <w:proofErr w:type="spellStart"/>
-            <w:r>
-              <w:rPr>
-                <w:rFonts w:cstheme="minorHAnsi"/>
-                <w:color w:val="5B9BD5" w:themeColor="accent5"/>
-              </w:rPr>
-              <w:t>Dezheng</w:t>
-            </w:r>
-            <w:proofErr w:type="spellEnd"/>
-            <w:r>
-              <w:rPr>
-                <w:rFonts w:cstheme="minorHAnsi"/>
-                <w:color w:val="5B9BD5" w:themeColor="accent5"/>
-              </w:rPr>
-              <w:t xml:space="preserve"> Wang</w:t>
+            <w:r>
+              <w:rPr>
+                <w:rFonts w:cstheme="minorHAnsi"/>
+                <w:color w:val="5B9BD5" w:themeColor="accent5"/>
+              </w:rPr>
+              <w:t>Ying Jiang</w:t>
             </w:r>
           </w:p>
         </w:tc>
@@ -5873,51 +5771,85 @@
                 <w:rFonts w:cstheme="minorHAnsi"/>
                 <w:color w:val="5B9BD5" w:themeColor="accent5"/>
               </w:rPr>
+              <w:t>7</w:t>
+            </w:r>
+          </w:p>
+        </w:tc>
+        <w:tc>
+          <w:tcPr>
+            <w:tcW w:w="1843" w:type="dxa"/>
+          </w:tcPr>
+          <w:p>
+            <w:pPr>
+              <w:rPr>
+                <w:color w:val="5B9BD5" w:themeColor="accent5"/>
+              </w:rPr>
+            </w:pPr>
+            <w:r>
+              <w:rPr>
+                <w:color w:val="5B9BD5" w:themeColor="accent5"/>
+              </w:rPr>
+              <w:t>Identify the region and develop GUI for the region</w:t>
+            </w:r>
+          </w:p>
+        </w:tc>
+        <w:tc>
+          <w:tcPr>
+            <w:tcW w:w="1275" w:type="dxa"/>
+          </w:tcPr>
+          <w:p>
+            <w:pPr>
+              <w:rPr>
+                <w:rFonts w:cstheme="minorHAnsi"/>
+                <w:color w:val="5B9BD5" w:themeColor="accent5"/>
+              </w:rPr>
+            </w:pPr>
+            <w:r>
+              <w:rPr>
+                <w:rFonts w:cstheme="minorHAnsi"/>
+                <w:color w:val="5B9BD5" w:themeColor="accent5"/>
+              </w:rPr>
+              <w:t>2/24/2017</w:t>
+            </w:r>
+          </w:p>
+        </w:tc>
+        <w:tc>
+          <w:tcPr>
+            <w:tcW w:w="1985" w:type="dxa"/>
+          </w:tcPr>
+          <w:p>
+            <w:pPr>
+              <w:rPr>
+                <w:rFonts w:cstheme="minorHAnsi"/>
+                <w:color w:val="5B9BD5" w:themeColor="accent5"/>
+              </w:rPr>
+            </w:pPr>
+            <w:r>
+              <w:rPr>
+                <w:rFonts w:cstheme="minorHAnsi"/>
+                <w:color w:val="5B9BD5" w:themeColor="accent5"/>
+              </w:rPr>
+              <w:t>2/2</w:t>
+            </w:r>
+            <w:r>
+              <w:rPr>
+                <w:rFonts w:cstheme="minorHAnsi"/>
+                <w:color w:val="5B9BD5" w:themeColor="accent5"/>
+              </w:rPr>
               <w:t>8</w:t>
             </w:r>
-          </w:p>
-        </w:tc>
-        <w:tc>
-          <w:tcPr>
-            <w:tcW w:w="1843" w:type="dxa"/>
-          </w:tcPr>
-          <w:p>
-            <w:pPr>
-              <w:rPr>
-                <w:color w:val="5B9BD5" w:themeColor="accent5"/>
-              </w:rPr>
-            </w:pPr>
-            <w:r>
-              <w:rPr>
-                <w:color w:val="5B9BD5" w:themeColor="accent5"/>
-              </w:rPr>
-              <w:t>Identify the node of specific region</w:t>
-            </w:r>
-          </w:p>
-        </w:tc>
-        <w:tc>
-          <w:tcPr>
-            <w:tcW w:w="1275" w:type="dxa"/>
-          </w:tcPr>
-          <w:p>
-            <w:pPr>
-              <w:rPr>
-                <w:rFonts w:cstheme="minorHAnsi"/>
-                <w:color w:val="5B9BD5" w:themeColor="accent5"/>
-              </w:rPr>
-            </w:pPr>
-            <w:r>
-              <w:rPr>
-                <w:rFonts w:cstheme="minorHAnsi"/>
-                <w:color w:val="5B9BD5" w:themeColor="accent5"/>
-              </w:rPr>
-              <w:t>2/24/2017</w:t>
-            </w:r>
-          </w:p>
-        </w:tc>
-        <w:tc>
-          <w:tcPr>
-            <w:tcW w:w="1985" w:type="dxa"/>
+            <w:r>
+              <w:rPr>
+                <w:rFonts w:cstheme="minorHAnsi"/>
+                <w:color w:val="5B9BD5" w:themeColor="accent5"/>
+              </w:rPr>
+              <w:t>/2017</w:t>
+            </w:r>
+          </w:p>
+        </w:tc>
+        <w:tc>
+          <w:tcPr>
+            <w:tcW w:w="1276" w:type="dxa"/>
           </w:tcPr>
           <w:p>
             <w:pPr>
@@ -5932,33 +5864,6 @@
                 <w:color w:val="5B9BD5" w:themeColor="accent5"/>
               </w:rPr>
               <w:t>3/1</w:t>
-            </w:r>
-            <w:r>
-              <w:rPr>
-                <w:rFonts w:cstheme="minorHAnsi"/>
-                <w:color w:val="5B9BD5" w:themeColor="accent5"/>
-              </w:rPr>
-              <w:t>/2017</w:t>
-            </w:r>
-          </w:p>
-        </w:tc>
-        <w:tc>
-          <w:tcPr>
-            <w:tcW w:w="1276" w:type="dxa"/>
-          </w:tcPr>
-          <w:p>
-            <w:pPr>
-              <w:rPr>
-                <w:rFonts w:cstheme="minorHAnsi"/>
-                <w:color w:val="5B9BD5" w:themeColor="accent5"/>
-              </w:rPr>
-            </w:pPr>
-            <w:r>
-              <w:rPr>
-                <w:rFonts w:cstheme="minorHAnsi"/>
-                <w:color w:val="5B9BD5" w:themeColor="accent5"/>
-              </w:rPr>
-              <w:t>3/2</w:t>
             </w:r>
             <w:r>
               <w:rPr>
@@ -6079,7 +5984,7 @@
               <w:rPr>
                 <w:color w:val="5B9BD5" w:themeColor="accent5"/>
               </w:rPr>
-              <w:t>Develop GUI for showing agent details for the node</w:t>
+              <w:t>Identify the node of specific region</w:t>
             </w:r>
           </w:p>
         </w:tc>
@@ -6119,41 +6024,34 @@
                 <w:rFonts w:cstheme="minorHAnsi"/>
                 <w:color w:val="5B9BD5" w:themeColor="accent5"/>
               </w:rPr>
+              <w:t>3/1</w:t>
+            </w:r>
+            <w:r>
+              <w:rPr>
+                <w:rFonts w:cstheme="minorHAnsi"/>
+                <w:color w:val="5B9BD5" w:themeColor="accent5"/>
+              </w:rPr>
+              <w:t>/2017</w:t>
+            </w:r>
+          </w:p>
+        </w:tc>
+        <w:tc>
+          <w:tcPr>
+            <w:tcW w:w="1276" w:type="dxa"/>
+          </w:tcPr>
+          <w:p>
+            <w:pPr>
+              <w:rPr>
+                <w:rFonts w:cstheme="minorHAnsi"/>
+                <w:color w:val="5B9BD5" w:themeColor="accent5"/>
+              </w:rPr>
+            </w:pPr>
+            <w:r>
+              <w:rPr>
+                <w:rFonts w:cstheme="minorHAnsi"/>
+                <w:color w:val="5B9BD5" w:themeColor="accent5"/>
+              </w:rPr>
               <w:t>3/2</w:t>
-            </w:r>
-            <w:r>
-              <w:rPr>
-                <w:rFonts w:cstheme="minorHAnsi"/>
-                <w:color w:val="5B9BD5" w:themeColor="accent5"/>
-              </w:rPr>
-              <w:t>/2017</w:t>
-            </w:r>
-          </w:p>
-        </w:tc>
-        <w:tc>
-          <w:tcPr>
-            <w:tcW w:w="1276" w:type="dxa"/>
-          </w:tcPr>
-          <w:p>
-            <w:pPr>
-              <w:rPr>
-                <w:rFonts w:cstheme="minorHAnsi"/>
-                <w:color w:val="5B9BD5" w:themeColor="accent5"/>
-              </w:rPr>
-            </w:pPr>
-            <w:r>
-              <w:rPr>
-                <w:rFonts w:cstheme="minorHAnsi"/>
-                <w:color w:val="5B9BD5" w:themeColor="accent5"/>
-              </w:rPr>
-              <w:t>3/</w:t>
-            </w:r>
-            <w:r>
-              <w:rPr>
-                <w:rFonts w:cstheme="minorHAnsi"/>
-                <w:color w:val="5B9BD5" w:themeColor="accent5"/>
-              </w:rPr>
-              <w:t>3</w:t>
             </w:r>
             <w:r>
               <w:rPr>
@@ -6229,7 +6127,14 @@
                 <w:rFonts w:cstheme="minorHAnsi"/>
                 <w:color w:val="5B9BD5" w:themeColor="accent5"/>
               </w:rPr>
-              <w:t>35</w:t>
+              <w:t>3</w:t>
+            </w:r>
+            <w:r>
+              <w:rPr>
+                <w:rFonts w:cstheme="minorHAnsi"/>
+                <w:color w:val="5B9BD5" w:themeColor="accent5"/>
+              </w:rPr>
+              <w:t>5</w:t>
             </w:r>
           </w:p>
         </w:tc>
@@ -6249,7 +6154,7 @@
                 <w:rFonts w:cstheme="minorHAnsi"/>
                 <w:color w:val="5B9BD5" w:themeColor="accent5"/>
               </w:rPr>
-              <w:t>9</w:t>
+              <w:t>8</w:t>
             </w:r>
           </w:p>
         </w:tc>
@@ -6267,31 +6172,7 @@
               <w:rPr>
                 <w:color w:val="5B9BD5" w:themeColor="accent5"/>
               </w:rPr>
-              <w:t xml:space="preserve">Integrate </w:t>
-            </w:r>
-            <w:r>
-              <w:rPr>
-                <w:color w:val="5B9BD5" w:themeColor="accent5"/>
-              </w:rPr>
-              <w:t>graphical</w:t>
-            </w:r>
-            <w:r>
-              <w:rPr>
-                <w:color w:val="5B9BD5" w:themeColor="accent5"/>
-              </w:rPr>
-              <w:t xml:space="preserve"> view </w:t>
-            </w:r>
-            <w:r>
-              <w:rPr>
-                <w:color w:val="5B9BD5" w:themeColor="accent5"/>
-              </w:rPr>
-              <w:t>and</w:t>
-            </w:r>
-            <w:r>
-              <w:rPr>
-                <w:color w:val="5B9BD5" w:themeColor="accent5"/>
-              </w:rPr>
-              <w:t xml:space="preserve"> algorithm</w:t>
+              <w:t>Develop GUI for showing agent details for the node</w:t>
             </w:r>
           </w:p>
         </w:tc>
@@ -6331,7 +6212,14 @@
                 <w:rFonts w:cstheme="minorHAnsi"/>
                 <w:color w:val="5B9BD5" w:themeColor="accent5"/>
               </w:rPr>
-              <w:t>3/5/2017</w:t>
+              <w:t>3/2</w:t>
+            </w:r>
+            <w:r>
+              <w:rPr>
+                <w:rFonts w:cstheme="minorHAnsi"/>
+                <w:color w:val="5B9BD5" w:themeColor="accent5"/>
+              </w:rPr>
+              <w:t>/2017</w:t>
             </w:r>
           </w:p>
         </w:tc>
@@ -6351,7 +6239,7 @@
                 <w:rFonts w:cstheme="minorHAnsi"/>
                 <w:color w:val="5B9BD5" w:themeColor="accent5"/>
               </w:rPr>
-              <w:t>3/6</w:t>
+              <w:t>3/3</w:t>
             </w:r>
             <w:r>
               <w:rPr>
@@ -6398,7 +6286,6 @@
           <w:p>
             <w:pPr>
               <w:rPr>
-                <w:rFonts w:cstheme="minorHAnsi"/>
                 <w:color w:val="5B9BD5" w:themeColor="accent5"/>
               </w:rPr>
             </w:pPr>
@@ -6428,7 +6315,14 @@
                 <w:rFonts w:cstheme="minorHAnsi"/>
                 <w:color w:val="5B9BD5" w:themeColor="accent5"/>
               </w:rPr>
-              <w:t>36</w:t>
+              <w:t>3</w:t>
+            </w:r>
+            <w:r>
+              <w:rPr>
+                <w:rFonts w:cstheme="minorHAnsi"/>
+                <w:color w:val="5B9BD5" w:themeColor="accent5"/>
+              </w:rPr>
+              <w:t>6</w:t>
             </w:r>
           </w:p>
         </w:tc>
@@ -6466,25 +6360,212 @@
               <w:rPr>
                 <w:color w:val="5B9BD5" w:themeColor="accent5"/>
               </w:rPr>
+              <w:t xml:space="preserve">Integrate </w:t>
+            </w:r>
+            <w:r>
+              <w:rPr>
+                <w:color w:val="5B9BD5" w:themeColor="accent5"/>
+              </w:rPr>
+              <w:t>graphical</w:t>
+            </w:r>
+            <w:r>
+              <w:rPr>
+                <w:color w:val="5B9BD5" w:themeColor="accent5"/>
+              </w:rPr>
+              <w:t xml:space="preserve"> view </w:t>
+            </w:r>
+            <w:r>
+              <w:rPr>
+                <w:color w:val="5B9BD5" w:themeColor="accent5"/>
+              </w:rPr>
+              <w:t>and</w:t>
+            </w:r>
+            <w:r>
+              <w:rPr>
+                <w:color w:val="5B9BD5" w:themeColor="accent5"/>
+              </w:rPr>
+              <w:t xml:space="preserve"> algorithm</w:t>
+            </w:r>
+          </w:p>
+        </w:tc>
+        <w:tc>
+          <w:tcPr>
+            <w:tcW w:w="1275" w:type="dxa"/>
+          </w:tcPr>
+          <w:p>
+            <w:pPr>
+              <w:rPr>
+                <w:rFonts w:cstheme="minorHAnsi"/>
+                <w:color w:val="5B9BD5" w:themeColor="accent5"/>
+              </w:rPr>
+            </w:pPr>
+            <w:r>
+              <w:rPr>
+                <w:rFonts w:cstheme="minorHAnsi"/>
+                <w:color w:val="5B9BD5" w:themeColor="accent5"/>
+              </w:rPr>
+              <w:t>2/24/2017</w:t>
+            </w:r>
+          </w:p>
+        </w:tc>
+        <w:tc>
+          <w:tcPr>
+            <w:tcW w:w="1985" w:type="dxa"/>
+          </w:tcPr>
+          <w:p>
+            <w:pPr>
+              <w:rPr>
+                <w:rFonts w:cstheme="minorHAnsi"/>
+                <w:color w:val="5B9BD5" w:themeColor="accent5"/>
+              </w:rPr>
+            </w:pPr>
+            <w:r>
+              <w:rPr>
+                <w:rFonts w:cstheme="minorHAnsi"/>
+                <w:color w:val="5B9BD5" w:themeColor="accent5"/>
+              </w:rPr>
+              <w:t>3/5/2017</w:t>
+            </w:r>
+          </w:p>
+        </w:tc>
+        <w:tc>
+          <w:tcPr>
+            <w:tcW w:w="1276" w:type="dxa"/>
+          </w:tcPr>
+          <w:p>
+            <w:pPr>
+              <w:rPr>
+                <w:rFonts w:cstheme="minorHAnsi"/>
+                <w:color w:val="5B9BD5" w:themeColor="accent5"/>
+              </w:rPr>
+            </w:pPr>
+            <w:r>
+              <w:rPr>
+                <w:rFonts w:cstheme="minorHAnsi"/>
+                <w:color w:val="5B9BD5" w:themeColor="accent5"/>
+              </w:rPr>
+              <w:t>3/6/2017</w:t>
+            </w:r>
+          </w:p>
+        </w:tc>
+        <w:tc>
+          <w:tcPr>
+            <w:tcW w:w="1701" w:type="dxa"/>
+          </w:tcPr>
+          <w:p>
+            <w:pPr>
+              <w:rPr>
+                <w:rFonts w:cstheme="minorHAnsi"/>
+                <w:color w:val="5B9BD5" w:themeColor="accent5"/>
+              </w:rPr>
+            </w:pPr>
+            <w:proofErr w:type="spellStart"/>
+            <w:r>
+              <w:rPr>
+                <w:rFonts w:cstheme="minorHAnsi"/>
+                <w:color w:val="5B9BD5" w:themeColor="accent5"/>
+              </w:rPr>
+              <w:t>Dezheng</w:t>
+            </w:r>
+            <w:proofErr w:type="spellEnd"/>
+            <w:r>
+              <w:rPr>
+                <w:rFonts w:cstheme="minorHAnsi"/>
+                <w:color w:val="5B9BD5" w:themeColor="accent5"/>
+              </w:rPr>
+              <w:t xml:space="preserve"> Wang</w:t>
+            </w:r>
+          </w:p>
+        </w:tc>
+        <w:tc>
+          <w:tcPr>
+            <w:tcW w:w="1275" w:type="dxa"/>
+          </w:tcPr>
+          <w:p>
+            <w:pPr>
+              <w:rPr>
+                <w:rFonts w:cstheme="minorHAnsi"/>
+                <w:color w:val="5B9BD5" w:themeColor="accent5"/>
+              </w:rPr>
+            </w:pPr>
+            <w:r>
+              <w:rPr>
+                <w:color w:val="5B9BD5" w:themeColor="accent5"/>
+              </w:rPr>
+              <w:t>In progress</w:t>
+            </w:r>
+          </w:p>
+        </w:tc>
+      </w:tr>
+      <w:tr>
+        <w:tc>
+          <w:tcPr>
+            <w:tcW w:w="704" w:type="dxa"/>
+          </w:tcPr>
+          <w:p>
+            <w:pPr>
+              <w:rPr>
+                <w:rFonts w:cstheme="minorHAnsi"/>
+                <w:color w:val="5B9BD5" w:themeColor="accent5"/>
+              </w:rPr>
+            </w:pPr>
+            <w:r>
+              <w:rPr>
+                <w:rFonts w:cstheme="minorHAnsi"/>
+                <w:color w:val="5B9BD5" w:themeColor="accent5"/>
+              </w:rPr>
+              <w:t>3</w:t>
+            </w:r>
+            <w:r>
+              <w:rPr>
+                <w:rFonts w:cstheme="minorHAnsi"/>
+                <w:color w:val="5B9BD5" w:themeColor="accent5"/>
+              </w:rPr>
+              <w:t>7</w:t>
+            </w:r>
+          </w:p>
+        </w:tc>
+        <w:tc>
+          <w:tcPr>
+            <w:tcW w:w="709" w:type="dxa"/>
+          </w:tcPr>
+          <w:p>
+            <w:pPr>
+              <w:rPr>
+                <w:rFonts w:cstheme="minorHAnsi"/>
+                <w:color w:val="5B9BD5" w:themeColor="accent5"/>
+              </w:rPr>
+            </w:pPr>
+            <w:r>
+              <w:rPr>
+                <w:rFonts w:cstheme="minorHAnsi"/>
+                <w:color w:val="5B9BD5" w:themeColor="accent5"/>
+              </w:rPr>
+              <w:t>9</w:t>
+            </w:r>
+          </w:p>
+        </w:tc>
+        <w:tc>
+          <w:tcPr>
+            <w:tcW w:w="1843" w:type="dxa"/>
+          </w:tcPr>
+          <w:p>
+            <w:pPr>
+              <w:rPr>
+                <w:color w:val="5B9BD5" w:themeColor="accent5"/>
+              </w:rPr>
+            </w:pPr>
+            <w:r>
+              <w:rPr>
+                <w:color w:val="5B9BD5" w:themeColor="accent5"/>
+              </w:rPr>
               <w:t xml:space="preserve">Test </w:t>
             </w:r>
             <w:r>
               <w:rPr>
                 <w:color w:val="5B9BD5" w:themeColor="accent5"/>
               </w:rPr>
-              <w:t xml:space="preserve">after integrating algorithm and </w:t>
-            </w:r>
-            <w:r>
-              <w:rPr>
-                <w:color w:val="5B9BD5" w:themeColor="accent5"/>
-              </w:rPr>
-              <w:t>graphical</w:t>
-            </w:r>
-            <w:r>
-              <w:rPr>
-                <w:color w:val="5B9BD5" w:themeColor="accent5"/>
-              </w:rPr>
-              <w:t xml:space="preserve"> view</w:t>
+              <w:t>after integrating algorithm and graphical view</w:t>
             </w:r>
           </w:p>
         </w:tc>
@@ -6544,14 +6625,7 @@
                 <w:rFonts w:cstheme="minorHAnsi"/>
                 <w:color w:val="5B9BD5" w:themeColor="accent5"/>
               </w:rPr>
-              <w:t>3/6</w:t>
-            </w:r>
-            <w:r>
-              <w:rPr>
-                <w:rFonts w:cstheme="minorHAnsi"/>
-                <w:color w:val="5B9BD5" w:themeColor="accent5"/>
-              </w:rPr>
-              <w:t>/2017</w:t>
+              <w:t>3/6/2017</w:t>
             </w:r>
           </w:p>
         </w:tc>

</xml_diff>

<commit_message>
add two more user stories
</commit_message>
<xml_diff>
--- a/Document/GIANTS_Sprint_4 .0.docx
+++ b/Document/GIANTS_Sprint_4 .0.docx
@@ -1,6 +1,6 @@
 
 <file path=word/document.xml><?xml version="1.0" encoding="utf-8"?>
-<w:document xmlns:wpc="http://schemas.microsoft.com/office/word/2010/wordprocessingCanvas" xmlns:mo="http://schemas.microsoft.com/office/mac/office/2008/main" xmlns:mc="http://schemas.openxmlformats.org/markup-compatibility/2006" xmlns:mv="urn:schemas-microsoft-com:mac:vml" xmlns:o="urn:schemas-microsoft-com:office:office" xmlns:r="http://schemas.openxmlformats.org/officeDocument/2006/relationships" xmlns:m="http://schemas.openxmlformats.org/officeDocument/2006/math" xmlns:v="urn:schemas-microsoft-com:vml" xmlns:wp14="http://schemas.microsoft.com/office/word/2010/wordprocessingDrawing" xmlns:wp="http://schemas.openxmlformats.org/drawingml/2006/wordprocessingDrawing" xmlns:w10="urn:schemas-microsoft-com:office:word" xmlns:w="http://schemas.openxmlformats.org/wordprocessingml/2006/main" xmlns:w14="http://schemas.microsoft.com/office/word/2010/wordml" xmlns:w15="http://schemas.microsoft.com/office/word/2012/wordml" xmlns:wpg="http://schemas.microsoft.com/office/word/2010/wordprocessingGroup" xmlns:wpi="http://schemas.microsoft.com/office/word/2010/wordprocessingInk" xmlns:wne="http://schemas.microsoft.com/office/word/2006/wordml" xmlns:wps="http://schemas.microsoft.com/office/word/2010/wordprocessingShape" mc:Ignorable="w14 w15 wp14">
+<w:document xmlns:wpc="http://schemas.microsoft.com/office/word/2010/wordprocessingCanvas" xmlns:cx="http://schemas.microsoft.com/office/drawing/2014/chartex" xmlns:cx1="http://schemas.microsoft.com/office/drawing/2015/9/8/chartex" xmlns:cx2="http://schemas.microsoft.com/office/drawing/2015/10/21/chartex" xmlns:cx3="http://schemas.microsoft.com/office/drawing/2016/5/9/chartex" xmlns:cx4="http://schemas.microsoft.com/office/drawing/2016/5/10/chartex" xmlns:cx5="http://schemas.microsoft.com/office/drawing/2016/5/11/chartex" xmlns:mc="http://schemas.openxmlformats.org/markup-compatibility/2006" xmlns:o="urn:schemas-microsoft-com:office:office" xmlns:r="http://schemas.openxmlformats.org/officeDocument/2006/relationships" xmlns:m="http://schemas.openxmlformats.org/officeDocument/2006/math" xmlns:v="urn:schemas-microsoft-com:vml" xmlns:wp14="http://schemas.microsoft.com/office/word/2010/wordprocessingDrawing" xmlns:wp="http://schemas.openxmlformats.org/drawingml/2006/wordprocessingDrawing" xmlns:w10="urn:schemas-microsoft-com:office:word" xmlns:w="http://schemas.openxmlformats.org/wordprocessingml/2006/main" xmlns:w14="http://schemas.microsoft.com/office/word/2010/wordml" xmlns:w15="http://schemas.microsoft.com/office/word/2012/wordml" xmlns:w16se="http://schemas.microsoft.com/office/word/2015/wordml/symex" xmlns:wpg="http://schemas.microsoft.com/office/word/2010/wordprocessingGroup" xmlns:wpi="http://schemas.microsoft.com/office/word/2010/wordprocessingInk" xmlns:wne="http://schemas.microsoft.com/office/word/2006/wordml" xmlns:wps="http://schemas.microsoft.com/office/word/2010/wordprocessingShape" mc:Ignorable="w14 w15 w16se wp14">
   <w:body>
     <w:p>
       <w:pPr>
@@ -53,9 +53,11 @@
                 <w:szCs w:val="32"/>
               </w:rPr>
             </w:pPr>
+            <w:proofErr w:type="spellStart"/>
             <w:r>
               <w:t>S.No</w:t>
             </w:r>
+            <w:proofErr w:type="spellEnd"/>
           </w:p>
         </w:tc>
         <w:tc>
@@ -320,12 +322,14 @@
                 <w:rFonts w:cstheme="minorHAnsi"/>
               </w:rPr>
             </w:pPr>
+            <w:proofErr w:type="spellStart"/>
             <w:r>
               <w:rPr>
                 <w:rFonts w:cstheme="minorHAnsi" w:hint="eastAsia"/>
               </w:rPr>
               <w:t>Weikang</w:t>
             </w:r>
+            <w:proofErr w:type="spellEnd"/>
             <w:r>
               <w:rPr>
                 <w:rFonts w:cstheme="minorHAnsi"/>
@@ -499,11 +503,19 @@
                 <w:rFonts w:cstheme="minorHAnsi"/>
               </w:rPr>
             </w:pPr>
-            <w:r>
-              <w:rPr>
-                <w:rFonts w:cstheme="minorHAnsi"/>
-              </w:rPr>
-              <w:t>Dezheng Wang</w:t>
+            <w:proofErr w:type="spellStart"/>
+            <w:r>
+              <w:rPr>
+                <w:rFonts w:cstheme="minorHAnsi"/>
+              </w:rPr>
+              <w:t>Dezheng</w:t>
+            </w:r>
+            <w:proofErr w:type="spellEnd"/>
+            <w:r>
+              <w:rPr>
+                <w:rFonts w:cstheme="minorHAnsi"/>
+              </w:rPr>
+              <w:t xml:space="preserve"> Wang</w:t>
             </w:r>
           </w:p>
         </w:tc>
@@ -654,12 +666,14 @@
                 <w:rFonts w:cstheme="minorHAnsi"/>
               </w:rPr>
             </w:pPr>
+            <w:proofErr w:type="spellStart"/>
             <w:r>
               <w:rPr>
                 <w:rFonts w:cstheme="minorHAnsi" w:hint="eastAsia"/>
               </w:rPr>
               <w:t>Dezheng</w:t>
             </w:r>
+            <w:proofErr w:type="spellEnd"/>
             <w:r>
               <w:rPr>
                 <w:rFonts w:cstheme="minorHAnsi"/>
@@ -821,12 +835,14 @@
                 <w:rFonts w:cstheme="minorHAnsi"/>
               </w:rPr>
             </w:pPr>
+            <w:proofErr w:type="spellStart"/>
             <w:r>
               <w:rPr>
                 <w:rFonts w:cstheme="minorHAnsi" w:hint="eastAsia"/>
               </w:rPr>
               <w:t>Weikang</w:t>
             </w:r>
+            <w:proofErr w:type="spellEnd"/>
             <w:r>
               <w:rPr>
                 <w:rFonts w:cstheme="minorHAnsi"/>
@@ -987,12 +1003,14 @@
                 <w:rFonts w:cstheme="minorHAnsi"/>
               </w:rPr>
             </w:pPr>
+            <w:proofErr w:type="spellStart"/>
             <w:r>
               <w:rPr>
                 <w:rFonts w:cstheme="minorHAnsi" w:hint="eastAsia"/>
               </w:rPr>
               <w:t>Dezheng</w:t>
             </w:r>
+            <w:proofErr w:type="spellEnd"/>
             <w:r>
               <w:rPr>
                 <w:rFonts w:cstheme="minorHAnsi"/>
@@ -1154,12 +1172,14 @@
                 <w:rFonts w:cstheme="minorHAnsi"/>
               </w:rPr>
             </w:pPr>
+            <w:proofErr w:type="spellStart"/>
             <w:r>
               <w:rPr>
                 <w:rFonts w:cstheme="minorHAnsi" w:hint="eastAsia"/>
               </w:rPr>
               <w:t>Weikang</w:t>
             </w:r>
+            <w:proofErr w:type="spellEnd"/>
             <w:r>
               <w:rPr>
                 <w:rFonts w:cstheme="minorHAnsi"/>
@@ -1302,12 +1322,14 @@
                 <w:rFonts w:cstheme="minorHAnsi"/>
               </w:rPr>
             </w:pPr>
+            <w:proofErr w:type="spellStart"/>
             <w:r>
               <w:rPr>
                 <w:rFonts w:cstheme="minorHAnsi" w:hint="eastAsia"/>
               </w:rPr>
               <w:t>Dezheng</w:t>
             </w:r>
+            <w:proofErr w:type="spellEnd"/>
             <w:r>
               <w:rPr>
                 <w:rFonts w:cstheme="minorHAnsi"/>
@@ -1469,12 +1491,14 @@
                 <w:rFonts w:cstheme="minorHAnsi"/>
               </w:rPr>
             </w:pPr>
+            <w:proofErr w:type="spellStart"/>
             <w:r>
               <w:rPr>
                 <w:rFonts w:cstheme="minorHAnsi" w:hint="eastAsia"/>
               </w:rPr>
               <w:t>Weikang</w:t>
             </w:r>
+            <w:proofErr w:type="spellEnd"/>
             <w:r>
               <w:rPr>
                 <w:rFonts w:cstheme="minorHAnsi"/>
@@ -1617,12 +1641,14 @@
                 <w:rFonts w:cstheme="minorHAnsi"/>
               </w:rPr>
             </w:pPr>
+            <w:proofErr w:type="spellStart"/>
             <w:r>
               <w:rPr>
                 <w:rFonts w:cstheme="minorHAnsi" w:hint="eastAsia"/>
               </w:rPr>
               <w:t>Dezheng</w:t>
             </w:r>
+            <w:proofErr w:type="spellEnd"/>
             <w:r>
               <w:rPr>
                 <w:rFonts w:cstheme="minorHAnsi"/>
@@ -1763,12 +1789,14 @@
                 <w:rFonts w:cstheme="minorHAnsi"/>
               </w:rPr>
             </w:pPr>
+            <w:proofErr w:type="spellStart"/>
             <w:r>
               <w:rPr>
                 <w:rFonts w:cstheme="minorHAnsi" w:hint="eastAsia"/>
               </w:rPr>
               <w:t>Weikang</w:t>
             </w:r>
+            <w:proofErr w:type="spellEnd"/>
             <w:r>
               <w:rPr>
                 <w:rFonts w:cstheme="minorHAnsi"/>
@@ -1908,12 +1936,14 @@
                 <w:rFonts w:cstheme="minorHAnsi"/>
               </w:rPr>
             </w:pPr>
+            <w:proofErr w:type="spellStart"/>
             <w:r>
               <w:rPr>
                 <w:rFonts w:cstheme="minorHAnsi" w:hint="eastAsia"/>
               </w:rPr>
               <w:t>Dezheng</w:t>
             </w:r>
+            <w:proofErr w:type="spellEnd"/>
             <w:r>
               <w:rPr>
                 <w:rFonts w:cstheme="minorHAnsi"/>
@@ -2256,11 +2286,19 @@
                 <w:rFonts w:cstheme="minorHAnsi"/>
               </w:rPr>
             </w:pPr>
-            <w:r>
-              <w:rPr>
-                <w:rFonts w:cstheme="minorHAnsi"/>
-              </w:rPr>
-              <w:t>WeiKang Wang</w:t>
+            <w:proofErr w:type="spellStart"/>
+            <w:r>
+              <w:rPr>
+                <w:rFonts w:cstheme="minorHAnsi"/>
+              </w:rPr>
+              <w:t>WeiKang</w:t>
+            </w:r>
+            <w:proofErr w:type="spellEnd"/>
+            <w:r>
+              <w:rPr>
+                <w:rFonts w:cstheme="minorHAnsi"/>
+              </w:rPr>
+              <w:t xml:space="preserve"> Wang</w:t>
             </w:r>
           </w:p>
         </w:tc>
@@ -2569,11 +2607,19 @@
                 <w:rFonts w:cstheme="minorHAnsi"/>
               </w:rPr>
             </w:pPr>
-            <w:r>
-              <w:rPr>
-                <w:rFonts w:cstheme="minorHAnsi"/>
-              </w:rPr>
-              <w:t>WeiKang Wang</w:t>
+            <w:proofErr w:type="spellStart"/>
+            <w:r>
+              <w:rPr>
+                <w:rFonts w:cstheme="minorHAnsi"/>
+              </w:rPr>
+              <w:t>WeiKang</w:t>
+            </w:r>
+            <w:proofErr w:type="spellEnd"/>
+            <w:r>
+              <w:rPr>
+                <w:rFonts w:cstheme="minorHAnsi"/>
+              </w:rPr>
+              <w:t xml:space="preserve"> Wang</w:t>
             </w:r>
           </w:p>
         </w:tc>
@@ -2737,11 +2783,19 @@
                 <w:rFonts w:cstheme="minorHAnsi"/>
               </w:rPr>
             </w:pPr>
-            <w:r>
-              <w:rPr>
-                <w:rFonts w:cstheme="minorHAnsi"/>
-              </w:rPr>
-              <w:t>WeiKang Wang</w:t>
+            <w:proofErr w:type="spellStart"/>
+            <w:r>
+              <w:rPr>
+                <w:rFonts w:cstheme="minorHAnsi"/>
+              </w:rPr>
+              <w:t>WeiKang</w:t>
+            </w:r>
+            <w:proofErr w:type="spellEnd"/>
+            <w:r>
+              <w:rPr>
+                <w:rFonts w:cstheme="minorHAnsi"/>
+              </w:rPr>
+              <w:t xml:space="preserve"> Wang</w:t>
             </w:r>
           </w:p>
         </w:tc>
@@ -3062,11 +3116,19 @@
                 <w:rFonts w:cstheme="minorHAnsi"/>
               </w:rPr>
             </w:pPr>
-            <w:r>
-              <w:rPr>
-                <w:rFonts w:cstheme="minorHAnsi"/>
-              </w:rPr>
-              <w:t>WeiKang Wang</w:t>
+            <w:proofErr w:type="spellStart"/>
+            <w:r>
+              <w:rPr>
+                <w:rFonts w:cstheme="minorHAnsi"/>
+              </w:rPr>
+              <w:t>WeiKang</w:t>
+            </w:r>
+            <w:proofErr w:type="spellEnd"/>
+            <w:r>
+              <w:rPr>
+                <w:rFonts w:cstheme="minorHAnsi"/>
+              </w:rPr>
+              <w:t xml:space="preserve"> Wang</w:t>
             </w:r>
           </w:p>
         </w:tc>
@@ -3396,12 +3458,14 @@
                 <w:rFonts w:cstheme="minorHAnsi"/>
               </w:rPr>
             </w:pPr>
+            <w:proofErr w:type="spellStart"/>
             <w:r>
               <w:rPr>
                 <w:rFonts w:cstheme="minorHAnsi" w:hint="eastAsia"/>
               </w:rPr>
               <w:t>Dezheng</w:t>
             </w:r>
+            <w:proofErr w:type="spellEnd"/>
             <w:r>
               <w:rPr>
                 <w:rFonts w:cstheme="minorHAnsi"/>
@@ -3545,12 +3609,14 @@
                 <w:rFonts w:cstheme="minorHAnsi"/>
               </w:rPr>
             </w:pPr>
+            <w:proofErr w:type="spellStart"/>
             <w:r>
               <w:rPr>
                 <w:rFonts w:cstheme="minorHAnsi" w:hint="eastAsia"/>
               </w:rPr>
               <w:t>Dezheng</w:t>
             </w:r>
+            <w:proofErr w:type="spellEnd"/>
             <w:r>
               <w:rPr>
                 <w:rFonts w:cstheme="minorHAnsi"/>
@@ -3706,11 +3772,19 @@
                 <w:rFonts w:cstheme="minorHAnsi"/>
               </w:rPr>
             </w:pPr>
-            <w:r>
-              <w:rPr>
-                <w:rFonts w:cstheme="minorHAnsi"/>
-              </w:rPr>
-              <w:t>WeiKang Wang</w:t>
+            <w:proofErr w:type="spellStart"/>
+            <w:r>
+              <w:rPr>
+                <w:rFonts w:cstheme="minorHAnsi"/>
+              </w:rPr>
+              <w:t>WeiKang</w:t>
+            </w:r>
+            <w:proofErr w:type="spellEnd"/>
+            <w:r>
+              <w:rPr>
+                <w:rFonts w:cstheme="minorHAnsi"/>
+              </w:rPr>
+              <w:t xml:space="preserve"> Wang</w:t>
             </w:r>
           </w:p>
         </w:tc>
@@ -3735,180 +3809,157 @@
             <w:pPr>
               <w:rPr>
                 <w:rFonts w:cstheme="minorHAnsi"/>
+              </w:rPr>
+            </w:pPr>
+            <w:r>
+              <w:rPr>
+                <w:rFonts w:cstheme="minorHAnsi"/>
+              </w:rPr>
+              <w:t>2</w:t>
+            </w:r>
+            <w:r>
+              <w:rPr>
+                <w:rFonts w:cstheme="minorHAnsi"/>
+              </w:rPr>
+              <w:t>3</w:t>
+            </w:r>
+          </w:p>
+        </w:tc>
+        <w:tc>
+          <w:tcPr>
+            <w:tcW w:w="709" w:type="dxa"/>
+          </w:tcPr>
+          <w:p>
+            <w:pPr>
+              <w:rPr>
+                <w:rFonts w:cstheme="minorHAnsi"/>
+              </w:rPr>
+            </w:pPr>
+            <w:r>
+              <w:rPr>
+                <w:rFonts w:cstheme="minorHAnsi"/>
+              </w:rPr>
+              <w:t>5</w:t>
+            </w:r>
+          </w:p>
+        </w:tc>
+        <w:tc>
+          <w:tcPr>
+            <w:tcW w:w="1843" w:type="dxa"/>
+          </w:tcPr>
+          <w:p>
+            <w:r>
+              <w:t>Develop GUI to upload file</w:t>
+            </w:r>
+          </w:p>
+        </w:tc>
+        <w:tc>
+          <w:tcPr>
+            <w:tcW w:w="1275" w:type="dxa"/>
+          </w:tcPr>
+          <w:p>
+            <w:pPr>
+              <w:rPr>
+                <w:rFonts w:cstheme="minorHAnsi"/>
+              </w:rPr>
+            </w:pPr>
+            <w:r>
+              <w:rPr>
+                <w:rFonts w:cstheme="minorHAnsi"/>
+              </w:rPr>
+              <w:t>2/24/2017</w:t>
+            </w:r>
+          </w:p>
+        </w:tc>
+        <w:tc>
+          <w:tcPr>
+            <w:tcW w:w="1985" w:type="dxa"/>
+          </w:tcPr>
+          <w:p>
+            <w:pPr>
+              <w:rPr>
+                <w:rFonts w:cstheme="minorHAnsi"/>
+              </w:rPr>
+            </w:pPr>
+            <w:r>
+              <w:rPr>
+                <w:rFonts w:cstheme="minorHAnsi"/>
+              </w:rPr>
+              <w:t>2/2</w:t>
+            </w:r>
+            <w:r>
+              <w:rPr>
+                <w:rFonts w:cstheme="minorHAnsi"/>
+              </w:rPr>
+              <w:t>8</w:t>
+            </w:r>
+            <w:r>
+              <w:rPr>
+                <w:rFonts w:cstheme="minorHAnsi"/>
+              </w:rPr>
+              <w:t>/2017</w:t>
+            </w:r>
+          </w:p>
+        </w:tc>
+        <w:tc>
+          <w:tcPr>
+            <w:tcW w:w="1276" w:type="dxa"/>
+          </w:tcPr>
+          <w:p>
+            <w:pPr>
+              <w:rPr>
+                <w:rFonts w:cstheme="minorHAnsi"/>
+              </w:rPr>
+            </w:pPr>
+            <w:r>
+              <w:rPr>
+                <w:rFonts w:cstheme="minorHAnsi"/>
+              </w:rPr>
+              <w:t>3/1/2017</w:t>
+            </w:r>
+          </w:p>
+        </w:tc>
+        <w:tc>
+          <w:tcPr>
+            <w:tcW w:w="1701" w:type="dxa"/>
+          </w:tcPr>
+          <w:p>
+            <w:pPr>
+              <w:rPr>
+                <w:rFonts w:cstheme="minorHAnsi"/>
+              </w:rPr>
+            </w:pPr>
+            <w:proofErr w:type="spellStart"/>
+            <w:r>
+              <w:rPr>
+                <w:rFonts w:cstheme="minorHAnsi"/>
+              </w:rPr>
+              <w:t>WeiKang</w:t>
+            </w:r>
+            <w:proofErr w:type="spellEnd"/>
+            <w:r>
+              <w:rPr>
+                <w:rFonts w:cstheme="minorHAnsi"/>
+              </w:rPr>
+              <w:t xml:space="preserve"> Wang</w:t>
+            </w:r>
+          </w:p>
+        </w:tc>
+        <w:tc>
+          <w:tcPr>
+            <w:tcW w:w="1275" w:type="dxa"/>
+          </w:tcPr>
+          <w:p>
+            <w:r>
+              <w:t>Completed</w:t>
+            </w:r>
+          </w:p>
+          <w:p>
+            <w:pPr>
+              <w:rPr>
                 <w:color w:val="5B9BD5" w:themeColor="accent5"/>
               </w:rPr>
             </w:pPr>
-            <w:r>
-              <w:rPr>
-                <w:rFonts w:cstheme="minorHAnsi"/>
-                <w:color w:val="5B9BD5" w:themeColor="accent5"/>
-              </w:rPr>
-              <w:t>2</w:t>
-            </w:r>
-            <w:r>
-              <w:rPr>
-                <w:rFonts w:cstheme="minorHAnsi"/>
-                <w:color w:val="5B9BD5" w:themeColor="accent5"/>
-              </w:rPr>
-              <w:t>3</w:t>
-            </w:r>
-          </w:p>
-        </w:tc>
-        <w:tc>
-          <w:tcPr>
-            <w:tcW w:w="709" w:type="dxa"/>
-          </w:tcPr>
-          <w:p>
-            <w:pPr>
-              <w:rPr>
-                <w:rFonts w:cstheme="minorHAnsi"/>
-                <w:color w:val="5B9BD5" w:themeColor="accent5"/>
-              </w:rPr>
-            </w:pPr>
-            <w:r>
-              <w:rPr>
-                <w:rFonts w:cstheme="minorHAnsi"/>
-                <w:color w:val="5B9BD5" w:themeColor="accent5"/>
-              </w:rPr>
-              <w:t>5</w:t>
-            </w:r>
-          </w:p>
-        </w:tc>
-        <w:tc>
-          <w:tcPr>
-            <w:tcW w:w="1843" w:type="dxa"/>
-          </w:tcPr>
-          <w:p>
-            <w:pPr>
-              <w:rPr>
-                <w:color w:val="5B9BD5" w:themeColor="accent5"/>
-              </w:rPr>
-            </w:pPr>
-            <w:r>
-              <w:rPr>
-                <w:color w:val="5B9BD5" w:themeColor="accent5"/>
-              </w:rPr>
-              <w:t>Develop GUI to upload file</w:t>
-            </w:r>
-          </w:p>
-        </w:tc>
-        <w:tc>
-          <w:tcPr>
-            <w:tcW w:w="1275" w:type="dxa"/>
-          </w:tcPr>
-          <w:p>
-            <w:pPr>
-              <w:rPr>
-                <w:rFonts w:cstheme="minorHAnsi"/>
-                <w:color w:val="5B9BD5" w:themeColor="accent5"/>
-              </w:rPr>
-            </w:pPr>
-            <w:r>
-              <w:rPr>
-                <w:rFonts w:cstheme="minorHAnsi"/>
-                <w:color w:val="5B9BD5" w:themeColor="accent5"/>
-              </w:rPr>
-              <w:t>2/24/2017</w:t>
-            </w:r>
-          </w:p>
-        </w:tc>
-        <w:tc>
-          <w:tcPr>
-            <w:tcW w:w="1985" w:type="dxa"/>
-          </w:tcPr>
-          <w:p>
-            <w:pPr>
-              <w:rPr>
-                <w:rFonts w:cstheme="minorHAnsi"/>
-                <w:color w:val="5B9BD5" w:themeColor="accent5"/>
-              </w:rPr>
-            </w:pPr>
-            <w:r>
-              <w:rPr>
-                <w:rFonts w:cstheme="minorHAnsi"/>
-                <w:color w:val="5B9BD5" w:themeColor="accent5"/>
-              </w:rPr>
-              <w:t>2/2</w:t>
-            </w:r>
-            <w:r>
-              <w:rPr>
-                <w:rFonts w:cstheme="minorHAnsi"/>
-                <w:color w:val="5B9BD5" w:themeColor="accent5"/>
-              </w:rPr>
-              <w:t>8</w:t>
-            </w:r>
-            <w:r>
-              <w:rPr>
-                <w:rFonts w:cstheme="minorHAnsi"/>
-                <w:color w:val="5B9BD5" w:themeColor="accent5"/>
-              </w:rPr>
-              <w:t>/2017</w:t>
-            </w:r>
-          </w:p>
-        </w:tc>
-        <w:tc>
-          <w:tcPr>
-            <w:tcW w:w="1276" w:type="dxa"/>
-          </w:tcPr>
-          <w:p>
-            <w:pPr>
-              <w:rPr>
-                <w:rFonts w:cstheme="minorHAnsi"/>
-                <w:color w:val="5B9BD5" w:themeColor="accent5"/>
-              </w:rPr>
-            </w:pPr>
-            <w:r>
-              <w:rPr>
-                <w:rFonts w:cstheme="minorHAnsi"/>
-                <w:color w:val="5B9BD5" w:themeColor="accent5"/>
-              </w:rPr>
-              <w:t>3/1</w:t>
-            </w:r>
-            <w:r>
-              <w:rPr>
-                <w:rFonts w:cstheme="minorHAnsi"/>
-                <w:color w:val="5B9BD5" w:themeColor="accent5"/>
-              </w:rPr>
-              <w:t>/2017</w:t>
-            </w:r>
-          </w:p>
-        </w:tc>
-        <w:tc>
-          <w:tcPr>
-            <w:tcW w:w="1701" w:type="dxa"/>
-          </w:tcPr>
-          <w:p>
-            <w:pPr>
-              <w:rPr>
-                <w:rFonts w:cstheme="minorHAnsi"/>
-                <w:color w:val="5B9BD5" w:themeColor="accent5"/>
-              </w:rPr>
-            </w:pPr>
-            <w:r>
-              <w:rPr>
-                <w:rFonts w:cstheme="minorHAnsi"/>
-                <w:color w:val="5B9BD5" w:themeColor="accent5"/>
-              </w:rPr>
-              <w:t>WeiKang Wang</w:t>
-            </w:r>
-          </w:p>
-        </w:tc>
-        <w:tc>
-          <w:tcPr>
-            <w:tcW w:w="1275" w:type="dxa"/>
-          </w:tcPr>
-          <w:p>
-            <w:pPr>
-              <w:rPr>
-                <w:color w:val="5B9BD5" w:themeColor="accent5"/>
-              </w:rPr>
-            </w:pPr>
-            <w:r>
-              <w:rPr>
-                <w:color w:val="5B9BD5" w:themeColor="accent5"/>
-              </w:rPr>
-              <w:t>In progress</w:t>
-            </w:r>
           </w:p>
         </w:tc>
       </w:tr>
@@ -3921,186 +3972,152 @@
             <w:pPr>
               <w:rPr>
                 <w:rFonts w:cstheme="minorHAnsi"/>
+              </w:rPr>
+            </w:pPr>
+            <w:r>
+              <w:rPr>
+                <w:rFonts w:cstheme="minorHAnsi"/>
+              </w:rPr>
+              <w:t>2</w:t>
+            </w:r>
+            <w:r>
+              <w:rPr>
+                <w:rFonts w:cstheme="minorHAnsi"/>
+              </w:rPr>
+              <w:t>4</w:t>
+            </w:r>
+          </w:p>
+        </w:tc>
+        <w:tc>
+          <w:tcPr>
+            <w:tcW w:w="709" w:type="dxa"/>
+          </w:tcPr>
+          <w:p>
+            <w:pPr>
+              <w:rPr>
+                <w:rFonts w:cstheme="minorHAnsi"/>
+              </w:rPr>
+            </w:pPr>
+            <w:r>
+              <w:rPr>
+                <w:rFonts w:cstheme="minorHAnsi"/>
+              </w:rPr>
+              <w:t>5</w:t>
+            </w:r>
+          </w:p>
+        </w:tc>
+        <w:tc>
+          <w:tcPr>
+            <w:tcW w:w="1843" w:type="dxa"/>
+          </w:tcPr>
+          <w:p>
+            <w:r>
+              <w:t xml:space="preserve">Parse the </w:t>
+            </w:r>
+            <w:r>
+              <w:t>loaded file</w:t>
+            </w:r>
+          </w:p>
+        </w:tc>
+        <w:tc>
+          <w:tcPr>
+            <w:tcW w:w="1275" w:type="dxa"/>
+          </w:tcPr>
+          <w:p>
+            <w:pPr>
+              <w:rPr>
+                <w:rFonts w:cstheme="minorHAnsi"/>
+              </w:rPr>
+            </w:pPr>
+            <w:r>
+              <w:rPr>
+                <w:rFonts w:cstheme="minorHAnsi"/>
+              </w:rPr>
+              <w:t>2/24/2017</w:t>
+            </w:r>
+          </w:p>
+        </w:tc>
+        <w:tc>
+          <w:tcPr>
+            <w:tcW w:w="1985" w:type="dxa"/>
+          </w:tcPr>
+          <w:p>
+            <w:pPr>
+              <w:rPr>
+                <w:rFonts w:cstheme="minorHAnsi"/>
+              </w:rPr>
+            </w:pPr>
+            <w:r>
+              <w:rPr>
+                <w:rFonts w:cstheme="minorHAnsi"/>
+              </w:rPr>
+              <w:t>2/2</w:t>
+            </w:r>
+            <w:r>
+              <w:rPr>
+                <w:rFonts w:cstheme="minorHAnsi"/>
+              </w:rPr>
+              <w:t>8</w:t>
+            </w:r>
+            <w:r>
+              <w:rPr>
+                <w:rFonts w:cstheme="minorHAnsi"/>
+              </w:rPr>
+              <w:t>/2017</w:t>
+            </w:r>
+          </w:p>
+        </w:tc>
+        <w:tc>
+          <w:tcPr>
+            <w:tcW w:w="1276" w:type="dxa"/>
+          </w:tcPr>
+          <w:p>
+            <w:pPr>
+              <w:rPr>
+                <w:rFonts w:cstheme="minorHAnsi"/>
+              </w:rPr>
+            </w:pPr>
+            <w:r>
+              <w:rPr>
+                <w:rFonts w:cstheme="minorHAnsi"/>
+              </w:rPr>
+              <w:t>3/1/2017</w:t>
+            </w:r>
+          </w:p>
+        </w:tc>
+        <w:tc>
+          <w:tcPr>
+            <w:tcW w:w="1701" w:type="dxa"/>
+          </w:tcPr>
+          <w:p>
+            <w:pPr>
+              <w:rPr>
+                <w:rFonts w:cstheme="minorHAnsi"/>
+              </w:rPr>
+            </w:pPr>
+            <w:r>
+              <w:rPr>
+                <w:rFonts w:cstheme="minorHAnsi"/>
+              </w:rPr>
+              <w:t>Ying Jiang</w:t>
+            </w:r>
+          </w:p>
+        </w:tc>
+        <w:tc>
+          <w:tcPr>
+            <w:tcW w:w="1275" w:type="dxa"/>
+          </w:tcPr>
+          <w:p>
+            <w:r>
+              <w:t>Completed</w:t>
+            </w:r>
+          </w:p>
+          <w:p>
+            <w:pPr>
+              <w:rPr>
                 <w:color w:val="5B9BD5" w:themeColor="accent5"/>
               </w:rPr>
             </w:pPr>
-            <w:r>
-              <w:rPr>
-                <w:rFonts w:cstheme="minorHAnsi"/>
-                <w:color w:val="5B9BD5" w:themeColor="accent5"/>
-              </w:rPr>
-              <w:t>2</w:t>
-            </w:r>
-            <w:r>
-              <w:rPr>
-                <w:rFonts w:cstheme="minorHAnsi"/>
-                <w:color w:val="5B9BD5" w:themeColor="accent5"/>
-              </w:rPr>
-              <w:t>4</w:t>
-            </w:r>
-          </w:p>
-        </w:tc>
-        <w:tc>
-          <w:tcPr>
-            <w:tcW w:w="709" w:type="dxa"/>
-          </w:tcPr>
-          <w:p>
-            <w:pPr>
-              <w:rPr>
-                <w:rFonts w:cstheme="minorHAnsi"/>
-                <w:color w:val="5B9BD5" w:themeColor="accent5"/>
-              </w:rPr>
-            </w:pPr>
-            <w:r>
-              <w:rPr>
-                <w:rFonts w:cstheme="minorHAnsi"/>
-                <w:color w:val="5B9BD5" w:themeColor="accent5"/>
-              </w:rPr>
-              <w:t>5</w:t>
-            </w:r>
-          </w:p>
-        </w:tc>
-        <w:tc>
-          <w:tcPr>
-            <w:tcW w:w="1843" w:type="dxa"/>
-          </w:tcPr>
-          <w:p>
-            <w:pPr>
-              <w:rPr>
-                <w:color w:val="5B9BD5" w:themeColor="accent5"/>
-              </w:rPr>
-            </w:pPr>
-            <w:r>
-              <w:rPr>
-                <w:color w:val="5B9BD5" w:themeColor="accent5"/>
-              </w:rPr>
-              <w:t xml:space="preserve">Parse the </w:t>
-            </w:r>
-            <w:r>
-              <w:rPr>
-                <w:color w:val="5B9BD5" w:themeColor="accent5"/>
-              </w:rPr>
-              <w:t>loaded file</w:t>
-            </w:r>
-          </w:p>
-        </w:tc>
-        <w:tc>
-          <w:tcPr>
-            <w:tcW w:w="1275" w:type="dxa"/>
-          </w:tcPr>
-          <w:p>
-            <w:pPr>
-              <w:rPr>
-                <w:rFonts w:cstheme="minorHAnsi"/>
-                <w:color w:val="5B9BD5" w:themeColor="accent5"/>
-              </w:rPr>
-            </w:pPr>
-            <w:r>
-              <w:rPr>
-                <w:rFonts w:cstheme="minorHAnsi"/>
-                <w:color w:val="5B9BD5" w:themeColor="accent5"/>
-              </w:rPr>
-              <w:t>2/24/2017</w:t>
-            </w:r>
-          </w:p>
-        </w:tc>
-        <w:tc>
-          <w:tcPr>
-            <w:tcW w:w="1985" w:type="dxa"/>
-          </w:tcPr>
-          <w:p>
-            <w:pPr>
-              <w:rPr>
-                <w:rFonts w:cstheme="minorHAnsi"/>
-                <w:color w:val="5B9BD5" w:themeColor="accent5"/>
-              </w:rPr>
-            </w:pPr>
-            <w:r>
-              <w:rPr>
-                <w:rFonts w:cstheme="minorHAnsi"/>
-                <w:color w:val="5B9BD5" w:themeColor="accent5"/>
-              </w:rPr>
-              <w:t>2/2</w:t>
-            </w:r>
-            <w:r>
-              <w:rPr>
-                <w:rFonts w:cstheme="minorHAnsi"/>
-                <w:color w:val="5B9BD5" w:themeColor="accent5"/>
-              </w:rPr>
-              <w:t>8</w:t>
-            </w:r>
-            <w:r>
-              <w:rPr>
-                <w:rFonts w:cstheme="minorHAnsi"/>
-                <w:color w:val="5B9BD5" w:themeColor="accent5"/>
-              </w:rPr>
-              <w:t>/2017</w:t>
-            </w:r>
-          </w:p>
-        </w:tc>
-        <w:tc>
-          <w:tcPr>
-            <w:tcW w:w="1276" w:type="dxa"/>
-          </w:tcPr>
-          <w:p>
-            <w:pPr>
-              <w:rPr>
-                <w:rFonts w:cstheme="minorHAnsi"/>
-                <w:color w:val="5B9BD5" w:themeColor="accent5"/>
-              </w:rPr>
-            </w:pPr>
-            <w:r>
-              <w:rPr>
-                <w:rFonts w:cstheme="minorHAnsi"/>
-                <w:color w:val="5B9BD5" w:themeColor="accent5"/>
-              </w:rPr>
-              <w:t>3/1</w:t>
-            </w:r>
-            <w:r>
-              <w:rPr>
-                <w:rFonts w:cstheme="minorHAnsi"/>
-                <w:color w:val="5B9BD5" w:themeColor="accent5"/>
-              </w:rPr>
-              <w:t>/2017</w:t>
-            </w:r>
-          </w:p>
-        </w:tc>
-        <w:tc>
-          <w:tcPr>
-            <w:tcW w:w="1701" w:type="dxa"/>
-          </w:tcPr>
-          <w:p>
-            <w:pPr>
-              <w:rPr>
-                <w:rFonts w:cstheme="minorHAnsi"/>
-                <w:color w:val="5B9BD5" w:themeColor="accent5"/>
-              </w:rPr>
-            </w:pPr>
-            <w:r>
-              <w:rPr>
-                <w:rFonts w:cstheme="minorHAnsi"/>
-                <w:color w:val="5B9BD5" w:themeColor="accent5"/>
-              </w:rPr>
-              <w:t>Ying Jiang</w:t>
-            </w:r>
-          </w:p>
-        </w:tc>
-        <w:tc>
-          <w:tcPr>
-            <w:tcW w:w="1275" w:type="dxa"/>
-          </w:tcPr>
-          <w:p>
-            <w:pPr>
-              <w:rPr>
-                <w:color w:val="5B9BD5" w:themeColor="accent5"/>
-              </w:rPr>
-            </w:pPr>
-            <w:r>
-              <w:rPr>
-                <w:color w:val="5B9BD5" w:themeColor="accent5"/>
-              </w:rPr>
-              <w:t>In progress</w:t>
-            </w:r>
           </w:p>
         </w:tc>
       </w:tr>
@@ -4113,20 +4130,178 @@
             <w:pPr>
               <w:rPr>
                 <w:rFonts w:cstheme="minorHAnsi"/>
+              </w:rPr>
+            </w:pPr>
+            <w:r>
+              <w:rPr>
+                <w:rFonts w:cstheme="minorHAnsi"/>
+              </w:rPr>
+              <w:t>2</w:t>
+            </w:r>
+            <w:r>
+              <w:rPr>
+                <w:rFonts w:cstheme="minorHAnsi"/>
+              </w:rPr>
+              <w:t>5</w:t>
+            </w:r>
+          </w:p>
+        </w:tc>
+        <w:tc>
+          <w:tcPr>
+            <w:tcW w:w="709" w:type="dxa"/>
+          </w:tcPr>
+          <w:p>
+            <w:pPr>
+              <w:rPr>
+                <w:rFonts w:cstheme="minorHAnsi"/>
+              </w:rPr>
+            </w:pPr>
+            <w:r>
+              <w:rPr>
+                <w:rFonts w:cstheme="minorHAnsi"/>
+              </w:rPr>
+              <w:t>5</w:t>
+            </w:r>
+          </w:p>
+        </w:tc>
+        <w:tc>
+          <w:tcPr>
+            <w:tcW w:w="1843" w:type="dxa"/>
+          </w:tcPr>
+          <w:p>
+            <w:r>
+              <w:t>Use data structure store environment information</w:t>
+            </w:r>
+          </w:p>
+        </w:tc>
+        <w:tc>
+          <w:tcPr>
+            <w:tcW w:w="1275" w:type="dxa"/>
+          </w:tcPr>
+          <w:p>
+            <w:pPr>
+              <w:rPr>
+                <w:rFonts w:cstheme="minorHAnsi"/>
+              </w:rPr>
+            </w:pPr>
+            <w:r>
+              <w:rPr>
+                <w:rFonts w:cstheme="minorHAnsi"/>
+              </w:rPr>
+              <w:t>2/24/2017</w:t>
+            </w:r>
+          </w:p>
+        </w:tc>
+        <w:tc>
+          <w:tcPr>
+            <w:tcW w:w="1985" w:type="dxa"/>
+          </w:tcPr>
+          <w:p>
+            <w:pPr>
+              <w:rPr>
+                <w:rFonts w:cstheme="minorHAnsi"/>
+              </w:rPr>
+            </w:pPr>
+            <w:r>
+              <w:rPr>
+                <w:rFonts w:cstheme="minorHAnsi"/>
+              </w:rPr>
+              <w:t>3/1</w:t>
+            </w:r>
+            <w:r>
+              <w:rPr>
+                <w:rFonts w:cstheme="minorHAnsi"/>
+              </w:rPr>
+              <w:t>/2017</w:t>
+            </w:r>
+          </w:p>
+        </w:tc>
+        <w:tc>
+          <w:tcPr>
+            <w:tcW w:w="1276" w:type="dxa"/>
+          </w:tcPr>
+          <w:p>
+            <w:pPr>
+              <w:rPr>
+                <w:rFonts w:cstheme="minorHAnsi"/>
+              </w:rPr>
+            </w:pPr>
+            <w:r>
+              <w:rPr>
+                <w:rFonts w:cstheme="minorHAnsi"/>
+              </w:rPr>
+              <w:t>3/2/2017</w:t>
+            </w:r>
+          </w:p>
+        </w:tc>
+        <w:tc>
+          <w:tcPr>
+            <w:tcW w:w="1701" w:type="dxa"/>
+          </w:tcPr>
+          <w:p>
+            <w:pPr>
+              <w:rPr>
+                <w:rFonts w:cstheme="minorHAnsi"/>
+              </w:rPr>
+            </w:pPr>
+            <w:r>
+              <w:rPr>
+                <w:rFonts w:cstheme="minorHAnsi"/>
+              </w:rPr>
+              <w:t>Ying Jiang</w:t>
+            </w:r>
+          </w:p>
+        </w:tc>
+        <w:tc>
+          <w:tcPr>
+            <w:tcW w:w="1275" w:type="dxa"/>
+          </w:tcPr>
+          <w:p>
+            <w:r>
+              <w:t>Completed</w:t>
+            </w:r>
+          </w:p>
+          <w:p>
+            <w:pPr>
+              <w:rPr>
                 <w:color w:val="5B9BD5" w:themeColor="accent5"/>
               </w:rPr>
             </w:pPr>
-            <w:r>
-              <w:rPr>
-                <w:rFonts w:cstheme="minorHAnsi"/>
-                <w:color w:val="5B9BD5" w:themeColor="accent5"/>
-              </w:rPr>
-              <w:t>2</w:t>
-            </w:r>
-            <w:r>
-              <w:rPr>
-                <w:rFonts w:cstheme="minorHAnsi"/>
-                <w:color w:val="5B9BD5" w:themeColor="accent5"/>
+          </w:p>
+        </w:tc>
+      </w:tr>
+      <w:tr>
+        <w:tc>
+          <w:tcPr>
+            <w:tcW w:w="704" w:type="dxa"/>
+          </w:tcPr>
+          <w:p>
+            <w:pPr>
+              <w:rPr>
+                <w:rFonts w:cstheme="minorHAnsi"/>
+              </w:rPr>
+            </w:pPr>
+            <w:r>
+              <w:rPr>
+                <w:rFonts w:cstheme="minorHAnsi"/>
+              </w:rPr>
+              <w:t>26</w:t>
+            </w:r>
+          </w:p>
+        </w:tc>
+        <w:tc>
+          <w:tcPr>
+            <w:tcW w:w="709" w:type="dxa"/>
+          </w:tcPr>
+          <w:p>
+            <w:pPr>
+              <w:rPr>
+                <w:rFonts w:cstheme="minorHAnsi"/>
+              </w:rPr>
+            </w:pPr>
+            <w:r>
+              <w:rPr>
+                <w:rFonts w:cstheme="minorHAnsi"/>
               </w:rPr>
               <w:t>5</w:t>
             </w:r>
@@ -4134,158 +4309,124 @@
         </w:tc>
         <w:tc>
           <w:tcPr>
-            <w:tcW w:w="709" w:type="dxa"/>
-          </w:tcPr>
-          <w:p>
-            <w:pPr>
-              <w:rPr>
-                <w:rFonts w:cstheme="minorHAnsi"/>
-                <w:color w:val="5B9BD5" w:themeColor="accent5"/>
-              </w:rPr>
-            </w:pPr>
-            <w:r>
-              <w:rPr>
-                <w:rFonts w:cstheme="minorHAnsi"/>
-                <w:color w:val="5B9BD5" w:themeColor="accent5"/>
-              </w:rPr>
-              <w:t>5</w:t>
-            </w:r>
-          </w:p>
-        </w:tc>
-        <w:tc>
-          <w:tcPr>
             <w:tcW w:w="1843" w:type="dxa"/>
           </w:tcPr>
           <w:p>
-            <w:pPr>
-              <w:rPr>
-                <w:color w:val="5B9BD5" w:themeColor="accent5"/>
-              </w:rPr>
-            </w:pPr>
-            <w:r>
-              <w:rPr>
-                <w:color w:val="5B9BD5" w:themeColor="accent5"/>
-              </w:rPr>
-              <w:t>Use data structure store environment information</w:t>
-            </w:r>
-          </w:p>
-        </w:tc>
-        <w:tc>
-          <w:tcPr>
-            <w:tcW w:w="1275" w:type="dxa"/>
-          </w:tcPr>
-          <w:p>
-            <w:pPr>
-              <w:rPr>
-                <w:rFonts w:cstheme="minorHAnsi"/>
-                <w:color w:val="5B9BD5" w:themeColor="accent5"/>
-              </w:rPr>
-            </w:pPr>
-            <w:r>
-              <w:rPr>
-                <w:rFonts w:cstheme="minorHAnsi"/>
-                <w:color w:val="5B9BD5" w:themeColor="accent5"/>
-              </w:rPr>
-              <w:t>2/24/2017</w:t>
-            </w:r>
-          </w:p>
-        </w:tc>
-        <w:tc>
-          <w:tcPr>
-            <w:tcW w:w="1985" w:type="dxa"/>
-          </w:tcPr>
-          <w:p>
-            <w:pPr>
-              <w:rPr>
-                <w:rFonts w:cstheme="minorHAnsi"/>
-                <w:color w:val="5B9BD5" w:themeColor="accent5"/>
-              </w:rPr>
-            </w:pPr>
-            <w:r>
-              <w:rPr>
-                <w:rFonts w:cstheme="minorHAnsi"/>
-                <w:color w:val="5B9BD5" w:themeColor="accent5"/>
-              </w:rPr>
-              <w:t>3/1</w:t>
-            </w:r>
-            <w:r>
-              <w:rPr>
-                <w:rFonts w:cstheme="minorHAnsi"/>
-                <w:color w:val="5B9BD5" w:themeColor="accent5"/>
-              </w:rPr>
-              <w:t>/2017</w:t>
-            </w:r>
-          </w:p>
-        </w:tc>
-        <w:tc>
-          <w:tcPr>
-            <w:tcW w:w="1276" w:type="dxa"/>
-          </w:tcPr>
-          <w:p>
-            <w:pPr>
-              <w:rPr>
-                <w:rFonts w:cstheme="minorHAnsi"/>
-                <w:color w:val="5B9BD5" w:themeColor="accent5"/>
-              </w:rPr>
-            </w:pPr>
-            <w:r>
-              <w:rPr>
-                <w:rFonts w:cstheme="minorHAnsi"/>
-                <w:color w:val="5B9BD5" w:themeColor="accent5"/>
-              </w:rPr>
-              <w:t>3/2</w:t>
-            </w:r>
-            <w:r>
-              <w:rPr>
-                <w:rFonts w:cstheme="minorHAnsi"/>
-                <w:color w:val="5B9BD5" w:themeColor="accent5"/>
-              </w:rPr>
-              <w:t>/2017</w:t>
-            </w:r>
-          </w:p>
-        </w:tc>
-        <w:tc>
-          <w:tcPr>
-            <w:tcW w:w="1701" w:type="dxa"/>
-          </w:tcPr>
-          <w:p>
-            <w:pPr>
-              <w:rPr>
-                <w:rFonts w:cstheme="minorHAnsi"/>
-                <w:color w:val="5B9BD5" w:themeColor="accent5"/>
-              </w:rPr>
-            </w:pPr>
-            <w:r>
-              <w:rPr>
-                <w:rFonts w:cstheme="minorHAnsi"/>
-                <w:color w:val="5B9BD5" w:themeColor="accent5"/>
-              </w:rPr>
-              <w:t>Ying Jiang</w:t>
-            </w:r>
-          </w:p>
-        </w:tc>
-        <w:tc>
-          <w:tcPr>
-            <w:tcW w:w="1275" w:type="dxa"/>
-          </w:tcPr>
-          <w:p>
-            <w:pPr>
-              <w:rPr>
-                <w:color w:val="5B9BD5" w:themeColor="accent5"/>
-              </w:rPr>
-            </w:pPr>
-            <w:bookmarkStart w:id="0" w:name="OLE_LINK2"/>
-            <w:bookmarkStart w:id="1" w:name="OLE_LINK3"/>
-            <w:r>
-              <w:rPr>
-                <w:color w:val="5B9BD5" w:themeColor="accent5"/>
-              </w:rPr>
-              <w:t>In progress</w:t>
+            <w:bookmarkStart w:id="0" w:name="OLE_LINK4"/>
+            <w:bookmarkStart w:id="1" w:name="OLE_LINK5"/>
+            <w:r>
+              <w:t>T</w:t>
+            </w:r>
+            <w:r>
+              <w:rPr>
+                <w:rFonts w:hint="eastAsia"/>
+              </w:rPr>
+              <w:t>est</w:t>
+            </w:r>
+            <w:r>
+              <w:t xml:space="preserve"> loading file process </w:t>
             </w:r>
             <w:bookmarkEnd w:id="0"/>
             <w:bookmarkEnd w:id="1"/>
           </w:p>
         </w:tc>
+        <w:tc>
+          <w:tcPr>
+            <w:tcW w:w="1275" w:type="dxa"/>
+          </w:tcPr>
+          <w:p>
+            <w:pPr>
+              <w:rPr>
+                <w:rFonts w:cstheme="minorHAnsi"/>
+              </w:rPr>
+            </w:pPr>
+            <w:r>
+              <w:rPr>
+                <w:rFonts w:cstheme="minorHAnsi"/>
+              </w:rPr>
+              <w:t>2/24/2017</w:t>
+            </w:r>
+          </w:p>
+        </w:tc>
+        <w:tc>
+          <w:tcPr>
+            <w:tcW w:w="1985" w:type="dxa"/>
+          </w:tcPr>
+          <w:p>
+            <w:pPr>
+              <w:rPr>
+                <w:rFonts w:cstheme="minorHAnsi"/>
+              </w:rPr>
+            </w:pPr>
+            <w:r>
+              <w:rPr>
+                <w:rFonts w:cstheme="minorHAnsi"/>
+              </w:rPr>
+              <w:t>3/2/2017</w:t>
+            </w:r>
+          </w:p>
+        </w:tc>
+        <w:tc>
+          <w:tcPr>
+            <w:tcW w:w="1276" w:type="dxa"/>
+          </w:tcPr>
+          <w:p>
+            <w:pPr>
+              <w:rPr>
+                <w:rFonts w:cstheme="minorHAnsi"/>
+              </w:rPr>
+            </w:pPr>
+            <w:r>
+              <w:rPr>
+                <w:rFonts w:cstheme="minorHAnsi"/>
+              </w:rPr>
+              <w:t>3/2/2017</w:t>
+            </w:r>
+          </w:p>
+        </w:tc>
+        <w:tc>
+          <w:tcPr>
+            <w:tcW w:w="1701" w:type="dxa"/>
+          </w:tcPr>
+          <w:p>
+            <w:pPr>
+              <w:rPr>
+                <w:rFonts w:cstheme="minorHAnsi"/>
+              </w:rPr>
+            </w:pPr>
+            <w:proofErr w:type="spellStart"/>
+            <w:r>
+              <w:rPr>
+                <w:rFonts w:cstheme="minorHAnsi"/>
+              </w:rPr>
+              <w:t>Dezheng</w:t>
+            </w:r>
+            <w:proofErr w:type="spellEnd"/>
+            <w:r>
+              <w:rPr>
+                <w:rFonts w:cstheme="minorHAnsi"/>
+              </w:rPr>
+              <w:t xml:space="preserve"> Wang</w:t>
+            </w:r>
+          </w:p>
+        </w:tc>
+        <w:tc>
+          <w:tcPr>
+            <w:tcW w:w="1275" w:type="dxa"/>
+          </w:tcPr>
+          <w:p>
+            <w:r>
+              <w:t>Completed</w:t>
+            </w:r>
+          </w:p>
+          <w:p>
+            <w:pPr>
+              <w:rPr>
+                <w:color w:val="5B9BD5" w:themeColor="accent5"/>
+              </w:rPr>
+            </w:pPr>
+          </w:p>
+        </w:tc>
       </w:tr>
       <w:tr>
         <w:tc>
@@ -4296,15 +4437,362 @@
             <w:pPr>
               <w:rPr>
                 <w:rFonts w:cstheme="minorHAnsi"/>
+              </w:rPr>
+            </w:pPr>
+            <w:r>
+              <w:rPr>
+                <w:rFonts w:cstheme="minorHAnsi"/>
+              </w:rPr>
+              <w:t>2</w:t>
+            </w:r>
+            <w:r>
+              <w:rPr>
+                <w:rFonts w:cstheme="minorHAnsi"/>
+              </w:rPr>
+              <w:t>7</w:t>
+            </w:r>
+          </w:p>
+        </w:tc>
+        <w:tc>
+          <w:tcPr>
+            <w:tcW w:w="709" w:type="dxa"/>
+          </w:tcPr>
+          <w:p>
+            <w:pPr>
+              <w:rPr>
+                <w:rFonts w:cstheme="minorHAnsi"/>
+              </w:rPr>
+            </w:pPr>
+            <w:r>
+              <w:rPr>
+                <w:rFonts w:cstheme="minorHAnsi"/>
+              </w:rPr>
+              <w:t>1</w:t>
+            </w:r>
+            <w:r>
+              <w:rPr>
+                <w:rFonts w:cstheme="minorHAnsi"/>
+              </w:rPr>
+              <w:t>0</w:t>
+            </w:r>
+          </w:p>
+        </w:tc>
+        <w:tc>
+          <w:tcPr>
+            <w:tcW w:w="1843" w:type="dxa"/>
+          </w:tcPr>
+          <w:p>
+            <w:r>
+              <w:t>Get all the information of each run</w:t>
+            </w:r>
+            <w:r>
+              <w:t xml:space="preserve"> and write it into file</w:t>
+            </w:r>
+          </w:p>
+        </w:tc>
+        <w:tc>
+          <w:tcPr>
+            <w:tcW w:w="1275" w:type="dxa"/>
+          </w:tcPr>
+          <w:p>
+            <w:pPr>
+              <w:rPr>
+                <w:rFonts w:cstheme="minorHAnsi"/>
+              </w:rPr>
+            </w:pPr>
+            <w:r>
+              <w:rPr>
+                <w:rFonts w:cstheme="minorHAnsi"/>
+              </w:rPr>
+              <w:t>2/24/2017</w:t>
+            </w:r>
+          </w:p>
+        </w:tc>
+        <w:tc>
+          <w:tcPr>
+            <w:tcW w:w="1985" w:type="dxa"/>
+          </w:tcPr>
+          <w:p>
+            <w:pPr>
+              <w:rPr>
+                <w:rFonts w:cstheme="minorHAnsi"/>
+              </w:rPr>
+            </w:pPr>
+            <w:r>
+              <w:rPr>
+                <w:rFonts w:cstheme="minorHAnsi"/>
+              </w:rPr>
+              <w:t>3/</w:t>
+            </w:r>
+            <w:r>
+              <w:rPr>
+                <w:rFonts w:cstheme="minorHAnsi"/>
+              </w:rPr>
+              <w:t>2</w:t>
+            </w:r>
+            <w:r>
+              <w:rPr>
+                <w:rFonts w:cstheme="minorHAnsi"/>
+              </w:rPr>
+              <w:t>/2017</w:t>
+            </w:r>
+          </w:p>
+        </w:tc>
+        <w:tc>
+          <w:tcPr>
+            <w:tcW w:w="1276" w:type="dxa"/>
+          </w:tcPr>
+          <w:p>
+            <w:pPr>
+              <w:rPr>
+                <w:rFonts w:cstheme="minorHAnsi"/>
+              </w:rPr>
+            </w:pPr>
+            <w:r>
+              <w:rPr>
+                <w:rFonts w:cstheme="minorHAnsi"/>
+              </w:rPr>
+              <w:t>3/</w:t>
+            </w:r>
+            <w:r>
+              <w:rPr>
+                <w:rFonts w:cstheme="minorHAnsi"/>
+              </w:rPr>
+              <w:t>3</w:t>
+            </w:r>
+            <w:r>
+              <w:rPr>
+                <w:rFonts w:cstheme="minorHAnsi"/>
+              </w:rPr>
+              <w:t>/2017</w:t>
+            </w:r>
+          </w:p>
+        </w:tc>
+        <w:tc>
+          <w:tcPr>
+            <w:tcW w:w="1701" w:type="dxa"/>
+          </w:tcPr>
+          <w:p>
+            <w:pPr>
+              <w:rPr>
+                <w:rFonts w:cstheme="minorHAnsi"/>
+              </w:rPr>
+            </w:pPr>
+            <w:r>
+              <w:rPr>
+                <w:rFonts w:cstheme="minorHAnsi"/>
+              </w:rPr>
+              <w:t>Ying Jiang</w:t>
+            </w:r>
+          </w:p>
+        </w:tc>
+        <w:tc>
+          <w:tcPr>
+            <w:tcW w:w="1275" w:type="dxa"/>
+          </w:tcPr>
+          <w:p>
+            <w:r>
+              <w:t>Completed</w:t>
+            </w:r>
+          </w:p>
+          <w:p>
+            <w:pPr>
+              <w:rPr>
                 <w:color w:val="5B9BD5" w:themeColor="accent5"/>
               </w:rPr>
             </w:pPr>
-            <w:r>
-              <w:rPr>
-                <w:rFonts w:cstheme="minorHAnsi"/>
+          </w:p>
+        </w:tc>
+      </w:tr>
+      <w:tr>
+        <w:tc>
+          <w:tcPr>
+            <w:tcW w:w="704" w:type="dxa"/>
+          </w:tcPr>
+          <w:p>
+            <w:pPr>
+              <w:rPr>
+                <w:rFonts w:cstheme="minorHAnsi"/>
+              </w:rPr>
+            </w:pPr>
+            <w:r>
+              <w:rPr>
+                <w:rFonts w:cstheme="minorHAnsi"/>
+              </w:rPr>
+              <w:t>2</w:t>
+            </w:r>
+            <w:r>
+              <w:rPr>
+                <w:rFonts w:cstheme="minorHAnsi"/>
+              </w:rPr>
+              <w:t>8</w:t>
+            </w:r>
+          </w:p>
+        </w:tc>
+        <w:tc>
+          <w:tcPr>
+            <w:tcW w:w="709" w:type="dxa"/>
+          </w:tcPr>
+          <w:p>
+            <w:pPr>
+              <w:rPr>
+                <w:rFonts w:cstheme="minorHAnsi"/>
+              </w:rPr>
+            </w:pPr>
+            <w:r>
+              <w:rPr>
+                <w:rFonts w:cstheme="minorHAnsi"/>
+              </w:rPr>
+              <w:t>9</w:t>
+            </w:r>
+          </w:p>
+        </w:tc>
+        <w:tc>
+          <w:tcPr>
+            <w:tcW w:w="1843" w:type="dxa"/>
+          </w:tcPr>
+          <w:p>
+            <w:r>
+              <w:t>Choose target</w:t>
+            </w:r>
+          </w:p>
+        </w:tc>
+        <w:tc>
+          <w:tcPr>
+            <w:tcW w:w="1275" w:type="dxa"/>
+          </w:tcPr>
+          <w:p>
+            <w:pPr>
+              <w:rPr>
+                <w:rFonts w:cstheme="minorHAnsi"/>
+              </w:rPr>
+            </w:pPr>
+            <w:r>
+              <w:rPr>
+                <w:rFonts w:cstheme="minorHAnsi"/>
+              </w:rPr>
+              <w:t>2/24/2017</w:t>
+            </w:r>
+          </w:p>
+        </w:tc>
+        <w:tc>
+          <w:tcPr>
+            <w:tcW w:w="1985" w:type="dxa"/>
+          </w:tcPr>
+          <w:p>
+            <w:pPr>
+              <w:rPr>
+                <w:rFonts w:cstheme="minorHAnsi"/>
+              </w:rPr>
+            </w:pPr>
+            <w:r>
+              <w:rPr>
+                <w:rFonts w:cstheme="minorHAnsi"/>
+              </w:rPr>
+              <w:t>3/</w:t>
+            </w:r>
+            <w:r>
+              <w:rPr>
+                <w:rFonts w:cstheme="minorHAnsi"/>
+              </w:rPr>
+              <w:t>3</w:t>
+            </w:r>
+            <w:r>
+              <w:rPr>
+                <w:rFonts w:cstheme="minorHAnsi"/>
+              </w:rPr>
+              <w:t>/2017</w:t>
+            </w:r>
+          </w:p>
+        </w:tc>
+        <w:tc>
+          <w:tcPr>
+            <w:tcW w:w="1276" w:type="dxa"/>
+          </w:tcPr>
+          <w:p>
+            <w:pPr>
+              <w:rPr>
+                <w:rFonts w:cstheme="minorHAnsi"/>
+              </w:rPr>
+            </w:pPr>
+            <w:r>
+              <w:rPr>
+                <w:rFonts w:cstheme="minorHAnsi"/>
+              </w:rPr>
+              <w:t>3/</w:t>
+            </w:r>
+            <w:r>
+              <w:rPr>
+                <w:rFonts w:cstheme="minorHAnsi"/>
+              </w:rPr>
+              <w:t>4</w:t>
+            </w:r>
+            <w:r>
+              <w:rPr>
+                <w:rFonts w:cstheme="minorHAnsi"/>
+              </w:rPr>
+              <w:t>/2017</w:t>
+            </w:r>
+          </w:p>
+        </w:tc>
+        <w:tc>
+          <w:tcPr>
+            <w:tcW w:w="1701" w:type="dxa"/>
+          </w:tcPr>
+          <w:p>
+            <w:pPr>
+              <w:rPr>
+                <w:rFonts w:cstheme="minorHAnsi"/>
+              </w:rPr>
+            </w:pPr>
+            <w:r>
+              <w:rPr>
+                <w:rFonts w:cstheme="minorHAnsi"/>
+              </w:rPr>
+              <w:t>Ying Jiang</w:t>
+            </w:r>
+          </w:p>
+        </w:tc>
+        <w:tc>
+          <w:tcPr>
+            <w:tcW w:w="1275" w:type="dxa"/>
+          </w:tcPr>
+          <w:p>
+            <w:r>
+              <w:t>Completed</w:t>
+            </w:r>
+          </w:p>
+          <w:p>
+            <w:pPr>
+              <w:rPr>
                 <w:color w:val="5B9BD5" w:themeColor="accent5"/>
               </w:rPr>
-              <w:t>26</w:t>
+            </w:pPr>
+          </w:p>
+        </w:tc>
+      </w:tr>
+      <w:tr>
+        <w:tc>
+          <w:tcPr>
+            <w:tcW w:w="704" w:type="dxa"/>
+          </w:tcPr>
+          <w:p>
+            <w:pPr>
+              <w:rPr>
+                <w:rFonts w:cstheme="minorHAnsi"/>
+              </w:rPr>
+            </w:pPr>
+            <w:r>
+              <w:rPr>
+                <w:rFonts w:cstheme="minorHAnsi"/>
+              </w:rPr>
+              <w:t>2</w:t>
+            </w:r>
+            <w:r>
+              <w:rPr>
+                <w:rFonts w:cstheme="minorHAnsi"/>
+              </w:rPr>
+              <w:t>9</w:t>
             </w:r>
           </w:p>
         </w:tc>
@@ -4316,15 +4804,326 @@
             <w:pPr>
               <w:rPr>
                 <w:rFonts w:cstheme="minorHAnsi"/>
+              </w:rPr>
+            </w:pPr>
+            <w:r>
+              <w:rPr>
+                <w:rFonts w:cstheme="minorHAnsi"/>
+              </w:rPr>
+              <w:t>9</w:t>
+            </w:r>
+          </w:p>
+        </w:tc>
+        <w:tc>
+          <w:tcPr>
+            <w:tcW w:w="1843" w:type="dxa"/>
+          </w:tcPr>
+          <w:p>
+            <w:r>
+              <w:t>Find the shortest path between start position and target</w:t>
+            </w:r>
+          </w:p>
+        </w:tc>
+        <w:tc>
+          <w:tcPr>
+            <w:tcW w:w="1275" w:type="dxa"/>
+          </w:tcPr>
+          <w:p>
+            <w:pPr>
+              <w:rPr>
+                <w:rFonts w:cstheme="minorHAnsi"/>
+              </w:rPr>
+            </w:pPr>
+            <w:r>
+              <w:rPr>
+                <w:rFonts w:cstheme="minorHAnsi"/>
+              </w:rPr>
+              <w:t>2/24/2017</w:t>
+            </w:r>
+          </w:p>
+        </w:tc>
+        <w:tc>
+          <w:tcPr>
+            <w:tcW w:w="1985" w:type="dxa"/>
+          </w:tcPr>
+          <w:p>
+            <w:pPr>
+              <w:rPr>
+                <w:rFonts w:cstheme="minorHAnsi"/>
+              </w:rPr>
+            </w:pPr>
+            <w:r>
+              <w:rPr>
+                <w:rFonts w:cstheme="minorHAnsi"/>
+              </w:rPr>
+              <w:t>3/</w:t>
+            </w:r>
+            <w:r>
+              <w:rPr>
+                <w:rFonts w:cstheme="minorHAnsi"/>
+              </w:rPr>
+              <w:t>4</w:t>
+            </w:r>
+            <w:r>
+              <w:rPr>
+                <w:rFonts w:cstheme="minorHAnsi"/>
+              </w:rPr>
+              <w:t>/2017</w:t>
+            </w:r>
+          </w:p>
+        </w:tc>
+        <w:tc>
+          <w:tcPr>
+            <w:tcW w:w="1276" w:type="dxa"/>
+          </w:tcPr>
+          <w:p>
+            <w:pPr>
+              <w:rPr>
+                <w:rFonts w:cstheme="minorHAnsi"/>
+              </w:rPr>
+            </w:pPr>
+            <w:r>
+              <w:rPr>
+                <w:rFonts w:cstheme="minorHAnsi"/>
+              </w:rPr>
+              <w:t>3/</w:t>
+            </w:r>
+            <w:r>
+              <w:rPr>
+                <w:rFonts w:cstheme="minorHAnsi"/>
+              </w:rPr>
+              <w:t>5</w:t>
+            </w:r>
+            <w:r>
+              <w:rPr>
+                <w:rFonts w:cstheme="minorHAnsi"/>
+              </w:rPr>
+              <w:t>/2017</w:t>
+            </w:r>
+          </w:p>
+        </w:tc>
+        <w:tc>
+          <w:tcPr>
+            <w:tcW w:w="1701" w:type="dxa"/>
+          </w:tcPr>
+          <w:p>
+            <w:pPr>
+              <w:rPr>
+                <w:rFonts w:cstheme="minorHAnsi"/>
+              </w:rPr>
+            </w:pPr>
+            <w:r>
+              <w:rPr>
+                <w:rFonts w:cstheme="minorHAnsi"/>
+              </w:rPr>
+              <w:t>Ying Jiang</w:t>
+            </w:r>
+          </w:p>
+        </w:tc>
+        <w:tc>
+          <w:tcPr>
+            <w:tcW w:w="1275" w:type="dxa"/>
+          </w:tcPr>
+          <w:p>
+            <w:r>
+              <w:t>Completed</w:t>
+            </w:r>
+          </w:p>
+          <w:p>
+            <w:pPr>
+              <w:rPr>
                 <w:color w:val="5B9BD5" w:themeColor="accent5"/>
               </w:rPr>
             </w:pPr>
-            <w:r>
-              <w:rPr>
-                <w:rFonts w:cstheme="minorHAnsi"/>
+          </w:p>
+        </w:tc>
+      </w:tr>
+      <w:tr>
+        <w:tc>
+          <w:tcPr>
+            <w:tcW w:w="704" w:type="dxa"/>
+          </w:tcPr>
+          <w:p>
+            <w:pPr>
+              <w:rPr>
+                <w:rFonts w:cstheme="minorHAnsi"/>
+              </w:rPr>
+            </w:pPr>
+            <w:r>
+              <w:rPr>
+                <w:rFonts w:cstheme="minorHAnsi"/>
+              </w:rPr>
+              <w:t>30</w:t>
+            </w:r>
+          </w:p>
+        </w:tc>
+        <w:tc>
+          <w:tcPr>
+            <w:tcW w:w="709" w:type="dxa"/>
+          </w:tcPr>
+          <w:p>
+            <w:pPr>
+              <w:rPr>
+                <w:rFonts w:cstheme="minorHAnsi"/>
+              </w:rPr>
+            </w:pPr>
+            <w:r>
+              <w:rPr>
+                <w:rFonts w:cstheme="minorHAnsi"/>
+              </w:rPr>
+              <w:t>9</w:t>
+            </w:r>
+          </w:p>
+        </w:tc>
+        <w:tc>
+          <w:tcPr>
+            <w:tcW w:w="1843" w:type="dxa"/>
+          </w:tcPr>
+          <w:p>
+            <w:r>
+              <w:t>Test algorithm of both moving one step and multiple steps</w:t>
+            </w:r>
+          </w:p>
+        </w:tc>
+        <w:tc>
+          <w:tcPr>
+            <w:tcW w:w="1275" w:type="dxa"/>
+          </w:tcPr>
+          <w:p>
+            <w:pPr>
+              <w:rPr>
+                <w:rFonts w:cstheme="minorHAnsi"/>
+              </w:rPr>
+            </w:pPr>
+            <w:r>
+              <w:rPr>
+                <w:rFonts w:cstheme="minorHAnsi"/>
+              </w:rPr>
+              <w:t>2/24/2017</w:t>
+            </w:r>
+          </w:p>
+        </w:tc>
+        <w:tc>
+          <w:tcPr>
+            <w:tcW w:w="1985" w:type="dxa"/>
+          </w:tcPr>
+          <w:p>
+            <w:pPr>
+              <w:rPr>
+                <w:rFonts w:cstheme="minorHAnsi"/>
+              </w:rPr>
+            </w:pPr>
+            <w:r>
+              <w:rPr>
+                <w:rFonts w:cstheme="minorHAnsi"/>
+              </w:rPr>
+              <w:t>3/5/2017</w:t>
+            </w:r>
+          </w:p>
+        </w:tc>
+        <w:tc>
+          <w:tcPr>
+            <w:tcW w:w="1276" w:type="dxa"/>
+          </w:tcPr>
+          <w:p>
+            <w:pPr>
+              <w:rPr>
+                <w:rFonts w:cstheme="minorHAnsi"/>
+              </w:rPr>
+            </w:pPr>
+            <w:r>
+              <w:rPr>
+                <w:rFonts w:cstheme="minorHAnsi"/>
+              </w:rPr>
+              <w:t>3/5/2017</w:t>
+            </w:r>
+          </w:p>
+        </w:tc>
+        <w:tc>
+          <w:tcPr>
+            <w:tcW w:w="1701" w:type="dxa"/>
+          </w:tcPr>
+          <w:p>
+            <w:pPr>
+              <w:rPr>
+                <w:rFonts w:cstheme="minorHAnsi"/>
+              </w:rPr>
+            </w:pPr>
+            <w:proofErr w:type="spellStart"/>
+            <w:r>
+              <w:rPr>
+                <w:rFonts w:cstheme="minorHAnsi"/>
+              </w:rPr>
+              <w:t>Weikang</w:t>
+            </w:r>
+            <w:proofErr w:type="spellEnd"/>
+            <w:r>
+              <w:rPr>
+                <w:rFonts w:cstheme="minorHAnsi"/>
+              </w:rPr>
+              <w:t xml:space="preserve"> Wang</w:t>
+            </w:r>
+          </w:p>
+        </w:tc>
+        <w:tc>
+          <w:tcPr>
+            <w:tcW w:w="1275" w:type="dxa"/>
+          </w:tcPr>
+          <w:p>
+            <w:r>
+              <w:t>Completed</w:t>
+            </w:r>
+          </w:p>
+          <w:p>
+            <w:pPr>
+              <w:rPr>
                 <w:color w:val="5B9BD5" w:themeColor="accent5"/>
               </w:rPr>
-              <w:t>5</w:t>
+            </w:pPr>
+          </w:p>
+        </w:tc>
+      </w:tr>
+      <w:tr>
+        <w:tc>
+          <w:tcPr>
+            <w:tcW w:w="704" w:type="dxa"/>
+          </w:tcPr>
+          <w:p>
+            <w:pPr>
+              <w:rPr>
+                <w:rFonts w:cstheme="minorHAnsi"/>
+              </w:rPr>
+            </w:pPr>
+            <w:r>
+              <w:rPr>
+                <w:rFonts w:cstheme="minorHAnsi"/>
+              </w:rPr>
+              <w:lastRenderedPageBreak/>
+              <w:t>3</w:t>
+            </w:r>
+            <w:r>
+              <w:rPr>
+                <w:rFonts w:cstheme="minorHAnsi"/>
+              </w:rPr>
+              <w:t>1</w:t>
+            </w:r>
+          </w:p>
+        </w:tc>
+        <w:tc>
+          <w:tcPr>
+            <w:tcW w:w="709" w:type="dxa"/>
+          </w:tcPr>
+          <w:p>
+            <w:pPr>
+              <w:rPr>
+                <w:rFonts w:cstheme="minorHAnsi"/>
+              </w:rPr>
+            </w:pPr>
+            <w:r>
+              <w:rPr>
+                <w:rFonts w:cstheme="minorHAnsi"/>
+              </w:rPr>
+              <w:t>9</w:t>
             </w:r>
           </w:p>
         </w:tc>
@@ -4333,51 +5132,169 @@
             <w:tcW w:w="1843" w:type="dxa"/>
           </w:tcPr>
           <w:p>
-            <w:pPr>
-              <w:rPr>
-                <w:color w:val="5B9BD5" w:themeColor="accent5"/>
-              </w:rPr>
-            </w:pPr>
-            <w:bookmarkStart w:id="2" w:name="OLE_LINK4"/>
-            <w:bookmarkStart w:id="3" w:name="OLE_LINK5"/>
-            <w:r>
-              <w:rPr>
-                <w:color w:val="5B9BD5" w:themeColor="accent5"/>
-              </w:rPr>
-              <w:t>T</w:t>
-            </w:r>
-            <w:r>
-              <w:rPr>
-                <w:rFonts w:hint="eastAsia"/>
-                <w:color w:val="5B9BD5" w:themeColor="accent5"/>
-              </w:rPr>
-              <w:t>est</w:t>
-            </w:r>
-            <w:r>
-              <w:rPr>
-                <w:color w:val="5B9BD5" w:themeColor="accent5"/>
-              </w:rPr>
-              <w:t xml:space="preserve"> loading file process </w:t>
+            <w:r>
+              <w:t>Integrate block view and algorithm</w:t>
+            </w:r>
+          </w:p>
+        </w:tc>
+        <w:tc>
+          <w:tcPr>
+            <w:tcW w:w="1275" w:type="dxa"/>
+          </w:tcPr>
+          <w:p>
+            <w:pPr>
+              <w:rPr>
+                <w:rFonts w:cstheme="minorHAnsi"/>
+              </w:rPr>
+            </w:pPr>
+            <w:r>
+              <w:rPr>
+                <w:rFonts w:cstheme="minorHAnsi"/>
+              </w:rPr>
+              <w:t>2/24/2017</w:t>
+            </w:r>
+          </w:p>
+        </w:tc>
+        <w:tc>
+          <w:tcPr>
+            <w:tcW w:w="1985" w:type="dxa"/>
+          </w:tcPr>
+          <w:p>
+            <w:pPr>
+              <w:rPr>
+                <w:rFonts w:cstheme="minorHAnsi"/>
+              </w:rPr>
+            </w:pPr>
+            <w:r>
+              <w:rPr>
+                <w:rFonts w:cstheme="minorHAnsi"/>
+              </w:rPr>
+              <w:t>3/5/2017</w:t>
+            </w:r>
+          </w:p>
+        </w:tc>
+        <w:tc>
+          <w:tcPr>
+            <w:tcW w:w="1276" w:type="dxa"/>
+          </w:tcPr>
+          <w:p>
+            <w:pPr>
+              <w:rPr>
+                <w:rFonts w:cstheme="minorHAnsi"/>
+              </w:rPr>
+            </w:pPr>
+            <w:r>
+              <w:rPr>
+                <w:rFonts w:cstheme="minorHAnsi"/>
+              </w:rPr>
+              <w:t>3/6/2017</w:t>
+            </w:r>
+          </w:p>
+        </w:tc>
+        <w:tc>
+          <w:tcPr>
+            <w:tcW w:w="1701" w:type="dxa"/>
+          </w:tcPr>
+          <w:p>
+            <w:pPr>
+              <w:rPr>
+                <w:rFonts w:cstheme="minorHAnsi"/>
+              </w:rPr>
+            </w:pPr>
+            <w:proofErr w:type="spellStart"/>
+            <w:r>
+              <w:rPr>
+                <w:rFonts w:cstheme="minorHAnsi"/>
+              </w:rPr>
+              <w:t>Weikang</w:t>
+            </w:r>
+            <w:proofErr w:type="spellEnd"/>
+            <w:r>
+              <w:rPr>
+                <w:rFonts w:cstheme="minorHAnsi"/>
+              </w:rPr>
+              <w:t xml:space="preserve"> Wang</w:t>
+            </w:r>
+          </w:p>
+        </w:tc>
+        <w:tc>
+          <w:tcPr>
+            <w:tcW w:w="1275" w:type="dxa"/>
+          </w:tcPr>
+          <w:p>
+            <w:r>
+              <w:t>Completed</w:t>
+            </w:r>
+          </w:p>
+          <w:p/>
+        </w:tc>
+      </w:tr>
+      <w:tr>
+        <w:tc>
+          <w:tcPr>
+            <w:tcW w:w="704" w:type="dxa"/>
+          </w:tcPr>
+          <w:p>
+            <w:pPr>
+              <w:rPr>
+                <w:rFonts w:cstheme="minorHAnsi"/>
+              </w:rPr>
+            </w:pPr>
+            <w:r>
+              <w:rPr>
+                <w:rFonts w:cstheme="minorHAnsi"/>
+              </w:rPr>
+              <w:t>32</w:t>
+            </w:r>
+          </w:p>
+        </w:tc>
+        <w:tc>
+          <w:tcPr>
+            <w:tcW w:w="709" w:type="dxa"/>
+          </w:tcPr>
+          <w:p>
+            <w:pPr>
+              <w:rPr>
+                <w:rFonts w:cstheme="minorHAnsi"/>
+              </w:rPr>
+            </w:pPr>
+            <w:r>
+              <w:rPr>
+                <w:rFonts w:cstheme="minorHAnsi"/>
+              </w:rPr>
+              <w:t>9</w:t>
+            </w:r>
+          </w:p>
+        </w:tc>
+        <w:tc>
+          <w:tcPr>
+            <w:tcW w:w="1843" w:type="dxa"/>
+          </w:tcPr>
+          <w:p>
+            <w:bookmarkStart w:id="2" w:name="OLE_LINK6"/>
+            <w:bookmarkStart w:id="3" w:name="OLE_LINK7"/>
+            <w:bookmarkStart w:id="4" w:name="OLE_LINK8"/>
+            <w:r>
+              <w:t>Test after integrating algorithm and block view</w:t>
             </w:r>
             <w:bookmarkEnd w:id="2"/>
             <w:bookmarkEnd w:id="3"/>
-          </w:p>
-        </w:tc>
-        <w:tc>
-          <w:tcPr>
-            <w:tcW w:w="1275" w:type="dxa"/>
-          </w:tcPr>
-          <w:p>
-            <w:pPr>
-              <w:rPr>
-                <w:rFonts w:cstheme="minorHAnsi"/>
-                <w:color w:val="5B9BD5" w:themeColor="accent5"/>
-              </w:rPr>
-            </w:pPr>
-            <w:r>
-              <w:rPr>
-                <w:rFonts w:cstheme="minorHAnsi"/>
-                <w:color w:val="5B9BD5" w:themeColor="accent5"/>
+            <w:bookmarkEnd w:id="4"/>
+          </w:p>
+        </w:tc>
+        <w:tc>
+          <w:tcPr>
+            <w:tcW w:w="1275" w:type="dxa"/>
+          </w:tcPr>
+          <w:p>
+            <w:pPr>
+              <w:rPr>
+                <w:rFonts w:cstheme="minorHAnsi"/>
+              </w:rPr>
+            </w:pPr>
+            <w:r>
+              <w:rPr>
+                <w:rFonts w:cstheme="minorHAnsi"/>
               </w:rPr>
               <w:t>2/24/2017</w:t>
             </w:r>
@@ -4391,22 +5308,13 @@
             <w:pPr>
               <w:rPr>
                 <w:rFonts w:cstheme="minorHAnsi"/>
-                <w:color w:val="5B9BD5" w:themeColor="accent5"/>
-              </w:rPr>
-            </w:pPr>
-            <w:r>
-              <w:rPr>
-                <w:rFonts w:cstheme="minorHAnsi"/>
-                <w:color w:val="5B9BD5" w:themeColor="accent5"/>
-              </w:rPr>
-              <w:t>3/2</w:t>
-            </w:r>
-            <w:r>
-              <w:rPr>
-                <w:rFonts w:cstheme="minorHAnsi"/>
-                <w:color w:val="5B9BD5" w:themeColor="accent5"/>
-              </w:rPr>
-              <w:t>/2017</w:t>
+              </w:rPr>
+            </w:pPr>
+            <w:r>
+              <w:rPr>
+                <w:rFonts w:cstheme="minorHAnsi"/>
+              </w:rPr>
+              <w:t>3/6/2017</w:t>
             </w:r>
           </w:p>
         </w:tc>
@@ -4418,22 +5326,13 @@
             <w:pPr>
               <w:rPr>
                 <w:rFonts w:cstheme="minorHAnsi"/>
-                <w:color w:val="5B9BD5" w:themeColor="accent5"/>
-              </w:rPr>
-            </w:pPr>
-            <w:r>
-              <w:rPr>
-                <w:rFonts w:cstheme="minorHAnsi"/>
-                <w:color w:val="5B9BD5" w:themeColor="accent5"/>
-              </w:rPr>
-              <w:t>3/2</w:t>
-            </w:r>
-            <w:r>
-              <w:rPr>
-                <w:rFonts w:cstheme="minorHAnsi"/>
-                <w:color w:val="5B9BD5" w:themeColor="accent5"/>
-              </w:rPr>
-              <w:t>/2017</w:t>
+              </w:rPr>
+            </w:pPr>
+            <w:r>
+              <w:rPr>
+                <w:rFonts w:cstheme="minorHAnsi"/>
+              </w:rPr>
+              <w:t>3/6/2017</w:t>
             </w:r>
           </w:p>
         </w:tc>
@@ -4445,33 +5344,23 @@
             <w:pPr>
               <w:rPr>
                 <w:rFonts w:cstheme="minorHAnsi"/>
-                <w:color w:val="5B9BD5" w:themeColor="accent5"/>
-              </w:rPr>
-            </w:pPr>
-            <w:r>
-              <w:rPr>
-                <w:rFonts w:cstheme="minorHAnsi"/>
-                <w:color w:val="5B9BD5" w:themeColor="accent5"/>
-              </w:rPr>
-              <w:t>Dezheng Wang</w:t>
-            </w:r>
-          </w:p>
-        </w:tc>
-        <w:tc>
-          <w:tcPr>
-            <w:tcW w:w="1275" w:type="dxa"/>
-          </w:tcPr>
-          <w:p>
-            <w:pPr>
-              <w:rPr>
-                <w:color w:val="5B9BD5" w:themeColor="accent5"/>
-              </w:rPr>
-            </w:pPr>
-            <w:r>
-              <w:rPr>
-                <w:color w:val="5B9BD5" w:themeColor="accent5"/>
-              </w:rPr>
-              <w:t>In progress</w:t>
+              </w:rPr>
+            </w:pPr>
+            <w:r>
+              <w:rPr>
+                <w:rFonts w:cstheme="minorHAnsi"/>
+              </w:rPr>
+              <w:t>Ying Jiang</w:t>
+            </w:r>
+          </w:p>
+        </w:tc>
+        <w:tc>
+          <w:tcPr>
+            <w:tcW w:w="1275" w:type="dxa"/>
+          </w:tcPr>
+          <w:p>
+            <w:r>
+              <w:t>Completed</w:t>
             </w:r>
           </w:p>
         </w:tc>
@@ -4485,20 +5374,29 @@
             <w:pPr>
               <w:rPr>
                 <w:rFonts w:cstheme="minorHAnsi"/>
-                <w:color w:val="5B9BD5" w:themeColor="accent5"/>
-              </w:rPr>
-            </w:pPr>
-            <w:r>
-              <w:rPr>
-                <w:rFonts w:cstheme="minorHAnsi"/>
-                <w:color w:val="5B9BD5" w:themeColor="accent5"/>
-              </w:rPr>
-              <w:t>2</w:t>
-            </w:r>
-            <w:r>
-              <w:rPr>
-                <w:rFonts w:cstheme="minorHAnsi"/>
-                <w:color w:val="5B9BD5" w:themeColor="accent5"/>
+              </w:rPr>
+            </w:pPr>
+            <w:r>
+              <w:rPr>
+                <w:rFonts w:cstheme="minorHAnsi"/>
+              </w:rPr>
+              <w:t>33</w:t>
+            </w:r>
+          </w:p>
+        </w:tc>
+        <w:tc>
+          <w:tcPr>
+            <w:tcW w:w="709" w:type="dxa"/>
+          </w:tcPr>
+          <w:p>
+            <w:pPr>
+              <w:rPr>
+                <w:rFonts w:cstheme="minorHAnsi"/>
+              </w:rPr>
+            </w:pPr>
+            <w:r>
+              <w:rPr>
+                <w:rFonts w:cstheme="minorHAnsi"/>
               </w:rPr>
               <w:t>7</w:t>
             </w:r>
@@ -4506,70 +5404,27 @@
         </w:tc>
         <w:tc>
           <w:tcPr>
-            <w:tcW w:w="709" w:type="dxa"/>
-          </w:tcPr>
-          <w:p>
-            <w:pPr>
-              <w:rPr>
-                <w:rFonts w:cstheme="minorHAnsi"/>
-                <w:color w:val="5B9BD5" w:themeColor="accent5"/>
-              </w:rPr>
-            </w:pPr>
-            <w:r>
-              <w:rPr>
-                <w:rFonts w:cstheme="minorHAnsi"/>
-                <w:color w:val="5B9BD5" w:themeColor="accent5"/>
-              </w:rPr>
-              <w:t>1</w:t>
-            </w:r>
-            <w:r>
-              <w:rPr>
-                <w:rFonts w:cstheme="minorHAnsi"/>
-                <w:color w:val="5B9BD5" w:themeColor="accent5"/>
-              </w:rPr>
-              <w:t>0</w:t>
-            </w:r>
-          </w:p>
-        </w:tc>
-        <w:tc>
-          <w:tcPr>
             <w:tcW w:w="1843" w:type="dxa"/>
           </w:tcPr>
           <w:p>
-            <w:pPr>
-              <w:rPr>
-                <w:color w:val="5B9BD5" w:themeColor="accent5"/>
-              </w:rPr>
-            </w:pPr>
-            <w:r>
-              <w:rPr>
-                <w:color w:val="5B9BD5" w:themeColor="accent5"/>
-              </w:rPr>
-              <w:t>Get all the information of each run</w:t>
-            </w:r>
-            <w:r>
-              <w:rPr>
-                <w:color w:val="5B9BD5" w:themeColor="accent5"/>
-              </w:rPr>
-              <w:t xml:space="preserve"> and write it into file</w:t>
-            </w:r>
-          </w:p>
-        </w:tc>
-        <w:tc>
-          <w:tcPr>
-            <w:tcW w:w="1275" w:type="dxa"/>
-          </w:tcPr>
-          <w:p>
-            <w:pPr>
-              <w:rPr>
-                <w:rFonts w:cstheme="minorHAnsi"/>
-                <w:color w:val="5B9BD5" w:themeColor="accent5"/>
-              </w:rPr>
-            </w:pPr>
-            <w:r>
-              <w:rPr>
-                <w:rFonts w:cstheme="minorHAnsi"/>
-                <w:color w:val="5B9BD5" w:themeColor="accent5"/>
+            <w:r>
+              <w:t>Identify the region and develop GUI for the region</w:t>
+            </w:r>
+          </w:p>
+        </w:tc>
+        <w:tc>
+          <w:tcPr>
+            <w:tcW w:w="1275" w:type="dxa"/>
+          </w:tcPr>
+          <w:p>
+            <w:pPr>
+              <w:rPr>
+                <w:rFonts w:cstheme="minorHAnsi"/>
+              </w:rPr>
+            </w:pPr>
+            <w:r>
+              <w:rPr>
+                <w:rFonts w:cstheme="minorHAnsi"/>
               </w:rPr>
               <w:t>2/24/2017</w:t>
             </w:r>
@@ -4583,29 +5438,13 @@
             <w:pPr>
               <w:rPr>
                 <w:rFonts w:cstheme="minorHAnsi"/>
-                <w:color w:val="5B9BD5" w:themeColor="accent5"/>
-              </w:rPr>
-            </w:pPr>
-            <w:r>
-              <w:rPr>
-                <w:rFonts w:cstheme="minorHAnsi"/>
-                <w:color w:val="5B9BD5" w:themeColor="accent5"/>
-              </w:rPr>
-              <w:t>3/</w:t>
-            </w:r>
-            <w:r>
-              <w:rPr>
-                <w:rFonts w:cstheme="minorHAnsi"/>
-                <w:color w:val="5B9BD5" w:themeColor="accent5"/>
-              </w:rPr>
-              <w:t>2</w:t>
-            </w:r>
-            <w:r>
-              <w:rPr>
-                <w:rFonts w:cstheme="minorHAnsi"/>
-                <w:color w:val="5B9BD5" w:themeColor="accent5"/>
-              </w:rPr>
-              <w:t>/2017</w:t>
+              </w:rPr>
+            </w:pPr>
+            <w:r>
+              <w:rPr>
+                <w:rFonts w:cstheme="minorHAnsi"/>
+              </w:rPr>
+              <w:t>2/28/2017</w:t>
             </w:r>
           </w:p>
         </w:tc>
@@ -4617,29 +5456,13 @@
             <w:pPr>
               <w:rPr>
                 <w:rFonts w:cstheme="minorHAnsi"/>
-                <w:color w:val="5B9BD5" w:themeColor="accent5"/>
-              </w:rPr>
-            </w:pPr>
-            <w:r>
-              <w:rPr>
-                <w:rFonts w:cstheme="minorHAnsi"/>
-                <w:color w:val="5B9BD5" w:themeColor="accent5"/>
-              </w:rPr>
-              <w:t>3/</w:t>
-            </w:r>
-            <w:r>
-              <w:rPr>
-                <w:rFonts w:cstheme="minorHAnsi"/>
-                <w:color w:val="5B9BD5" w:themeColor="accent5"/>
-              </w:rPr>
-              <w:t>3</w:t>
-            </w:r>
-            <w:r>
-              <w:rPr>
-                <w:rFonts w:cstheme="minorHAnsi"/>
-                <w:color w:val="5B9BD5" w:themeColor="accent5"/>
-              </w:rPr>
-              <w:t>/2017</w:t>
+              </w:rPr>
+            </w:pPr>
+            <w:r>
+              <w:rPr>
+                <w:rFonts w:cstheme="minorHAnsi"/>
+              </w:rPr>
+              <w:t>3/1/2017</w:t>
             </w:r>
           </w:p>
         </w:tc>
@@ -4651,33 +5474,31 @@
             <w:pPr>
               <w:rPr>
                 <w:rFonts w:cstheme="minorHAnsi"/>
-                <w:color w:val="5B9BD5" w:themeColor="accent5"/>
-              </w:rPr>
-            </w:pPr>
-            <w:r>
-              <w:rPr>
-                <w:rFonts w:cstheme="minorHAnsi"/>
-                <w:color w:val="5B9BD5" w:themeColor="accent5"/>
-              </w:rPr>
-              <w:t>Ying Jiang</w:t>
-            </w:r>
-          </w:p>
-        </w:tc>
-        <w:tc>
-          <w:tcPr>
-            <w:tcW w:w="1275" w:type="dxa"/>
-          </w:tcPr>
-          <w:p>
-            <w:pPr>
-              <w:rPr>
-                <w:color w:val="5B9BD5" w:themeColor="accent5"/>
-              </w:rPr>
-            </w:pPr>
-            <w:r>
-              <w:rPr>
-                <w:color w:val="5B9BD5" w:themeColor="accent5"/>
-              </w:rPr>
-              <w:t>In progress</w:t>
+              </w:rPr>
+            </w:pPr>
+            <w:proofErr w:type="spellStart"/>
+            <w:r>
+              <w:rPr>
+                <w:rFonts w:cstheme="minorHAnsi"/>
+              </w:rPr>
+              <w:t>Dezheng</w:t>
+            </w:r>
+            <w:proofErr w:type="spellEnd"/>
+            <w:r>
+              <w:rPr>
+                <w:rFonts w:cstheme="minorHAnsi"/>
+              </w:rPr>
+              <w:t xml:space="preserve"> Wang</w:t>
+            </w:r>
+          </w:p>
+        </w:tc>
+        <w:tc>
+          <w:tcPr>
+            <w:tcW w:w="1275" w:type="dxa"/>
+          </w:tcPr>
+          <w:p>
+            <w:r>
+              <w:t>Completed</w:t>
             </w:r>
           </w:p>
         </w:tc>
@@ -4691,20 +5512,29 @@
             <w:pPr>
               <w:rPr>
                 <w:rFonts w:cstheme="minorHAnsi"/>
-                <w:color w:val="5B9BD5" w:themeColor="accent5"/>
-              </w:rPr>
-            </w:pPr>
-            <w:r>
-              <w:rPr>
-                <w:rFonts w:cstheme="minorHAnsi"/>
-                <w:color w:val="5B9BD5" w:themeColor="accent5"/>
-              </w:rPr>
-              <w:t>2</w:t>
-            </w:r>
-            <w:r>
-              <w:rPr>
-                <w:rFonts w:cstheme="minorHAnsi"/>
-                <w:color w:val="5B9BD5" w:themeColor="accent5"/>
+              </w:rPr>
+            </w:pPr>
+            <w:r>
+              <w:rPr>
+                <w:rFonts w:cstheme="minorHAnsi"/>
+              </w:rPr>
+              <w:t>34</w:t>
+            </w:r>
+          </w:p>
+        </w:tc>
+        <w:tc>
+          <w:tcPr>
+            <w:tcW w:w="709" w:type="dxa"/>
+          </w:tcPr>
+          <w:p>
+            <w:pPr>
+              <w:rPr>
+                <w:rFonts w:cstheme="minorHAnsi"/>
+              </w:rPr>
+            </w:pPr>
+            <w:r>
+              <w:rPr>
+                <w:rFonts w:cstheme="minorHAnsi"/>
               </w:rPr>
               <w:t>8</w:t>
             </w:r>
@@ -4712,57 +5542,27 @@
         </w:tc>
         <w:tc>
           <w:tcPr>
-            <w:tcW w:w="709" w:type="dxa"/>
-          </w:tcPr>
-          <w:p>
-            <w:pPr>
-              <w:rPr>
-                <w:rFonts w:cstheme="minorHAnsi"/>
-                <w:color w:val="5B9BD5" w:themeColor="accent5"/>
-              </w:rPr>
-            </w:pPr>
-            <w:r>
-              <w:rPr>
-                <w:rFonts w:cstheme="minorHAnsi"/>
-                <w:color w:val="5B9BD5" w:themeColor="accent5"/>
-              </w:rPr>
-              <w:t>9</w:t>
-            </w:r>
-          </w:p>
-        </w:tc>
-        <w:tc>
-          <w:tcPr>
             <w:tcW w:w="1843" w:type="dxa"/>
           </w:tcPr>
           <w:p>
-            <w:pPr>
-              <w:rPr>
-                <w:color w:val="5B9BD5" w:themeColor="accent5"/>
-              </w:rPr>
-            </w:pPr>
-            <w:r>
-              <w:rPr>
-                <w:color w:val="5B9BD5" w:themeColor="accent5"/>
-              </w:rPr>
-              <w:t>Choose target</w:t>
-            </w:r>
-          </w:p>
-        </w:tc>
-        <w:tc>
-          <w:tcPr>
-            <w:tcW w:w="1275" w:type="dxa"/>
-          </w:tcPr>
-          <w:p>
-            <w:pPr>
-              <w:rPr>
-                <w:rFonts w:cstheme="minorHAnsi"/>
-                <w:color w:val="5B9BD5" w:themeColor="accent5"/>
-              </w:rPr>
-            </w:pPr>
-            <w:r>
-              <w:rPr>
-                <w:rFonts w:cstheme="minorHAnsi"/>
-                <w:color w:val="5B9BD5" w:themeColor="accent5"/>
+            <w:r>
+              <w:t>Identify the node of specific region</w:t>
+            </w:r>
+          </w:p>
+        </w:tc>
+        <w:tc>
+          <w:tcPr>
+            <w:tcW w:w="1275" w:type="dxa"/>
+          </w:tcPr>
+          <w:p>
+            <w:pPr>
+              <w:rPr>
+                <w:rFonts w:cstheme="minorHAnsi"/>
+              </w:rPr>
+            </w:pPr>
+            <w:r>
+              <w:rPr>
+                <w:rFonts w:cstheme="minorHAnsi"/>
               </w:rPr>
               <w:t>2/24/2017</w:t>
             </w:r>
@@ -4776,29 +5576,13 @@
             <w:pPr>
               <w:rPr>
                 <w:rFonts w:cstheme="minorHAnsi"/>
-                <w:color w:val="5B9BD5" w:themeColor="accent5"/>
-              </w:rPr>
-            </w:pPr>
-            <w:r>
-              <w:rPr>
-                <w:rFonts w:cstheme="minorHAnsi"/>
-                <w:color w:val="5B9BD5" w:themeColor="accent5"/>
-              </w:rPr>
-              <w:t>3/</w:t>
-            </w:r>
-            <w:r>
-              <w:rPr>
-                <w:rFonts w:cstheme="minorHAnsi"/>
-                <w:color w:val="5B9BD5" w:themeColor="accent5"/>
-              </w:rPr>
-              <w:t>3</w:t>
-            </w:r>
-            <w:r>
-              <w:rPr>
-                <w:rFonts w:cstheme="minorHAnsi"/>
-                <w:color w:val="5B9BD5" w:themeColor="accent5"/>
-              </w:rPr>
-              <w:t>/2017</w:t>
+              </w:rPr>
+            </w:pPr>
+            <w:r>
+              <w:rPr>
+                <w:rFonts w:cstheme="minorHAnsi"/>
+              </w:rPr>
+              <w:t>3/1/2017</w:t>
             </w:r>
           </w:p>
         </w:tc>
@@ -4810,29 +5594,13 @@
             <w:pPr>
               <w:rPr>
                 <w:rFonts w:cstheme="minorHAnsi"/>
-                <w:color w:val="5B9BD5" w:themeColor="accent5"/>
-              </w:rPr>
-            </w:pPr>
-            <w:r>
-              <w:rPr>
-                <w:rFonts w:cstheme="minorHAnsi"/>
-                <w:color w:val="5B9BD5" w:themeColor="accent5"/>
-              </w:rPr>
-              <w:t>3/</w:t>
-            </w:r>
-            <w:r>
-              <w:rPr>
-                <w:rFonts w:cstheme="minorHAnsi"/>
-                <w:color w:val="5B9BD5" w:themeColor="accent5"/>
-              </w:rPr>
-              <w:t>4</w:t>
-            </w:r>
-            <w:r>
-              <w:rPr>
-                <w:rFonts w:cstheme="minorHAnsi"/>
-                <w:color w:val="5B9BD5" w:themeColor="accent5"/>
-              </w:rPr>
-              <w:t>/2017</w:t>
+              </w:rPr>
+            </w:pPr>
+            <w:r>
+              <w:rPr>
+                <w:rFonts w:cstheme="minorHAnsi"/>
+              </w:rPr>
+              <w:t>3/2/2017</w:t>
             </w:r>
           </w:p>
         </w:tc>
@@ -4844,33 +5612,31 @@
             <w:pPr>
               <w:rPr>
                 <w:rFonts w:cstheme="minorHAnsi"/>
-                <w:color w:val="5B9BD5" w:themeColor="accent5"/>
-              </w:rPr>
-            </w:pPr>
-            <w:r>
-              <w:rPr>
-                <w:rFonts w:cstheme="minorHAnsi"/>
-                <w:color w:val="5B9BD5" w:themeColor="accent5"/>
-              </w:rPr>
-              <w:t>Ying Jiang</w:t>
-            </w:r>
-          </w:p>
-        </w:tc>
-        <w:tc>
-          <w:tcPr>
-            <w:tcW w:w="1275" w:type="dxa"/>
-          </w:tcPr>
-          <w:p>
-            <w:pPr>
-              <w:rPr>
-                <w:color w:val="5B9BD5" w:themeColor="accent5"/>
-              </w:rPr>
-            </w:pPr>
-            <w:r>
-              <w:rPr>
-                <w:color w:val="5B9BD5" w:themeColor="accent5"/>
-              </w:rPr>
-              <w:t>In progress</w:t>
+              </w:rPr>
+            </w:pPr>
+            <w:proofErr w:type="spellStart"/>
+            <w:r>
+              <w:rPr>
+                <w:rFonts w:cstheme="minorHAnsi"/>
+              </w:rPr>
+              <w:t>Dezheng</w:t>
+            </w:r>
+            <w:proofErr w:type="spellEnd"/>
+            <w:r>
+              <w:rPr>
+                <w:rFonts w:cstheme="minorHAnsi"/>
+              </w:rPr>
+              <w:t xml:space="preserve"> Wang</w:t>
+            </w:r>
+          </w:p>
+        </w:tc>
+        <w:tc>
+          <w:tcPr>
+            <w:tcW w:w="1275" w:type="dxa"/>
+          </w:tcPr>
+          <w:p>
+            <w:r>
+              <w:t>Completed</w:t>
             </w:r>
           </w:p>
         </w:tc>
@@ -4884,22 +5650,13 @@
             <w:pPr>
               <w:rPr>
                 <w:rFonts w:cstheme="minorHAnsi"/>
-                <w:color w:val="5B9BD5" w:themeColor="accent5"/>
-              </w:rPr>
-            </w:pPr>
-            <w:r>
-              <w:rPr>
-                <w:rFonts w:cstheme="minorHAnsi"/>
-                <w:color w:val="5B9BD5" w:themeColor="accent5"/>
-              </w:rPr>
-              <w:t>2</w:t>
-            </w:r>
-            <w:r>
-              <w:rPr>
-                <w:rFonts w:cstheme="minorHAnsi"/>
-                <w:color w:val="5B9BD5" w:themeColor="accent5"/>
-              </w:rPr>
-              <w:t>9</w:t>
+              </w:rPr>
+            </w:pPr>
+            <w:r>
+              <w:rPr>
+                <w:rFonts w:cstheme="minorHAnsi"/>
+              </w:rPr>
+              <w:t>35</w:t>
             </w:r>
           </w:p>
         </w:tc>
@@ -4911,18 +5668,14 @@
             <w:pPr>
               <w:rPr>
                 <w:rFonts w:cstheme="minorHAnsi"/>
-                <w:color w:val="5B9BD5" w:themeColor="accent5"/>
-              </w:rPr>
-            </w:pPr>
-            <w:r>
-              <w:rPr>
-                <w:rFonts w:cstheme="minorHAnsi"/>
-                <w:color w:val="5B9BD5" w:themeColor="accent5"/>
-              </w:rPr>
-              <w:t>9</w:t>
-            </w:r>
-            <w:bookmarkStart w:id="4" w:name="_GoBack"/>
-            <w:bookmarkEnd w:id="4"/>
+              </w:rPr>
+            </w:pPr>
+            <w:r>
+              <w:rPr>
+                <w:rFonts w:cstheme="minorHAnsi"/>
+              </w:rPr>
+              <w:t>8</w:t>
+            </w:r>
           </w:p>
         </w:tc>
         <w:tc>
@@ -4930,34 +5683,24 @@
             <w:tcW w:w="1843" w:type="dxa"/>
           </w:tcPr>
           <w:p>
-            <w:pPr>
-              <w:rPr>
-                <w:color w:val="5B9BD5" w:themeColor="accent5"/>
-              </w:rPr>
-            </w:pPr>
-            <w:r>
-              <w:rPr>
-                <w:color w:val="5B9BD5" w:themeColor="accent5"/>
-              </w:rPr>
-              <w:t>Find the shortest path between start position and target</w:t>
-            </w:r>
-          </w:p>
-        </w:tc>
-        <w:tc>
-          <w:tcPr>
-            <w:tcW w:w="1275" w:type="dxa"/>
-          </w:tcPr>
-          <w:p>
-            <w:pPr>
-              <w:rPr>
-                <w:rFonts w:cstheme="minorHAnsi"/>
-                <w:color w:val="5B9BD5" w:themeColor="accent5"/>
-              </w:rPr>
-            </w:pPr>
-            <w:r>
-              <w:rPr>
-                <w:rFonts w:cstheme="minorHAnsi"/>
-                <w:color w:val="5B9BD5" w:themeColor="accent5"/>
+            <w:r>
+              <w:t>Develop GUI for showing agent details for the node</w:t>
+            </w:r>
+          </w:p>
+        </w:tc>
+        <w:tc>
+          <w:tcPr>
+            <w:tcW w:w="1275" w:type="dxa"/>
+          </w:tcPr>
+          <w:p>
+            <w:pPr>
+              <w:rPr>
+                <w:rFonts w:cstheme="minorHAnsi"/>
+              </w:rPr>
+            </w:pPr>
+            <w:r>
+              <w:rPr>
+                <w:rFonts w:cstheme="minorHAnsi"/>
               </w:rPr>
               <w:t>2/24/2017</w:t>
             </w:r>
@@ -4971,29 +5714,13 @@
             <w:pPr>
               <w:rPr>
                 <w:rFonts w:cstheme="minorHAnsi"/>
-                <w:color w:val="5B9BD5" w:themeColor="accent5"/>
-              </w:rPr>
-            </w:pPr>
-            <w:r>
-              <w:rPr>
-                <w:rFonts w:cstheme="minorHAnsi"/>
-                <w:color w:val="5B9BD5" w:themeColor="accent5"/>
-              </w:rPr>
-              <w:t>3/</w:t>
-            </w:r>
-            <w:r>
-              <w:rPr>
-                <w:rFonts w:cstheme="minorHAnsi"/>
-                <w:color w:val="5B9BD5" w:themeColor="accent5"/>
-              </w:rPr>
-              <w:t>4</w:t>
-            </w:r>
-            <w:r>
-              <w:rPr>
-                <w:rFonts w:cstheme="minorHAnsi"/>
-                <w:color w:val="5B9BD5" w:themeColor="accent5"/>
-              </w:rPr>
-              <w:t>/2017</w:t>
+              </w:rPr>
+            </w:pPr>
+            <w:r>
+              <w:rPr>
+                <w:rFonts w:cstheme="minorHAnsi"/>
+              </w:rPr>
+              <w:t>3/2/2017</w:t>
             </w:r>
           </w:p>
         </w:tc>
@@ -5005,29 +5732,13 @@
             <w:pPr>
               <w:rPr>
                 <w:rFonts w:cstheme="minorHAnsi"/>
-                <w:color w:val="5B9BD5" w:themeColor="accent5"/>
-              </w:rPr>
-            </w:pPr>
-            <w:r>
-              <w:rPr>
-                <w:rFonts w:cstheme="minorHAnsi"/>
-                <w:color w:val="5B9BD5" w:themeColor="accent5"/>
-              </w:rPr>
-              <w:t>3/</w:t>
-            </w:r>
-            <w:r>
-              <w:rPr>
-                <w:rFonts w:cstheme="minorHAnsi"/>
-                <w:color w:val="5B9BD5" w:themeColor="accent5"/>
-              </w:rPr>
-              <w:t>5</w:t>
-            </w:r>
-            <w:r>
-              <w:rPr>
-                <w:rFonts w:cstheme="minorHAnsi"/>
-                <w:color w:val="5B9BD5" w:themeColor="accent5"/>
-              </w:rPr>
-              <w:t>/2017</w:t>
+              </w:rPr>
+            </w:pPr>
+            <w:r>
+              <w:rPr>
+                <w:rFonts w:cstheme="minorHAnsi"/>
+              </w:rPr>
+              <w:t>3/3/2017</w:t>
             </w:r>
           </w:p>
         </w:tc>
@@ -5039,33 +5750,31 @@
             <w:pPr>
               <w:rPr>
                 <w:rFonts w:cstheme="minorHAnsi"/>
-                <w:color w:val="5B9BD5" w:themeColor="accent5"/>
-              </w:rPr>
-            </w:pPr>
-            <w:r>
-              <w:rPr>
-                <w:rFonts w:cstheme="minorHAnsi"/>
-                <w:color w:val="5B9BD5" w:themeColor="accent5"/>
-              </w:rPr>
-              <w:t>Ying Jiang</w:t>
-            </w:r>
-          </w:p>
-        </w:tc>
-        <w:tc>
-          <w:tcPr>
-            <w:tcW w:w="1275" w:type="dxa"/>
-          </w:tcPr>
-          <w:p>
-            <w:pPr>
-              <w:rPr>
-                <w:color w:val="5B9BD5" w:themeColor="accent5"/>
-              </w:rPr>
-            </w:pPr>
-            <w:r>
-              <w:rPr>
-                <w:color w:val="5B9BD5" w:themeColor="accent5"/>
-              </w:rPr>
-              <w:t>In progress</w:t>
+              </w:rPr>
+            </w:pPr>
+            <w:proofErr w:type="spellStart"/>
+            <w:r>
+              <w:rPr>
+                <w:rFonts w:cstheme="minorHAnsi"/>
+              </w:rPr>
+              <w:t>Dezheng</w:t>
+            </w:r>
+            <w:proofErr w:type="spellEnd"/>
+            <w:r>
+              <w:rPr>
+                <w:rFonts w:cstheme="minorHAnsi"/>
+              </w:rPr>
+              <w:t xml:space="preserve"> Wang</w:t>
+            </w:r>
+          </w:p>
+        </w:tc>
+        <w:tc>
+          <w:tcPr>
+            <w:tcW w:w="1275" w:type="dxa"/>
+          </w:tcPr>
+          <w:p>
+            <w:r>
+              <w:t>Completed</w:t>
             </w:r>
           </w:p>
         </w:tc>
@@ -5079,15 +5788,13 @@
             <w:pPr>
               <w:rPr>
                 <w:rFonts w:cstheme="minorHAnsi"/>
-                <w:color w:val="5B9BD5" w:themeColor="accent5"/>
-              </w:rPr>
-            </w:pPr>
-            <w:r>
-              <w:rPr>
-                <w:rFonts w:cstheme="minorHAnsi"/>
-                <w:color w:val="5B9BD5" w:themeColor="accent5"/>
-              </w:rPr>
-              <w:t>30</w:t>
+              </w:rPr>
+            </w:pPr>
+            <w:r>
+              <w:rPr>
+                <w:rFonts w:cstheme="minorHAnsi"/>
+              </w:rPr>
+              <w:t>36</w:t>
             </w:r>
           </w:p>
         </w:tc>
@@ -5099,13 +5806,11 @@
             <w:pPr>
               <w:rPr>
                 <w:rFonts w:cstheme="minorHAnsi"/>
-                <w:color w:val="5B9BD5" w:themeColor="accent5"/>
-              </w:rPr>
-            </w:pPr>
-            <w:r>
-              <w:rPr>
-                <w:rFonts w:cstheme="minorHAnsi"/>
-                <w:color w:val="5B9BD5" w:themeColor="accent5"/>
+              </w:rPr>
+            </w:pPr>
+            <w:r>
+              <w:rPr>
+                <w:rFonts w:cstheme="minorHAnsi"/>
               </w:rPr>
               <w:t>9</w:t>
             </w:r>
@@ -5116,40 +5821,24 @@
             <w:tcW w:w="1843" w:type="dxa"/>
           </w:tcPr>
           <w:p>
-            <w:pPr>
-              <w:rPr>
-                <w:color w:val="5B9BD5" w:themeColor="accent5"/>
-              </w:rPr>
-            </w:pPr>
-            <w:r>
-              <w:rPr>
-                <w:color w:val="5B9BD5" w:themeColor="accent5"/>
-              </w:rPr>
-              <w:t>Test algorithm</w:t>
-            </w:r>
-            <w:r>
-              <w:rPr>
-                <w:color w:val="5B9BD5" w:themeColor="accent5"/>
-              </w:rPr>
-              <w:t xml:space="preserve"> of both moving one step and multiple steps</w:t>
-            </w:r>
-          </w:p>
-        </w:tc>
-        <w:tc>
-          <w:tcPr>
-            <w:tcW w:w="1275" w:type="dxa"/>
-          </w:tcPr>
-          <w:p>
-            <w:pPr>
-              <w:rPr>
-                <w:rFonts w:cstheme="minorHAnsi"/>
-                <w:color w:val="5B9BD5" w:themeColor="accent5"/>
-              </w:rPr>
-            </w:pPr>
-            <w:r>
-              <w:rPr>
-                <w:rFonts w:cstheme="minorHAnsi"/>
-                <w:color w:val="5B9BD5" w:themeColor="accent5"/>
+            <w:r>
+              <w:t>Integrate graphical view and algorithm</w:t>
+            </w:r>
+          </w:p>
+        </w:tc>
+        <w:tc>
+          <w:tcPr>
+            <w:tcW w:w="1275" w:type="dxa"/>
+          </w:tcPr>
+          <w:p>
+            <w:pPr>
+              <w:rPr>
+                <w:rFonts w:cstheme="minorHAnsi"/>
+              </w:rPr>
+            </w:pPr>
+            <w:r>
+              <w:rPr>
+                <w:rFonts w:cstheme="minorHAnsi"/>
               </w:rPr>
               <w:t>2/24/2017</w:t>
             </w:r>
@@ -5163,22 +5852,13 @@
             <w:pPr>
               <w:rPr>
                 <w:rFonts w:cstheme="minorHAnsi"/>
-                <w:color w:val="5B9BD5" w:themeColor="accent5"/>
-              </w:rPr>
-            </w:pPr>
-            <w:r>
-              <w:rPr>
-                <w:rFonts w:cstheme="minorHAnsi"/>
-                <w:color w:val="5B9BD5" w:themeColor="accent5"/>
-              </w:rPr>
-              <w:t>3/5</w:t>
-            </w:r>
-            <w:r>
-              <w:rPr>
-                <w:rFonts w:cstheme="minorHAnsi"/>
-                <w:color w:val="5B9BD5" w:themeColor="accent5"/>
-              </w:rPr>
-              <w:t>/2017</w:t>
+              </w:rPr>
+            </w:pPr>
+            <w:r>
+              <w:rPr>
+                <w:rFonts w:cstheme="minorHAnsi"/>
+              </w:rPr>
+              <w:t>3/5/2017</w:t>
             </w:r>
           </w:p>
         </w:tc>
@@ -5190,22 +5870,13 @@
             <w:pPr>
               <w:rPr>
                 <w:rFonts w:cstheme="minorHAnsi"/>
-                <w:color w:val="5B9BD5" w:themeColor="accent5"/>
-              </w:rPr>
-            </w:pPr>
-            <w:r>
-              <w:rPr>
-                <w:rFonts w:cstheme="minorHAnsi"/>
-                <w:color w:val="5B9BD5" w:themeColor="accent5"/>
-              </w:rPr>
-              <w:t>3/5</w:t>
-            </w:r>
-            <w:r>
-              <w:rPr>
-                <w:rFonts w:cstheme="minorHAnsi"/>
-                <w:color w:val="5B9BD5" w:themeColor="accent5"/>
-              </w:rPr>
-              <w:t>/2017</w:t>
+              </w:rPr>
+            </w:pPr>
+            <w:r>
+              <w:rPr>
+                <w:rFonts w:cstheme="minorHAnsi"/>
+              </w:rPr>
+              <w:t>3/6/2017</w:t>
             </w:r>
           </w:p>
         </w:tc>
@@ -5217,33 +5888,36 @@
             <w:pPr>
               <w:rPr>
                 <w:rFonts w:cstheme="minorHAnsi"/>
-                <w:color w:val="5B9BD5" w:themeColor="accent5"/>
-              </w:rPr>
-            </w:pPr>
-            <w:r>
-              <w:rPr>
-                <w:rFonts w:cstheme="minorHAnsi"/>
-                <w:color w:val="5B9BD5" w:themeColor="accent5"/>
-              </w:rPr>
-              <w:t>Weikang Wang</w:t>
-            </w:r>
-          </w:p>
-        </w:tc>
-        <w:tc>
-          <w:tcPr>
-            <w:tcW w:w="1275" w:type="dxa"/>
-          </w:tcPr>
-          <w:p>
-            <w:pPr>
-              <w:rPr>
-                <w:color w:val="5B9BD5" w:themeColor="accent5"/>
-              </w:rPr>
-            </w:pPr>
-            <w:r>
-              <w:rPr>
-                <w:color w:val="5B9BD5" w:themeColor="accent5"/>
-              </w:rPr>
-              <w:t>In progress</w:t>
+              </w:rPr>
+            </w:pPr>
+            <w:proofErr w:type="spellStart"/>
+            <w:r>
+              <w:rPr>
+                <w:rFonts w:cstheme="minorHAnsi"/>
+              </w:rPr>
+              <w:t>Dezheng</w:t>
+            </w:r>
+            <w:proofErr w:type="spellEnd"/>
+            <w:r>
+              <w:rPr>
+                <w:rFonts w:cstheme="minorHAnsi"/>
+              </w:rPr>
+              <w:t xml:space="preserve"> Wang</w:t>
+            </w:r>
+          </w:p>
+        </w:tc>
+        <w:tc>
+          <w:tcPr>
+            <w:tcW w:w="1275" w:type="dxa"/>
+          </w:tcPr>
+          <w:p>
+            <w:pPr>
+              <w:rPr>
+                <w:rFonts w:cstheme="minorHAnsi"/>
+              </w:rPr>
+            </w:pPr>
+            <w:r>
+              <w:t>Completed</w:t>
             </w:r>
           </w:p>
         </w:tc>
@@ -5257,23 +5931,13 @@
             <w:pPr>
               <w:rPr>
                 <w:rFonts w:cstheme="minorHAnsi"/>
-                <w:color w:val="5B9BD5" w:themeColor="accent5"/>
-              </w:rPr>
-            </w:pPr>
-            <w:r>
-              <w:rPr>
-                <w:rFonts w:cstheme="minorHAnsi"/>
-                <w:color w:val="5B9BD5" w:themeColor="accent5"/>
-              </w:rPr>
-              <w:lastRenderedPageBreak/>
-              <w:t>3</w:t>
-            </w:r>
-            <w:r>
-              <w:rPr>
-                <w:rFonts w:cstheme="minorHAnsi"/>
-                <w:color w:val="5B9BD5" w:themeColor="accent5"/>
-              </w:rPr>
-              <w:t>1</w:t>
+              </w:rPr>
+            </w:pPr>
+            <w:r>
+              <w:rPr>
+                <w:rFonts w:cstheme="minorHAnsi"/>
+              </w:rPr>
+              <w:t>37</w:t>
             </w:r>
           </w:p>
         </w:tc>
@@ -5285,13 +5949,11 @@
             <w:pPr>
               <w:rPr>
                 <w:rFonts w:cstheme="minorHAnsi"/>
-                <w:color w:val="5B9BD5" w:themeColor="accent5"/>
-              </w:rPr>
-            </w:pPr>
-            <w:r>
-              <w:rPr>
-                <w:rFonts w:cstheme="minorHAnsi"/>
-                <w:color w:val="5B9BD5" w:themeColor="accent5"/>
+              </w:rPr>
+            </w:pPr>
+            <w:r>
+              <w:rPr>
+                <w:rFonts w:cstheme="minorHAnsi"/>
               </w:rPr>
               <w:t>9</w:t>
             </w:r>
@@ -5302,46 +5964,24 @@
             <w:tcW w:w="1843" w:type="dxa"/>
           </w:tcPr>
           <w:p>
-            <w:pPr>
-              <w:rPr>
-                <w:color w:val="5B9BD5" w:themeColor="accent5"/>
-              </w:rPr>
-            </w:pPr>
-            <w:r>
-              <w:rPr>
-                <w:color w:val="5B9BD5" w:themeColor="accent5"/>
-              </w:rPr>
-              <w:t xml:space="preserve">Integrate block view </w:t>
-            </w:r>
-            <w:r>
-              <w:rPr>
-                <w:color w:val="5B9BD5" w:themeColor="accent5"/>
-              </w:rPr>
-              <w:t>and</w:t>
-            </w:r>
-            <w:r>
-              <w:rPr>
-                <w:color w:val="5B9BD5" w:themeColor="accent5"/>
-              </w:rPr>
-              <w:t xml:space="preserve"> algorithm</w:t>
-            </w:r>
-          </w:p>
-        </w:tc>
-        <w:tc>
-          <w:tcPr>
-            <w:tcW w:w="1275" w:type="dxa"/>
-          </w:tcPr>
-          <w:p>
-            <w:pPr>
-              <w:rPr>
-                <w:rFonts w:cstheme="minorHAnsi"/>
-                <w:color w:val="5B9BD5" w:themeColor="accent5"/>
-              </w:rPr>
-            </w:pPr>
-            <w:r>
-              <w:rPr>
-                <w:rFonts w:cstheme="minorHAnsi"/>
-                <w:color w:val="5B9BD5" w:themeColor="accent5"/>
+            <w:r>
+              <w:t>Test after integrating algorithm and graphical view</w:t>
+            </w:r>
+          </w:p>
+        </w:tc>
+        <w:tc>
+          <w:tcPr>
+            <w:tcW w:w="1275" w:type="dxa"/>
+          </w:tcPr>
+          <w:p>
+            <w:pPr>
+              <w:rPr>
+                <w:rFonts w:cstheme="minorHAnsi"/>
+              </w:rPr>
+            </w:pPr>
+            <w:r>
+              <w:rPr>
+                <w:rFonts w:cstheme="minorHAnsi"/>
               </w:rPr>
               <w:t>2/24/2017</w:t>
             </w:r>
@@ -5355,22 +5995,13 @@
             <w:pPr>
               <w:rPr>
                 <w:rFonts w:cstheme="minorHAnsi"/>
-                <w:color w:val="5B9BD5" w:themeColor="accent5"/>
-              </w:rPr>
-            </w:pPr>
-            <w:r>
-              <w:rPr>
-                <w:rFonts w:cstheme="minorHAnsi"/>
-                <w:color w:val="5B9BD5" w:themeColor="accent5"/>
-              </w:rPr>
-              <w:t>3/5</w:t>
-            </w:r>
-            <w:r>
-              <w:rPr>
-                <w:rFonts w:cstheme="minorHAnsi"/>
-                <w:color w:val="5B9BD5" w:themeColor="accent5"/>
-              </w:rPr>
-              <w:t>/2017</w:t>
+              </w:rPr>
+            </w:pPr>
+            <w:r>
+              <w:rPr>
+                <w:rFonts w:cstheme="minorHAnsi"/>
+              </w:rPr>
+              <w:t>3/6/2017</w:t>
             </w:r>
           </w:p>
         </w:tc>
@@ -5382,22 +6013,13 @@
             <w:pPr>
               <w:rPr>
                 <w:rFonts w:cstheme="minorHAnsi"/>
-                <w:color w:val="5B9BD5" w:themeColor="accent5"/>
-              </w:rPr>
-            </w:pPr>
-            <w:r>
-              <w:rPr>
-                <w:rFonts w:cstheme="minorHAnsi"/>
-                <w:color w:val="5B9BD5" w:themeColor="accent5"/>
-              </w:rPr>
-              <w:t>3/6</w:t>
-            </w:r>
-            <w:r>
-              <w:rPr>
-                <w:rFonts w:cstheme="minorHAnsi"/>
-                <w:color w:val="5B9BD5" w:themeColor="accent5"/>
-              </w:rPr>
-              <w:t>/2017</w:t>
+              </w:rPr>
+            </w:pPr>
+            <w:r>
+              <w:rPr>
+                <w:rFonts w:cstheme="minorHAnsi"/>
+              </w:rPr>
+              <w:t>3/6/2017</w:t>
             </w:r>
           </w:p>
         </w:tc>
@@ -5409,1136 +6031,38 @@
             <w:pPr>
               <w:rPr>
                 <w:rFonts w:cstheme="minorHAnsi"/>
-                <w:color w:val="5B9BD5" w:themeColor="accent5"/>
-              </w:rPr>
-            </w:pPr>
-            <w:r>
-              <w:rPr>
-                <w:rFonts w:cstheme="minorHAnsi"/>
-                <w:color w:val="5B9BD5" w:themeColor="accent5"/>
-              </w:rPr>
-              <w:t>Weikang Wang</w:t>
-            </w:r>
-          </w:p>
-        </w:tc>
-        <w:tc>
-          <w:tcPr>
-            <w:tcW w:w="1275" w:type="dxa"/>
-          </w:tcPr>
-          <w:p>
-            <w:pPr>
-              <w:rPr>
-                <w:color w:val="5B9BD5" w:themeColor="accent5"/>
-              </w:rPr>
-            </w:pPr>
-            <w:r>
-              <w:rPr>
-                <w:color w:val="5B9BD5" w:themeColor="accent5"/>
-              </w:rPr>
-              <w:t>In progress</w:t>
-            </w:r>
-          </w:p>
-        </w:tc>
-      </w:tr>
-      <w:tr>
-        <w:tc>
-          <w:tcPr>
-            <w:tcW w:w="704" w:type="dxa"/>
-          </w:tcPr>
-          <w:p>
-            <w:pPr>
-              <w:rPr>
-                <w:rFonts w:cstheme="minorHAnsi"/>
-                <w:color w:val="5B9BD5" w:themeColor="accent5"/>
-              </w:rPr>
-            </w:pPr>
-            <w:r>
-              <w:rPr>
-                <w:rFonts w:cstheme="minorHAnsi"/>
-                <w:color w:val="5B9BD5" w:themeColor="accent5"/>
-              </w:rPr>
-              <w:t>3</w:t>
-            </w:r>
-            <w:r>
-              <w:rPr>
-                <w:rFonts w:cstheme="minorHAnsi"/>
-                <w:color w:val="5B9BD5" w:themeColor="accent5"/>
-              </w:rPr>
-              <w:t>2</w:t>
-            </w:r>
-          </w:p>
-        </w:tc>
-        <w:tc>
-          <w:tcPr>
-            <w:tcW w:w="709" w:type="dxa"/>
-          </w:tcPr>
-          <w:p>
-            <w:pPr>
-              <w:rPr>
-                <w:rFonts w:cstheme="minorHAnsi"/>
-                <w:color w:val="5B9BD5" w:themeColor="accent5"/>
-              </w:rPr>
-            </w:pPr>
-            <w:r>
-              <w:rPr>
-                <w:rFonts w:cstheme="minorHAnsi"/>
-                <w:color w:val="5B9BD5" w:themeColor="accent5"/>
-              </w:rPr>
-              <w:t>9</w:t>
-            </w:r>
-          </w:p>
-        </w:tc>
-        <w:tc>
-          <w:tcPr>
-            <w:tcW w:w="1843" w:type="dxa"/>
-          </w:tcPr>
-          <w:p>
-            <w:pPr>
-              <w:rPr>
-                <w:color w:val="5B9BD5" w:themeColor="accent5"/>
-              </w:rPr>
-            </w:pPr>
-            <w:bookmarkStart w:id="5" w:name="OLE_LINK6"/>
-            <w:bookmarkStart w:id="6" w:name="OLE_LINK7"/>
-            <w:bookmarkStart w:id="7" w:name="OLE_LINK8"/>
-            <w:r>
-              <w:rPr>
-                <w:color w:val="5B9BD5" w:themeColor="accent5"/>
-              </w:rPr>
-              <w:t xml:space="preserve">Test </w:t>
-            </w:r>
-            <w:r>
-              <w:rPr>
-                <w:color w:val="5B9BD5" w:themeColor="accent5"/>
-              </w:rPr>
-              <w:t>after integrati</w:t>
-            </w:r>
-            <w:r>
-              <w:rPr>
-                <w:color w:val="5B9BD5" w:themeColor="accent5"/>
-              </w:rPr>
-              <w:t>ng algorithm and block view</w:t>
-            </w:r>
+              </w:rPr>
+            </w:pPr>
+            <w:bookmarkStart w:id="5" w:name="_GoBack"/>
             <w:bookmarkEnd w:id="5"/>
-            <w:bookmarkEnd w:id="6"/>
-            <w:bookmarkEnd w:id="7"/>
-          </w:p>
-        </w:tc>
-        <w:tc>
-          <w:tcPr>
-            <w:tcW w:w="1275" w:type="dxa"/>
-          </w:tcPr>
-          <w:p>
-            <w:pPr>
-              <w:rPr>
-                <w:rFonts w:cstheme="minorHAnsi"/>
-                <w:color w:val="5B9BD5" w:themeColor="accent5"/>
-              </w:rPr>
-            </w:pPr>
-            <w:r>
-              <w:rPr>
-                <w:rFonts w:cstheme="minorHAnsi"/>
-                <w:color w:val="5B9BD5" w:themeColor="accent5"/>
-              </w:rPr>
-              <w:t>2/24/2017</w:t>
-            </w:r>
-          </w:p>
-        </w:tc>
-        <w:tc>
-          <w:tcPr>
-            <w:tcW w:w="1985" w:type="dxa"/>
-          </w:tcPr>
-          <w:p>
-            <w:pPr>
-              <w:rPr>
-                <w:rFonts w:cstheme="minorHAnsi"/>
-                <w:color w:val="5B9BD5" w:themeColor="accent5"/>
-              </w:rPr>
-            </w:pPr>
-            <w:r>
-              <w:rPr>
-                <w:rFonts w:cstheme="minorHAnsi"/>
-                <w:color w:val="5B9BD5" w:themeColor="accent5"/>
-              </w:rPr>
-              <w:t>3/6</w:t>
-            </w:r>
-            <w:r>
-              <w:rPr>
-                <w:rFonts w:cstheme="minorHAnsi"/>
-                <w:color w:val="5B9BD5" w:themeColor="accent5"/>
-              </w:rPr>
-              <w:t>/2017</w:t>
-            </w:r>
-          </w:p>
-        </w:tc>
-        <w:tc>
-          <w:tcPr>
-            <w:tcW w:w="1276" w:type="dxa"/>
-          </w:tcPr>
-          <w:p>
-            <w:pPr>
-              <w:rPr>
-                <w:rFonts w:cstheme="minorHAnsi"/>
-                <w:color w:val="5B9BD5" w:themeColor="accent5"/>
-              </w:rPr>
-            </w:pPr>
-            <w:r>
-              <w:rPr>
-                <w:rFonts w:cstheme="minorHAnsi"/>
-                <w:color w:val="5B9BD5" w:themeColor="accent5"/>
-              </w:rPr>
-              <w:t>3/6</w:t>
-            </w:r>
-            <w:r>
-              <w:rPr>
-                <w:rFonts w:cstheme="minorHAnsi"/>
-                <w:color w:val="5B9BD5" w:themeColor="accent5"/>
-              </w:rPr>
-              <w:t>/2017</w:t>
-            </w:r>
-          </w:p>
-        </w:tc>
-        <w:tc>
-          <w:tcPr>
-            <w:tcW w:w="1701" w:type="dxa"/>
-          </w:tcPr>
-          <w:p>
-            <w:pPr>
-              <w:rPr>
-                <w:rFonts w:cstheme="minorHAnsi"/>
-                <w:color w:val="5B9BD5" w:themeColor="accent5"/>
-              </w:rPr>
-            </w:pPr>
-            <w:r>
-              <w:rPr>
-                <w:rFonts w:cstheme="minorHAnsi"/>
-                <w:color w:val="5B9BD5" w:themeColor="accent5"/>
-              </w:rPr>
-              <w:t>Ying Jiang</w:t>
-            </w:r>
-          </w:p>
-        </w:tc>
-        <w:tc>
-          <w:tcPr>
-            <w:tcW w:w="1275" w:type="dxa"/>
-          </w:tcPr>
-          <w:p>
-            <w:pPr>
-              <w:rPr>
-                <w:color w:val="5B9BD5" w:themeColor="accent5"/>
-              </w:rPr>
-            </w:pPr>
-            <w:r>
-              <w:rPr>
-                <w:color w:val="5B9BD5" w:themeColor="accent5"/>
-              </w:rPr>
-              <w:t>In progress</w:t>
-            </w:r>
-          </w:p>
-        </w:tc>
-      </w:tr>
-      <w:tr>
-        <w:tc>
-          <w:tcPr>
-            <w:tcW w:w="704" w:type="dxa"/>
-          </w:tcPr>
-          <w:p>
-            <w:pPr>
-              <w:rPr>
-                <w:rFonts w:cstheme="minorHAnsi"/>
-                <w:color w:val="5B9BD5" w:themeColor="accent5"/>
-              </w:rPr>
-            </w:pPr>
-            <w:r>
-              <w:rPr>
-                <w:rFonts w:cstheme="minorHAnsi"/>
-                <w:color w:val="5B9BD5" w:themeColor="accent5"/>
-              </w:rPr>
-              <w:t>3</w:t>
-            </w:r>
-            <w:r>
-              <w:rPr>
-                <w:rFonts w:cstheme="minorHAnsi"/>
-                <w:color w:val="5B9BD5" w:themeColor="accent5"/>
-              </w:rPr>
-              <w:t>3</w:t>
-            </w:r>
-          </w:p>
-        </w:tc>
-        <w:tc>
-          <w:tcPr>
-            <w:tcW w:w="709" w:type="dxa"/>
-          </w:tcPr>
-          <w:p>
-            <w:pPr>
-              <w:rPr>
-                <w:rFonts w:cstheme="minorHAnsi"/>
-                <w:color w:val="5B9BD5" w:themeColor="accent5"/>
-              </w:rPr>
-            </w:pPr>
-            <w:r>
-              <w:rPr>
-                <w:rFonts w:cstheme="minorHAnsi"/>
-                <w:color w:val="5B9BD5" w:themeColor="accent5"/>
-              </w:rPr>
-              <w:t>7</w:t>
-            </w:r>
-          </w:p>
-        </w:tc>
-        <w:tc>
-          <w:tcPr>
-            <w:tcW w:w="1843" w:type="dxa"/>
-          </w:tcPr>
-          <w:p>
-            <w:pPr>
-              <w:rPr>
-                <w:color w:val="5B9BD5" w:themeColor="accent5"/>
-              </w:rPr>
-            </w:pPr>
-            <w:r>
-              <w:rPr>
-                <w:color w:val="5B9BD5" w:themeColor="accent5"/>
-              </w:rPr>
-              <w:t>Identify the region and develop GUI for the region</w:t>
-            </w:r>
-          </w:p>
-        </w:tc>
-        <w:tc>
-          <w:tcPr>
-            <w:tcW w:w="1275" w:type="dxa"/>
-          </w:tcPr>
-          <w:p>
-            <w:pPr>
-              <w:rPr>
-                <w:rFonts w:cstheme="minorHAnsi"/>
-                <w:color w:val="5B9BD5" w:themeColor="accent5"/>
-              </w:rPr>
-            </w:pPr>
-            <w:r>
-              <w:rPr>
-                <w:rFonts w:cstheme="minorHAnsi"/>
-                <w:color w:val="5B9BD5" w:themeColor="accent5"/>
-              </w:rPr>
-              <w:t>2/24/2017</w:t>
-            </w:r>
-          </w:p>
-        </w:tc>
-        <w:tc>
-          <w:tcPr>
-            <w:tcW w:w="1985" w:type="dxa"/>
-          </w:tcPr>
-          <w:p>
-            <w:pPr>
-              <w:rPr>
-                <w:rFonts w:cstheme="minorHAnsi"/>
-                <w:color w:val="5B9BD5" w:themeColor="accent5"/>
-              </w:rPr>
-            </w:pPr>
-            <w:r>
-              <w:rPr>
-                <w:rFonts w:cstheme="minorHAnsi"/>
-                <w:color w:val="5B9BD5" w:themeColor="accent5"/>
-              </w:rPr>
-              <w:t>2/2</w:t>
-            </w:r>
-            <w:r>
-              <w:rPr>
-                <w:rFonts w:cstheme="minorHAnsi"/>
-                <w:color w:val="5B9BD5" w:themeColor="accent5"/>
-              </w:rPr>
-              <w:t>8</w:t>
-            </w:r>
-            <w:r>
-              <w:rPr>
-                <w:rFonts w:cstheme="minorHAnsi"/>
-                <w:color w:val="5B9BD5" w:themeColor="accent5"/>
-              </w:rPr>
-              <w:t>/2017</w:t>
-            </w:r>
-          </w:p>
-        </w:tc>
-        <w:tc>
-          <w:tcPr>
-            <w:tcW w:w="1276" w:type="dxa"/>
-          </w:tcPr>
-          <w:p>
-            <w:pPr>
-              <w:rPr>
-                <w:rFonts w:cstheme="minorHAnsi"/>
-                <w:color w:val="5B9BD5" w:themeColor="accent5"/>
-              </w:rPr>
-            </w:pPr>
-            <w:r>
-              <w:rPr>
-                <w:rFonts w:cstheme="minorHAnsi"/>
-                <w:color w:val="5B9BD5" w:themeColor="accent5"/>
-              </w:rPr>
-              <w:t>3/1</w:t>
-            </w:r>
-            <w:r>
-              <w:rPr>
-                <w:rFonts w:cstheme="minorHAnsi"/>
-                <w:color w:val="5B9BD5" w:themeColor="accent5"/>
-              </w:rPr>
-              <w:t>/2017</w:t>
-            </w:r>
-          </w:p>
-        </w:tc>
-        <w:tc>
-          <w:tcPr>
-            <w:tcW w:w="1701" w:type="dxa"/>
-          </w:tcPr>
-          <w:p>
-            <w:pPr>
-              <w:rPr>
-                <w:rFonts w:cstheme="minorHAnsi"/>
-                <w:color w:val="5B9BD5" w:themeColor="accent5"/>
-              </w:rPr>
-            </w:pPr>
-            <w:r>
-              <w:rPr>
-                <w:rFonts w:cstheme="minorHAnsi"/>
-                <w:color w:val="5B9BD5" w:themeColor="accent5"/>
-              </w:rPr>
-              <w:t>Dezheng Wang</w:t>
-            </w:r>
-          </w:p>
-        </w:tc>
-        <w:tc>
-          <w:tcPr>
-            <w:tcW w:w="1275" w:type="dxa"/>
-          </w:tcPr>
-          <w:p>
-            <w:pPr>
-              <w:rPr>
-                <w:color w:val="5B9BD5" w:themeColor="accent5"/>
-              </w:rPr>
-            </w:pPr>
-            <w:r>
-              <w:rPr>
-                <w:color w:val="5B9BD5" w:themeColor="accent5"/>
-              </w:rPr>
-              <w:t>In progress</w:t>
-            </w:r>
-          </w:p>
-        </w:tc>
-      </w:tr>
-      <w:tr>
-        <w:tc>
-          <w:tcPr>
-            <w:tcW w:w="704" w:type="dxa"/>
-          </w:tcPr>
-          <w:p>
-            <w:pPr>
-              <w:rPr>
-                <w:rFonts w:cstheme="minorHAnsi"/>
-                <w:color w:val="5B9BD5" w:themeColor="accent5"/>
-              </w:rPr>
-            </w:pPr>
-            <w:r>
-              <w:rPr>
-                <w:rFonts w:cstheme="minorHAnsi"/>
-                <w:color w:val="5B9BD5" w:themeColor="accent5"/>
-              </w:rPr>
-              <w:t>3</w:t>
-            </w:r>
-            <w:r>
-              <w:rPr>
-                <w:rFonts w:cstheme="minorHAnsi"/>
-                <w:color w:val="5B9BD5" w:themeColor="accent5"/>
-              </w:rPr>
-              <w:t>4</w:t>
-            </w:r>
-          </w:p>
-        </w:tc>
-        <w:tc>
-          <w:tcPr>
-            <w:tcW w:w="709" w:type="dxa"/>
-          </w:tcPr>
-          <w:p>
-            <w:pPr>
-              <w:rPr>
-                <w:rFonts w:cstheme="minorHAnsi"/>
-                <w:color w:val="5B9BD5" w:themeColor="accent5"/>
-              </w:rPr>
-            </w:pPr>
-            <w:r>
-              <w:rPr>
-                <w:rFonts w:cstheme="minorHAnsi"/>
-                <w:color w:val="5B9BD5" w:themeColor="accent5"/>
-              </w:rPr>
-              <w:t>8</w:t>
-            </w:r>
-          </w:p>
-        </w:tc>
-        <w:tc>
-          <w:tcPr>
-            <w:tcW w:w="1843" w:type="dxa"/>
-          </w:tcPr>
-          <w:p>
-            <w:pPr>
-              <w:rPr>
-                <w:color w:val="5B9BD5" w:themeColor="accent5"/>
-              </w:rPr>
-            </w:pPr>
-            <w:r>
-              <w:rPr>
-                <w:color w:val="5B9BD5" w:themeColor="accent5"/>
-              </w:rPr>
-              <w:t>Identify the node of specific region</w:t>
-            </w:r>
-          </w:p>
-        </w:tc>
-        <w:tc>
-          <w:tcPr>
-            <w:tcW w:w="1275" w:type="dxa"/>
-          </w:tcPr>
-          <w:p>
-            <w:pPr>
-              <w:rPr>
-                <w:rFonts w:cstheme="minorHAnsi"/>
-                <w:color w:val="5B9BD5" w:themeColor="accent5"/>
-              </w:rPr>
-            </w:pPr>
-            <w:r>
-              <w:rPr>
-                <w:rFonts w:cstheme="minorHAnsi"/>
-                <w:color w:val="5B9BD5" w:themeColor="accent5"/>
-              </w:rPr>
-              <w:t>2/24/2017</w:t>
-            </w:r>
-          </w:p>
-        </w:tc>
-        <w:tc>
-          <w:tcPr>
-            <w:tcW w:w="1985" w:type="dxa"/>
-          </w:tcPr>
-          <w:p>
-            <w:pPr>
-              <w:rPr>
-                <w:rFonts w:cstheme="minorHAnsi"/>
-                <w:color w:val="5B9BD5" w:themeColor="accent5"/>
-              </w:rPr>
-            </w:pPr>
-            <w:r>
-              <w:rPr>
-                <w:rFonts w:cstheme="minorHAnsi"/>
-                <w:color w:val="5B9BD5" w:themeColor="accent5"/>
-              </w:rPr>
-              <w:t>3/1</w:t>
-            </w:r>
-            <w:r>
-              <w:rPr>
-                <w:rFonts w:cstheme="minorHAnsi"/>
-                <w:color w:val="5B9BD5" w:themeColor="accent5"/>
-              </w:rPr>
-              <w:t>/2017</w:t>
-            </w:r>
-          </w:p>
-        </w:tc>
-        <w:tc>
-          <w:tcPr>
-            <w:tcW w:w="1276" w:type="dxa"/>
-          </w:tcPr>
-          <w:p>
-            <w:pPr>
-              <w:rPr>
-                <w:rFonts w:cstheme="minorHAnsi"/>
-                <w:color w:val="5B9BD5" w:themeColor="accent5"/>
-              </w:rPr>
-            </w:pPr>
-            <w:r>
-              <w:rPr>
-                <w:rFonts w:cstheme="minorHAnsi"/>
-                <w:color w:val="5B9BD5" w:themeColor="accent5"/>
-              </w:rPr>
-              <w:t>3/2</w:t>
-            </w:r>
-            <w:r>
-              <w:rPr>
-                <w:rFonts w:cstheme="minorHAnsi"/>
-                <w:color w:val="5B9BD5" w:themeColor="accent5"/>
-              </w:rPr>
-              <w:t>/2017</w:t>
-            </w:r>
-          </w:p>
-        </w:tc>
-        <w:tc>
-          <w:tcPr>
-            <w:tcW w:w="1701" w:type="dxa"/>
-          </w:tcPr>
-          <w:p>
-            <w:pPr>
-              <w:rPr>
-                <w:rFonts w:cstheme="minorHAnsi"/>
-                <w:color w:val="5B9BD5" w:themeColor="accent5"/>
-              </w:rPr>
-            </w:pPr>
-            <w:r>
-              <w:rPr>
-                <w:rFonts w:cstheme="minorHAnsi"/>
-                <w:color w:val="5B9BD5" w:themeColor="accent5"/>
-              </w:rPr>
-              <w:t>Dezheng Wang</w:t>
-            </w:r>
-          </w:p>
-        </w:tc>
-        <w:tc>
-          <w:tcPr>
-            <w:tcW w:w="1275" w:type="dxa"/>
-          </w:tcPr>
-          <w:p>
-            <w:pPr>
-              <w:rPr>
-                <w:color w:val="5B9BD5" w:themeColor="accent5"/>
-              </w:rPr>
-            </w:pPr>
-            <w:r>
-              <w:rPr>
-                <w:color w:val="5B9BD5" w:themeColor="accent5"/>
-              </w:rPr>
-              <w:t>In progress</w:t>
-            </w:r>
-          </w:p>
-        </w:tc>
-      </w:tr>
-      <w:tr>
-        <w:tc>
-          <w:tcPr>
-            <w:tcW w:w="704" w:type="dxa"/>
-          </w:tcPr>
-          <w:p>
-            <w:pPr>
-              <w:rPr>
-                <w:rFonts w:cstheme="minorHAnsi"/>
-                <w:color w:val="5B9BD5" w:themeColor="accent5"/>
-              </w:rPr>
-            </w:pPr>
-            <w:r>
-              <w:rPr>
-                <w:rFonts w:cstheme="minorHAnsi"/>
-                <w:color w:val="5B9BD5" w:themeColor="accent5"/>
-              </w:rPr>
-              <w:t>3</w:t>
-            </w:r>
-            <w:r>
-              <w:rPr>
-                <w:rFonts w:cstheme="minorHAnsi"/>
-                <w:color w:val="5B9BD5" w:themeColor="accent5"/>
-              </w:rPr>
-              <w:t>5</w:t>
-            </w:r>
-          </w:p>
-        </w:tc>
-        <w:tc>
-          <w:tcPr>
-            <w:tcW w:w="709" w:type="dxa"/>
-          </w:tcPr>
-          <w:p>
-            <w:pPr>
-              <w:rPr>
-                <w:rFonts w:cstheme="minorHAnsi"/>
-                <w:color w:val="5B9BD5" w:themeColor="accent5"/>
-              </w:rPr>
-            </w:pPr>
-            <w:r>
-              <w:rPr>
-                <w:rFonts w:cstheme="minorHAnsi"/>
-                <w:color w:val="5B9BD5" w:themeColor="accent5"/>
-              </w:rPr>
-              <w:t>8</w:t>
-            </w:r>
-          </w:p>
-        </w:tc>
-        <w:tc>
-          <w:tcPr>
-            <w:tcW w:w="1843" w:type="dxa"/>
-          </w:tcPr>
-          <w:p>
-            <w:pPr>
-              <w:rPr>
-                <w:color w:val="5B9BD5" w:themeColor="accent5"/>
-              </w:rPr>
-            </w:pPr>
-            <w:r>
-              <w:rPr>
-                <w:color w:val="5B9BD5" w:themeColor="accent5"/>
-              </w:rPr>
-              <w:t>Develop GUI for showing agent details for the node</w:t>
-            </w:r>
-          </w:p>
-        </w:tc>
-        <w:tc>
-          <w:tcPr>
-            <w:tcW w:w="1275" w:type="dxa"/>
-          </w:tcPr>
-          <w:p>
-            <w:pPr>
-              <w:rPr>
-                <w:rFonts w:cstheme="minorHAnsi"/>
-                <w:color w:val="5B9BD5" w:themeColor="accent5"/>
-              </w:rPr>
-            </w:pPr>
-            <w:r>
-              <w:rPr>
-                <w:rFonts w:cstheme="minorHAnsi"/>
-                <w:color w:val="5B9BD5" w:themeColor="accent5"/>
-              </w:rPr>
-              <w:t>2/24/2017</w:t>
-            </w:r>
-          </w:p>
-        </w:tc>
-        <w:tc>
-          <w:tcPr>
-            <w:tcW w:w="1985" w:type="dxa"/>
-          </w:tcPr>
-          <w:p>
-            <w:pPr>
-              <w:rPr>
-                <w:rFonts w:cstheme="minorHAnsi"/>
-                <w:color w:val="5B9BD5" w:themeColor="accent5"/>
-              </w:rPr>
-            </w:pPr>
-            <w:r>
-              <w:rPr>
-                <w:rFonts w:cstheme="minorHAnsi"/>
-                <w:color w:val="5B9BD5" w:themeColor="accent5"/>
-              </w:rPr>
-              <w:t>3/2</w:t>
-            </w:r>
-            <w:r>
-              <w:rPr>
-                <w:rFonts w:cstheme="minorHAnsi"/>
-                <w:color w:val="5B9BD5" w:themeColor="accent5"/>
-              </w:rPr>
-              <w:t>/2017</w:t>
-            </w:r>
-          </w:p>
-        </w:tc>
-        <w:tc>
-          <w:tcPr>
-            <w:tcW w:w="1276" w:type="dxa"/>
-          </w:tcPr>
-          <w:p>
-            <w:pPr>
-              <w:rPr>
-                <w:rFonts w:cstheme="minorHAnsi"/>
-                <w:color w:val="5B9BD5" w:themeColor="accent5"/>
-              </w:rPr>
-            </w:pPr>
-            <w:r>
-              <w:rPr>
-                <w:rFonts w:cstheme="minorHAnsi"/>
-                <w:color w:val="5B9BD5" w:themeColor="accent5"/>
-              </w:rPr>
-              <w:t>3/3</w:t>
-            </w:r>
-            <w:r>
-              <w:rPr>
-                <w:rFonts w:cstheme="minorHAnsi"/>
-                <w:color w:val="5B9BD5" w:themeColor="accent5"/>
-              </w:rPr>
-              <w:t>/2017</w:t>
-            </w:r>
-          </w:p>
-        </w:tc>
-        <w:tc>
-          <w:tcPr>
-            <w:tcW w:w="1701" w:type="dxa"/>
-          </w:tcPr>
-          <w:p>
-            <w:pPr>
-              <w:rPr>
-                <w:rFonts w:cstheme="minorHAnsi"/>
-                <w:color w:val="5B9BD5" w:themeColor="accent5"/>
-              </w:rPr>
-            </w:pPr>
-            <w:r>
-              <w:rPr>
-                <w:rFonts w:cstheme="minorHAnsi"/>
-                <w:color w:val="5B9BD5" w:themeColor="accent5"/>
-              </w:rPr>
-              <w:t>Dezheng Wang</w:t>
-            </w:r>
-          </w:p>
-        </w:tc>
-        <w:tc>
-          <w:tcPr>
-            <w:tcW w:w="1275" w:type="dxa"/>
-          </w:tcPr>
-          <w:p>
-            <w:pPr>
-              <w:rPr>
-                <w:color w:val="5B9BD5" w:themeColor="accent5"/>
-              </w:rPr>
-            </w:pPr>
-            <w:r>
-              <w:rPr>
-                <w:color w:val="5B9BD5" w:themeColor="accent5"/>
-              </w:rPr>
-              <w:t>In progress</w:t>
-            </w:r>
-          </w:p>
-        </w:tc>
-      </w:tr>
-      <w:tr>
-        <w:tc>
-          <w:tcPr>
-            <w:tcW w:w="704" w:type="dxa"/>
-          </w:tcPr>
-          <w:p>
-            <w:pPr>
-              <w:rPr>
-                <w:rFonts w:cstheme="minorHAnsi"/>
-                <w:color w:val="5B9BD5" w:themeColor="accent5"/>
-              </w:rPr>
-            </w:pPr>
-            <w:r>
-              <w:rPr>
-                <w:rFonts w:cstheme="minorHAnsi"/>
-                <w:color w:val="5B9BD5" w:themeColor="accent5"/>
-              </w:rPr>
-              <w:t>3</w:t>
-            </w:r>
-            <w:r>
-              <w:rPr>
-                <w:rFonts w:cstheme="minorHAnsi"/>
-                <w:color w:val="5B9BD5" w:themeColor="accent5"/>
-              </w:rPr>
-              <w:t>6</w:t>
-            </w:r>
-          </w:p>
-        </w:tc>
-        <w:tc>
-          <w:tcPr>
-            <w:tcW w:w="709" w:type="dxa"/>
-          </w:tcPr>
-          <w:p>
-            <w:pPr>
-              <w:rPr>
-                <w:rFonts w:cstheme="minorHAnsi"/>
-                <w:color w:val="5B9BD5" w:themeColor="accent5"/>
-              </w:rPr>
-            </w:pPr>
-            <w:r>
-              <w:rPr>
-                <w:rFonts w:cstheme="minorHAnsi"/>
-                <w:color w:val="5B9BD5" w:themeColor="accent5"/>
-              </w:rPr>
-              <w:t>9</w:t>
-            </w:r>
-          </w:p>
-        </w:tc>
-        <w:tc>
-          <w:tcPr>
-            <w:tcW w:w="1843" w:type="dxa"/>
-          </w:tcPr>
-          <w:p>
-            <w:pPr>
-              <w:rPr>
-                <w:color w:val="5B9BD5" w:themeColor="accent5"/>
-              </w:rPr>
-            </w:pPr>
-            <w:r>
-              <w:rPr>
-                <w:color w:val="5B9BD5" w:themeColor="accent5"/>
-              </w:rPr>
-              <w:t xml:space="preserve">Integrate </w:t>
-            </w:r>
-            <w:r>
-              <w:rPr>
-                <w:color w:val="5B9BD5" w:themeColor="accent5"/>
-              </w:rPr>
-              <w:t>graphical</w:t>
-            </w:r>
-            <w:r>
-              <w:rPr>
-                <w:color w:val="5B9BD5" w:themeColor="accent5"/>
-              </w:rPr>
-              <w:t xml:space="preserve"> view </w:t>
-            </w:r>
-            <w:r>
-              <w:rPr>
-                <w:color w:val="5B9BD5" w:themeColor="accent5"/>
-              </w:rPr>
-              <w:t>and</w:t>
-            </w:r>
-            <w:r>
-              <w:rPr>
-                <w:color w:val="5B9BD5" w:themeColor="accent5"/>
-              </w:rPr>
-              <w:t xml:space="preserve"> algorithm</w:t>
-            </w:r>
-          </w:p>
-        </w:tc>
-        <w:tc>
-          <w:tcPr>
-            <w:tcW w:w="1275" w:type="dxa"/>
-          </w:tcPr>
-          <w:p>
-            <w:pPr>
-              <w:rPr>
-                <w:rFonts w:cstheme="minorHAnsi"/>
-                <w:color w:val="5B9BD5" w:themeColor="accent5"/>
-              </w:rPr>
-            </w:pPr>
-            <w:r>
-              <w:rPr>
-                <w:rFonts w:cstheme="minorHAnsi"/>
-                <w:color w:val="5B9BD5" w:themeColor="accent5"/>
-              </w:rPr>
-              <w:t>2/24/2017</w:t>
-            </w:r>
-          </w:p>
-        </w:tc>
-        <w:tc>
-          <w:tcPr>
-            <w:tcW w:w="1985" w:type="dxa"/>
-          </w:tcPr>
-          <w:p>
-            <w:pPr>
-              <w:rPr>
-                <w:rFonts w:cstheme="minorHAnsi"/>
-                <w:color w:val="5B9BD5" w:themeColor="accent5"/>
-              </w:rPr>
-            </w:pPr>
-            <w:r>
-              <w:rPr>
-                <w:rFonts w:cstheme="minorHAnsi"/>
-                <w:color w:val="5B9BD5" w:themeColor="accent5"/>
-              </w:rPr>
-              <w:t>3/5/2017</w:t>
-            </w:r>
-          </w:p>
-        </w:tc>
-        <w:tc>
-          <w:tcPr>
-            <w:tcW w:w="1276" w:type="dxa"/>
-          </w:tcPr>
-          <w:p>
-            <w:pPr>
-              <w:rPr>
-                <w:rFonts w:cstheme="minorHAnsi"/>
-                <w:color w:val="5B9BD5" w:themeColor="accent5"/>
-              </w:rPr>
-            </w:pPr>
-            <w:r>
-              <w:rPr>
-                <w:rFonts w:cstheme="minorHAnsi"/>
-                <w:color w:val="5B9BD5" w:themeColor="accent5"/>
-              </w:rPr>
-              <w:t>3/6/2017</w:t>
-            </w:r>
-          </w:p>
-        </w:tc>
-        <w:tc>
-          <w:tcPr>
-            <w:tcW w:w="1701" w:type="dxa"/>
-          </w:tcPr>
-          <w:p>
-            <w:pPr>
-              <w:rPr>
-                <w:rFonts w:cstheme="minorHAnsi"/>
-                <w:color w:val="5B9BD5" w:themeColor="accent5"/>
-              </w:rPr>
-            </w:pPr>
-            <w:r>
-              <w:rPr>
-                <w:rFonts w:cstheme="minorHAnsi"/>
-                <w:color w:val="5B9BD5" w:themeColor="accent5"/>
-              </w:rPr>
-              <w:t>Dezheng Wang</w:t>
-            </w:r>
-          </w:p>
-        </w:tc>
-        <w:tc>
-          <w:tcPr>
-            <w:tcW w:w="1275" w:type="dxa"/>
-          </w:tcPr>
-          <w:p>
-            <w:pPr>
-              <w:rPr>
-                <w:rFonts w:cstheme="minorHAnsi"/>
-                <w:color w:val="5B9BD5" w:themeColor="accent5"/>
-              </w:rPr>
-            </w:pPr>
-            <w:r>
-              <w:rPr>
-                <w:color w:val="5B9BD5" w:themeColor="accent5"/>
-              </w:rPr>
-              <w:t>In progress</w:t>
-            </w:r>
-          </w:p>
-        </w:tc>
-      </w:tr>
-      <w:tr>
-        <w:tc>
-          <w:tcPr>
-            <w:tcW w:w="704" w:type="dxa"/>
-          </w:tcPr>
-          <w:p>
-            <w:pPr>
-              <w:rPr>
-                <w:rFonts w:cstheme="minorHAnsi"/>
-                <w:color w:val="5B9BD5" w:themeColor="accent5"/>
-              </w:rPr>
-            </w:pPr>
-            <w:r>
-              <w:rPr>
-                <w:rFonts w:cstheme="minorHAnsi"/>
-                <w:color w:val="5B9BD5" w:themeColor="accent5"/>
-              </w:rPr>
-              <w:t>3</w:t>
-            </w:r>
-            <w:r>
-              <w:rPr>
-                <w:rFonts w:cstheme="minorHAnsi"/>
-                <w:color w:val="5B9BD5" w:themeColor="accent5"/>
-              </w:rPr>
-              <w:t>7</w:t>
-            </w:r>
-          </w:p>
-        </w:tc>
-        <w:tc>
-          <w:tcPr>
-            <w:tcW w:w="709" w:type="dxa"/>
-          </w:tcPr>
-          <w:p>
-            <w:pPr>
-              <w:rPr>
-                <w:rFonts w:cstheme="minorHAnsi"/>
-                <w:color w:val="5B9BD5" w:themeColor="accent5"/>
-              </w:rPr>
-            </w:pPr>
-            <w:r>
-              <w:rPr>
-                <w:rFonts w:cstheme="minorHAnsi"/>
-                <w:color w:val="5B9BD5" w:themeColor="accent5"/>
-              </w:rPr>
-              <w:t>9</w:t>
-            </w:r>
-          </w:p>
-        </w:tc>
-        <w:tc>
-          <w:tcPr>
-            <w:tcW w:w="1843" w:type="dxa"/>
-          </w:tcPr>
-          <w:p>
-            <w:pPr>
-              <w:rPr>
-                <w:color w:val="5B9BD5" w:themeColor="accent5"/>
-              </w:rPr>
-            </w:pPr>
-            <w:r>
-              <w:rPr>
-                <w:color w:val="5B9BD5" w:themeColor="accent5"/>
-              </w:rPr>
-              <w:t xml:space="preserve">Test </w:t>
-            </w:r>
-            <w:r>
-              <w:rPr>
-                <w:color w:val="5B9BD5" w:themeColor="accent5"/>
-              </w:rPr>
-              <w:t>after integrating algorithm and graphical view</w:t>
-            </w:r>
-          </w:p>
-        </w:tc>
-        <w:tc>
-          <w:tcPr>
-            <w:tcW w:w="1275" w:type="dxa"/>
-          </w:tcPr>
-          <w:p>
-            <w:pPr>
-              <w:rPr>
-                <w:rFonts w:cstheme="minorHAnsi"/>
-                <w:color w:val="5B9BD5" w:themeColor="accent5"/>
-              </w:rPr>
-            </w:pPr>
-            <w:r>
-              <w:rPr>
-                <w:rFonts w:cstheme="minorHAnsi"/>
-                <w:color w:val="5B9BD5" w:themeColor="accent5"/>
-              </w:rPr>
-              <w:t>2/24/2017</w:t>
-            </w:r>
-          </w:p>
-        </w:tc>
-        <w:tc>
-          <w:tcPr>
-            <w:tcW w:w="1985" w:type="dxa"/>
-          </w:tcPr>
-          <w:p>
-            <w:pPr>
-              <w:rPr>
-                <w:rFonts w:cstheme="minorHAnsi"/>
-                <w:color w:val="5B9BD5" w:themeColor="accent5"/>
-              </w:rPr>
-            </w:pPr>
-            <w:r>
-              <w:rPr>
-                <w:rFonts w:cstheme="minorHAnsi"/>
-                <w:color w:val="5B9BD5" w:themeColor="accent5"/>
-              </w:rPr>
-              <w:t>3/6/2017</w:t>
-            </w:r>
-          </w:p>
-        </w:tc>
-        <w:tc>
-          <w:tcPr>
-            <w:tcW w:w="1276" w:type="dxa"/>
-          </w:tcPr>
-          <w:p>
-            <w:pPr>
-              <w:rPr>
-                <w:rFonts w:cstheme="minorHAnsi"/>
-                <w:color w:val="5B9BD5" w:themeColor="accent5"/>
-              </w:rPr>
-            </w:pPr>
-            <w:r>
-              <w:rPr>
-                <w:rFonts w:cstheme="minorHAnsi"/>
-                <w:color w:val="5B9BD5" w:themeColor="accent5"/>
-              </w:rPr>
-              <w:t>3/6/2017</w:t>
-            </w:r>
-          </w:p>
-        </w:tc>
-        <w:tc>
-          <w:tcPr>
-            <w:tcW w:w="1701" w:type="dxa"/>
-          </w:tcPr>
-          <w:p>
-            <w:pPr>
-              <w:rPr>
-                <w:rFonts w:cstheme="minorHAnsi"/>
-                <w:color w:val="5B9BD5" w:themeColor="accent5"/>
-              </w:rPr>
-            </w:pPr>
-            <w:r>
-              <w:rPr>
-                <w:rFonts w:cstheme="minorHAnsi"/>
-                <w:color w:val="5B9BD5" w:themeColor="accent5"/>
-              </w:rPr>
-              <w:t>Dezheng Wang</w:t>
-            </w:r>
-          </w:p>
-        </w:tc>
-        <w:tc>
-          <w:tcPr>
-            <w:tcW w:w="1275" w:type="dxa"/>
-          </w:tcPr>
-          <w:p>
-            <w:pPr>
-              <w:rPr>
-                <w:rFonts w:cstheme="minorHAnsi"/>
-                <w:color w:val="5B9BD5" w:themeColor="accent5"/>
-              </w:rPr>
-            </w:pPr>
-            <w:r>
-              <w:rPr>
-                <w:color w:val="5B9BD5" w:themeColor="accent5"/>
-              </w:rPr>
-              <w:t>In progress</w:t>
+            <w:proofErr w:type="spellStart"/>
+            <w:r>
+              <w:rPr>
+                <w:rFonts w:cstheme="minorHAnsi"/>
+              </w:rPr>
+              <w:t>Dezheng</w:t>
+            </w:r>
+            <w:proofErr w:type="spellEnd"/>
+            <w:r>
+              <w:rPr>
+                <w:rFonts w:cstheme="minorHAnsi"/>
+              </w:rPr>
+              <w:t xml:space="preserve"> Wang</w:t>
+            </w:r>
+          </w:p>
+        </w:tc>
+        <w:tc>
+          <w:tcPr>
+            <w:tcW w:w="1275" w:type="dxa"/>
+          </w:tcPr>
+          <w:p>
+            <w:pPr>
+              <w:rPr>
+                <w:rFonts w:cstheme="minorHAnsi"/>
+              </w:rPr>
+            </w:pPr>
+            <w:r>
+              <w:t>Completed</w:t>
             </w:r>
           </w:p>
         </w:tc>
@@ -6558,7 +6082,7 @@
 </file>
 
 <file path=word/styles.xml><?xml version="1.0" encoding="utf-8"?>
-<w:styles xmlns:mc="http://schemas.openxmlformats.org/markup-compatibility/2006" xmlns:r="http://schemas.openxmlformats.org/officeDocument/2006/relationships" xmlns:w="http://schemas.openxmlformats.org/wordprocessingml/2006/main" xmlns:w14="http://schemas.microsoft.com/office/word/2010/wordml" xmlns:w15="http://schemas.microsoft.com/office/word/2012/wordml" mc:Ignorable="w14 w15">
+<w:styles xmlns:mc="http://schemas.openxmlformats.org/markup-compatibility/2006" xmlns:r="http://schemas.openxmlformats.org/officeDocument/2006/relationships" xmlns:w="http://schemas.openxmlformats.org/wordprocessingml/2006/main" xmlns:w14="http://schemas.microsoft.com/office/word/2010/wordml" xmlns:w15="http://schemas.microsoft.com/office/word/2012/wordml" xmlns:w16se="http://schemas.microsoft.com/office/word/2015/wordml/symex" mc:Ignorable="w14 w15 w16se">
   <w:docDefaults>
     <w:rPrDefault>
       <w:rPr>
@@ -6574,7 +6098,7 @@
       </w:pPr>
     </w:pPrDefault>
   </w:docDefaults>
-  <w:latentStyles w:defLockedState="0" w:defUIPriority="99" w:defSemiHidden="0" w:defUnhideWhenUsed="0" w:defQFormat="0" w:count="380">
+  <w:latentStyles w:defLockedState="0" w:defUIPriority="99" w:defSemiHidden="0" w:defUnhideWhenUsed="0" w:defQFormat="0" w:count="374">
     <w:lsdException w:name="Normal" w:uiPriority="0" w:qFormat="1"/>
     <w:lsdException w:name="heading 1" w:uiPriority="9" w:qFormat="1"/>
     <w:lsdException w:name="heading 2" w:semiHidden="1" w:uiPriority="9" w:unhideWhenUsed="1" w:qFormat="1"/>
@@ -6988,7 +6512,6 @@
       <w:spacing w:after="0" w:line="240" w:lineRule="auto"/>
     </w:pPr>
     <w:tblPr>
-      <w:tblInd w:w="0" w:type="dxa"/>
       <w:tblBorders>
         <w:top w:val="single" w:sz="4" w:space="0" w:color="auto"/>
         <w:left w:val="single" w:sz="4" w:space="0" w:color="auto"/>
@@ -6997,12 +6520,6 @@
         <w:insideH w:val="single" w:sz="4" w:space="0" w:color="auto"/>
         <w:insideV w:val="single" w:sz="4" w:space="0" w:color="auto"/>
       </w:tblBorders>
-      <w:tblCellMar>
-        <w:top w:w="0" w:type="dxa"/>
-        <w:left w:w="108" w:type="dxa"/>
-        <w:bottom w:w="0" w:type="dxa"/>
-        <w:right w:w="108" w:type="dxa"/>
-      </w:tblCellMar>
     </w:tblPr>
   </w:style>
 </w:styles>

</xml_diff>

<commit_message>
update spring task and add testcase
</commit_message>
<xml_diff>
--- a/Document/GIANTS_Sprint_4 .0.docx
+++ b/Document/GIANTS_Sprint_4 .0.docx
@@ -53,11 +53,9 @@
                 <w:szCs w:val="32"/>
               </w:rPr>
             </w:pPr>
-            <w:proofErr w:type="spellStart"/>
             <w:r>
               <w:t>S.No</w:t>
             </w:r>
-            <w:proofErr w:type="spellEnd"/>
           </w:p>
         </w:tc>
         <w:tc>
@@ -2258,19 +2256,11 @@
                 <w:rFonts w:cstheme="minorHAnsi"/>
               </w:rPr>
             </w:pPr>
-            <w:proofErr w:type="spellStart"/>
-            <w:r>
-              <w:rPr>
-                <w:rFonts w:cstheme="minorHAnsi"/>
-              </w:rPr>
-              <w:t>WeiKang</w:t>
-            </w:r>
-            <w:proofErr w:type="spellEnd"/>
-            <w:r>
-              <w:rPr>
-                <w:rFonts w:cstheme="minorHAnsi"/>
-              </w:rPr>
-              <w:t xml:space="preserve"> Wang</w:t>
+            <w:r>
+              <w:rPr>
+                <w:rFonts w:cstheme="minorHAnsi"/>
+              </w:rPr>
+              <w:t>WeiKang Wang</w:t>
             </w:r>
           </w:p>
         </w:tc>
@@ -2579,19 +2569,11 @@
                 <w:rFonts w:cstheme="minorHAnsi"/>
               </w:rPr>
             </w:pPr>
-            <w:proofErr w:type="spellStart"/>
-            <w:r>
-              <w:rPr>
-                <w:rFonts w:cstheme="minorHAnsi"/>
-              </w:rPr>
-              <w:t>WeiKang</w:t>
-            </w:r>
-            <w:proofErr w:type="spellEnd"/>
-            <w:r>
-              <w:rPr>
-                <w:rFonts w:cstheme="minorHAnsi"/>
-              </w:rPr>
-              <w:t xml:space="preserve"> Wang</w:t>
+            <w:r>
+              <w:rPr>
+                <w:rFonts w:cstheme="minorHAnsi"/>
+              </w:rPr>
+              <w:t>WeiKang Wang</w:t>
             </w:r>
           </w:p>
         </w:tc>
@@ -2755,19 +2737,11 @@
                 <w:rFonts w:cstheme="minorHAnsi"/>
               </w:rPr>
             </w:pPr>
-            <w:proofErr w:type="spellStart"/>
-            <w:r>
-              <w:rPr>
-                <w:rFonts w:cstheme="minorHAnsi"/>
-              </w:rPr>
-              <w:t>WeiKang</w:t>
-            </w:r>
-            <w:proofErr w:type="spellEnd"/>
-            <w:r>
-              <w:rPr>
-                <w:rFonts w:cstheme="minorHAnsi"/>
-              </w:rPr>
-              <w:t xml:space="preserve"> Wang</w:t>
+            <w:r>
+              <w:rPr>
+                <w:rFonts w:cstheme="minorHAnsi"/>
+              </w:rPr>
+              <w:t>WeiKang Wang</w:t>
             </w:r>
           </w:p>
         </w:tc>
@@ -3088,19 +3062,11 @@
                 <w:rFonts w:cstheme="minorHAnsi"/>
               </w:rPr>
             </w:pPr>
-            <w:proofErr w:type="spellStart"/>
-            <w:r>
-              <w:rPr>
-                <w:rFonts w:cstheme="minorHAnsi"/>
-              </w:rPr>
-              <w:t>WeiKang</w:t>
-            </w:r>
-            <w:proofErr w:type="spellEnd"/>
-            <w:r>
-              <w:rPr>
-                <w:rFonts w:cstheme="minorHAnsi"/>
-              </w:rPr>
-              <w:t xml:space="preserve"> Wang</w:t>
+            <w:r>
+              <w:rPr>
+                <w:rFonts w:cstheme="minorHAnsi"/>
+              </w:rPr>
+              <w:t>WeiKang Wang</w:t>
             </w:r>
           </w:p>
         </w:tc>
@@ -3740,19 +3706,11 @@
                 <w:rFonts w:cstheme="minorHAnsi"/>
               </w:rPr>
             </w:pPr>
-            <w:proofErr w:type="spellStart"/>
-            <w:r>
-              <w:rPr>
-                <w:rFonts w:cstheme="minorHAnsi"/>
-              </w:rPr>
-              <w:t>WeiKang</w:t>
-            </w:r>
-            <w:proofErr w:type="spellEnd"/>
-            <w:r>
-              <w:rPr>
-                <w:rFonts w:cstheme="minorHAnsi"/>
-              </w:rPr>
-              <w:t xml:space="preserve"> Wang</w:t>
+            <w:r>
+              <w:rPr>
+                <w:rFonts w:cstheme="minorHAnsi"/>
+              </w:rPr>
+              <w:t>WeiKang Wang</w:t>
             </w:r>
           </w:p>
         </w:tc>
@@ -3897,19 +3855,11 @@
                 <w:rFonts w:cstheme="minorHAnsi"/>
               </w:rPr>
             </w:pPr>
-            <w:proofErr w:type="spellStart"/>
-            <w:r>
-              <w:rPr>
-                <w:rFonts w:cstheme="minorHAnsi"/>
-              </w:rPr>
-              <w:t>WeiKang</w:t>
-            </w:r>
-            <w:proofErr w:type="spellEnd"/>
-            <w:r>
-              <w:rPr>
-                <w:rFonts w:cstheme="minorHAnsi"/>
-              </w:rPr>
-              <w:t xml:space="preserve"> Wang</w:t>
+            <w:r>
+              <w:rPr>
+                <w:rFonts w:cstheme="minorHAnsi"/>
+              </w:rPr>
+              <w:t>WeiKang Wang</w:t>
             </w:r>
           </w:p>
         </w:tc>
@@ -7731,21 +7681,12 @@
                 <w:color w:val="70AD47" w:themeColor="accent6"/>
               </w:rPr>
             </w:pPr>
-            <w:proofErr w:type="spellStart"/>
-            <w:r>
-              <w:rPr>
-                <w:rFonts w:cstheme="minorHAnsi"/>
-                <w:color w:val="70AD47" w:themeColor="accent6"/>
-              </w:rPr>
-              <w:t>Weikang</w:t>
-            </w:r>
-            <w:proofErr w:type="spellEnd"/>
-            <w:r>
-              <w:rPr>
-                <w:rFonts w:cstheme="minorHAnsi"/>
-                <w:color w:val="70AD47" w:themeColor="accent6"/>
-              </w:rPr>
-              <w:t xml:space="preserve"> Wang</w:t>
+            <w:r>
+              <w:rPr>
+                <w:rFonts w:cstheme="minorHAnsi"/>
+                <w:color w:val="70AD47" w:themeColor="accent6"/>
+              </w:rPr>
+              <w:t>Weikang Wang</w:t>
             </w:r>
           </w:p>
         </w:tc>
@@ -9406,13 +9347,8 @@
               </w:rPr>
               <w:t>Ying Jiang</w:t>
             </w:r>
-            <w:r>
-              <w:rPr>
-                <w:rFonts w:cstheme="minorHAnsi"/>
-                <w:color w:val="70AD47" w:themeColor="accent6"/>
-              </w:rPr>
-              <w:t xml:space="preserve">, </w:t>
-            </w:r>
+            <w:bookmarkStart w:id="5" w:name="_GoBack"/>
+            <w:bookmarkEnd w:id="5"/>
           </w:p>
         </w:tc>
         <w:tc>
@@ -9492,7 +9428,19 @@
               <w:rPr>
                 <w:color w:val="70AD47" w:themeColor="accent6"/>
               </w:rPr>
-              <w:t>File validation Constrained-4 algorithm</w:t>
+              <w:t>T</w:t>
+            </w:r>
+            <w:r>
+              <w:rPr>
+                <w:color w:val="70AD47" w:themeColor="accent6"/>
+              </w:rPr>
+              <w:t>est file validation of</w:t>
+            </w:r>
+            <w:r>
+              <w:rPr>
+                <w:color w:val="70AD47" w:themeColor="accent6"/>
+              </w:rPr>
+              <w:t xml:space="preserve"> Constrained-3 algorithm</w:t>
             </w:r>
           </w:p>
         </w:tc>
@@ -9560,21 +9508,12 @@
                 <w:color w:val="70AD47" w:themeColor="accent6"/>
               </w:rPr>
             </w:pPr>
-            <w:proofErr w:type="spellStart"/>
-            <w:r>
-              <w:rPr>
-                <w:rFonts w:cstheme="minorHAnsi"/>
-                <w:color w:val="70AD47" w:themeColor="accent6"/>
-              </w:rPr>
-              <w:t>Weikang</w:t>
-            </w:r>
-            <w:proofErr w:type="spellEnd"/>
-            <w:r>
-              <w:rPr>
-                <w:rFonts w:cstheme="minorHAnsi"/>
-                <w:color w:val="70AD47" w:themeColor="accent6"/>
-              </w:rPr>
-              <w:t xml:space="preserve"> Wang</w:t>
+            <w:r>
+              <w:rPr>
+                <w:rFonts w:cstheme="minorHAnsi"/>
+                <w:color w:val="70AD47" w:themeColor="accent6"/>
+              </w:rPr>
+              <w:t>Weikang Wang</w:t>
             </w:r>
           </w:p>
         </w:tc>
@@ -9655,7 +9594,19 @@
               <w:rPr>
                 <w:color w:val="70AD47" w:themeColor="accent6"/>
               </w:rPr>
-              <w:t>Test file validation for Constrained-3 algorithm</w:t>
+              <w:t>File validation</w:t>
+            </w:r>
+            <w:r>
+              <w:rPr>
+                <w:color w:val="70AD47" w:themeColor="accent6"/>
+              </w:rPr>
+              <w:t xml:space="preserve"> of</w:t>
+            </w:r>
+            <w:r>
+              <w:rPr>
+                <w:color w:val="70AD47" w:themeColor="accent6"/>
+              </w:rPr>
+              <w:t xml:space="preserve"> Constrained-4 algorithm</w:t>
             </w:r>
           </w:p>
         </w:tc>
@@ -9723,7 +9674,6 @@
                 <w:color w:val="70AD47" w:themeColor="accent6"/>
               </w:rPr>
             </w:pPr>
-            <w:proofErr w:type="spellStart"/>
             <w:r>
               <w:rPr>
                 <w:rFonts w:cstheme="minorHAnsi"/>
@@ -9731,7 +9681,6 @@
               </w:rPr>
               <w:t>Weikang</w:t>
             </w:r>
-            <w:proofErr w:type="spellEnd"/>
             <w:r>
               <w:rPr>
                 <w:rFonts w:cstheme="minorHAnsi"/>
@@ -9818,7 +9767,19 @@
               <w:rPr>
                 <w:color w:val="70AD47" w:themeColor="accent6"/>
               </w:rPr>
-              <w:t>Test file validation for Constrained-3 algorithm</w:t>
+              <w:t>Test fi</w:t>
+            </w:r>
+            <w:r>
+              <w:rPr>
+                <w:color w:val="70AD47" w:themeColor="accent6"/>
+              </w:rPr>
+              <w:t xml:space="preserve">le validation of Constrained-4 </w:t>
+            </w:r>
+            <w:r>
+              <w:rPr>
+                <w:color w:val="70AD47" w:themeColor="accent6"/>
+              </w:rPr>
+              <w:t>algorithm</w:t>
             </w:r>
           </w:p>
         </w:tc>
@@ -11678,10 +11639,7 @@
         </w:tc>
       </w:tr>
     </w:tbl>
-    <w:p>
-      <w:bookmarkStart w:id="5" w:name="_GoBack"/>
-      <w:bookmarkEnd w:id="5"/>
-    </w:p>
+    <w:p/>
     <w:p/>
     <w:p/>
     <w:sectPr>

</xml_diff>